<commit_message>
finalise dns creation and restyling
</commit_message>
<xml_diff>
--- a/public/output/DNS.docx
+++ b/public/output/DNS.docx
@@ -12,7 +12,7 @@
           <w:b/>
           <w:bCs/>
         </w:rPr>
-        <w:t>Daily News Summary - 16.6.2020</w:t>
+        <w:t>Daily News Summary - 12.7.2020</w:t>
       </w:r>
     </w:p>
     <w:p>
@@ -26,7 +26,7 @@
           <w:sz w:val="28"/>
           <w:szCs w:val="28"/>
         </w:rPr>
-        <w:t>BUDGET</w:t>
+        <w:t>EMPLOYMENT</w:t>
       </w:r>
     </w:p>
     <w:p>
@@ -38,15 +38,15 @@
           <w:b/>
           <w:bCs/>
         </w:rPr>
-        <w:t>Two important years in budget negotiations on Malta’s financial package lost</w:t>
-      </w:r>
-    </w:p>
-    <w:p>
-      <w:pPr>
-        <w:ind/>
-      </w:pPr>
-      <w:r>
-        <w:t>An article in Nazzjon today speaks to EU diplomat Peter Agius who lambasts the government for recent changes in the recent changes in Malta’s EU representation and says that this has led to Malta’s losing two important years in EU budget negotiations. Agius says that Malta’s former ambassador to the EU, Daniel Azzopardi, lacked diplomatic experience whilst experts in European politics have also claimed that Malta is failing in its European politics.</w:t>
+        <w:t>Prime Minister addresses ILO summit</w:t>
+      </w:r>
+    </w:p>
+    <w:p>
+      <w:pPr>
+        <w:ind/>
+      </w:pPr>
+      <w:r>
+        <w:t>TVM reported that COVID-19 and jobs were yesterday discussed by world leaders at a virtual summit organised by the International Labour Organization. The head of the organisation, Guy Ryder, said the pandemic has plunged the labour market into an unprecedented crisis. In a message to the summit, Prime Minister Robert Abela spoke about the positive effects of the economic measures introduced by the government during the pandemic, adding that once again this has shown the importance of social dialogue where the voice of workers and employers was crucial. He listed the measures taken by Malta in the economic and social fields to mitigate the effects of the pandemic. The ILO summit was held amid research that showed that 93% of the world’s workers are facing some form of impact on their jobs. According to national figures the impact in Malta was felt by about 62%.</w:t>
       </w:r>
       <w:r>
         <w:br/>
@@ -64,15 +64,15 @@
             <w:i/>
             <w:iCs/>
           </w:rPr>
-          <w:t>In-Nazzjon:</w:t>
-        </w:r>
-      </w:hyperlink>
-      <w:r>
-        <w:rPr>
-          <w:i/>
-          <w:iCs/>
-        </w:rPr>
-        <w:t xml:space="preserve"> "Inhlew sentejn importanti fin-negozjati dwar il-pakkett finanzjarju ghall-Malta mill-Ewropa..."  page: 5 info: by Joe Mikallef date: Monday, June 15, 2020 </w:t>
+          <w:t>TVM-Malta:</w:t>
+        </w:r>
+      </w:hyperlink>
+      <w:r>
+        <w:rPr>
+          <w:i/>
+          <w:iCs/>
+        </w:rPr>
+        <w:t xml:space="preserve"> "Prime Minister addresses ILO summit / Il-Prim Ministru jindirizza summit ..."  info: L-ahbarijiet, 2020-07-09 05:36:00, 00:03:40, by Mario Micallef date: Thursday, July 9, 2020 5:36:00 AM CEST </w:t>
       </w:r>
       <w:r>
         <w:br/>
@@ -89,7 +89,7 @@
           <w:sz w:val="28"/>
           <w:szCs w:val="28"/>
         </w:rPr>
-        <w:t>CUSTOMS</w:t>
+        <w:t>HEALTH</w:t>
       </w:r>
     </w:p>
     <w:p>
@@ -101,15 +101,15 @@
           <w:b/>
           <w:bCs/>
         </w:rPr>
-        <w:t>Fake goods cost Maltese firms about €20 million a year</w:t>
-      </w:r>
-    </w:p>
-    <w:p>
-      <w:pPr>
-        <w:ind/>
-      </w:pPr>
-      <w:r>
-        <w:t>Times of Malta reported last Saturday that according to a report by the European Intellectual Property Office (EUIPO), Maltese businesses are losing an estimated €20 million a year in revenue to fake goods. The cosmetics and personal care industry in Malta is the hardest hit losing €11 million a year to counterfeit products. Other losses are €5 million in the pharmaceutical industry, €2 million in toys and games and a further €2 million in fake wines and spirits. It is estimated that EU governments are losing an estimated €15 billion due to counterfeit goods on the market, mostly related to direct and indirect taxation that is owed, as well as unpaid social security contributions due to illegal manufacturing.</w:t>
+        <w:t>Active COVID-19 cases down to one digit, one new infection detected overnight</w:t>
+      </w:r>
+    </w:p>
+    <w:p>
+      <w:pPr>
+        <w:ind/>
+      </w:pPr>
+      <w:r>
+        <w:t>Local media reported that the Health Authorities reported that there were nine COVID-19 patients currently in Malta after two others recovered and one new infection was detected overnight. Despite registering a total of 673 cases, Malta’s numbers have been among the lowest in the EU throughout the pandemic. Malta is among the top in world for the number of tests carried out while at the same time also having the fewest active cases in the EU. Malta’s R factor is around 0.3, suggesting those with the virus do not even spread it to one other person.</w:t>
       </w:r>
       <w:r>
         <w:br/>
@@ -127,6 +127,75 @@
             <w:i/>
             <w:iCs/>
           </w:rPr>
+          <w:t>In-Nazzjon:</w:t>
+        </w:r>
+      </w:hyperlink>
+      <w:r>
+        <w:rPr>
+          <w:i/>
+          <w:iCs/>
+        </w:rPr>
+        <w:t xml:space="preserve"> "Kaz wiehed gdid, tnejn jirkupraw..."  page: 2 date: Friday, July 10, 2020 </w:t>
+      </w:r>
+      <w:r>
+        <w:br/>
+      </w:r>
+      <w:r>
+        <w:br/>
+      </w:r>
+      <w:hyperlink r:id="rId9">
+        <w:r>
+          <w:rPr>
+            <w:color w:val="3C46E7"/>
+            <w:i/>
+            <w:iCs/>
+          </w:rPr>
+          <w:t>L-Orizzont:</w:t>
+        </w:r>
+      </w:hyperlink>
+      <w:r>
+        <w:rPr>
+          <w:i/>
+          <w:iCs/>
+        </w:rPr>
+        <w:t xml:space="preserve"> "Disgha biss ghandhom il-Covid-19 / Disgha biss ghandhom il-Covid-19..."  page: 2 date: Friday, July 10, 2020 </w:t>
+      </w:r>
+      <w:r>
+        <w:br/>
+      </w:r>
+      <w:r>
+        <w:br/>
+      </w:r>
+      <w:hyperlink r:id="rId10">
+        <w:r>
+          <w:rPr>
+            <w:color w:val="3C46E7"/>
+            <w:i/>
+            <w:iCs/>
+          </w:rPr>
+          <w:t>Malta-Independent:</w:t>
+        </w:r>
+      </w:hyperlink>
+      <w:r>
+        <w:rPr>
+          <w:i/>
+          <w:iCs/>
+        </w:rPr>
+        <w:t xml:space="preserve"> "One new case, two patients recover / One new case, ..."  page: 4 date: Friday, July 10, 2020 </w:t>
+      </w:r>
+      <w:r>
+        <w:br/>
+      </w:r>
+      <w:r>
+        <w:br/>
+      </w:r>
+      <w:hyperlink r:id="rId11">
+        <w:r>
+          <w:rPr>
+            <w:color w:val="3C46E7"/>
+            <w:i/>
+            <w:iCs/>
+          </w:rPr>
           <w:t>Malta-Times:</w:t>
         </w:r>
       </w:hyperlink>
@@ -135,7 +204,30 @@
           <w:i/>
           <w:iCs/>
         </w:rPr>
-        <w:t xml:space="preserve"> Fake goods cost Maltese firms about €20m a year / Fake goods cost Maltese firms about €20m a year page: 6 info: by Jessica Arena date: Saturday, June 13, 2020</w:t>
+        <w:t xml:space="preserve"> Active COVID cases down to 9 / Active COVID cases down to 9 page: 6 date: Friday, July 10, 2020</w:t>
+      </w:r>
+      <w:r>
+        <w:br/>
+      </w:r>
+      <w:r>
+        <w:br/>
+      </w:r>
+      <w:hyperlink r:id="rId12">
+        <w:r>
+          <w:rPr>
+            <w:color w:val="3C46E7"/>
+            <w:i/>
+            <w:iCs/>
+          </w:rPr>
+          <w:t>timesofmalta.com:</w:t>
+        </w:r>
+      </w:hyperlink>
+      <w:r>
+        <w:rPr>
+          <w:i/>
+          <w:iCs/>
+        </w:rPr>
+        <w:t xml:space="preserve"> Active COVID-19 cases down to one digit, one new infection detected overnight / Active COVID-19 cases down to one digit, one new infection detected overnight info: by Claire Caruana date: Thursday, July 9, 2020</w:t>
       </w:r>
       <w:r>
         <w:br/>
@@ -152,7 +244,7 @@
           <w:sz w:val="28"/>
           <w:szCs w:val="28"/>
         </w:rPr>
-        <w:t>HEALTH</w:t>
+        <w:t>INDUSTRY</w:t>
       </w:r>
     </w:p>
     <w:p>
@@ -164,49 +256,26 @@
           <w:b/>
           <w:bCs/>
         </w:rPr>
-        <w:t>Three new COVID-19 cases, two recoveries</w:t>
-      </w:r>
-    </w:p>
-    <w:p>
-      <w:pPr>
-        <w:ind/>
-      </w:pPr>
-      <w:r>
-        <w:t>It was widely reported by the media that the health authorities yesterday said that three new novel coronavirus cases were registered between Saturday and Sunday and that another two patients had recovered. The new cases were all part of a previous cluster. This brings the total active cases to 37. Since the beginning of the COVID-19 pandemic, 649 cases of infection have been registered in Malta and 82,263 swabs have been carried out. Nine people have died of the novel coronavirus.</w:t>
-      </w:r>
-      <w:r>
-        <w:br/>
-      </w:r>
-      <w:r>
-        <w:br/>
-      </w:r>
-      <w:r>
-        <w:br/>
-      </w:r>
-      <w:hyperlink r:id="rId9">
-        <w:r>
-          <w:rPr>
-            <w:color w:val="3C46E7"/>
-            <w:i/>
-            <w:iCs/>
-          </w:rPr>
-          <w:t>In-Nazzjon:</w:t>
-        </w:r>
-      </w:hyperlink>
-      <w:r>
-        <w:rPr>
-          <w:i/>
-          <w:iCs/>
-        </w:rPr>
-        <w:t xml:space="preserve"> "COVID-19: Rappurtati tliet kazi godda u tnejn imfejqa..."  page: 2 date: Monday, June 15, 2020 </w:t>
-      </w:r>
-      <w:r>
-        <w:br/>
-      </w:r>
-      <w:r>
-        <w:br/>
-      </w:r>
-      <w:hyperlink r:id="rId10">
+        <w:t>Malta experiences the highest decrease in house prices among EU Member States in last quarter – Eurostat</w:t>
+      </w:r>
+    </w:p>
+    <w:p>
+      <w:pPr>
+        <w:ind/>
+      </w:pPr>
+      <w:r>
+        <w:t>The Malta Independent reported on Eurostat figures which showed that Malta recorded the highest decrease in house prices in the EU in the first quarter of 2020. Prices fell by 4.3% when compared with the previous quarter. Three other EU countries followed Malta including Hungary, Ireland and Belgium which fell by 1.1%, 0.8% and 0.1%, respectively. On the other hand, the highest annual increases in house prices in the first quarter of 2020 were experienced in Luxembourg, Slovakia, Estonia, Poland and Portugal. However, Malta also experienced a price rise of 5.6% when comparing the same 2020 first quarter with the corresponding first quarter of 2019.</w:t>
+      </w:r>
+      <w:r>
+        <w:br/>
+      </w:r>
+      <w:r>
+        <w:br/>
+      </w:r>
+      <w:r>
+        <w:br/>
+      </w:r>
+      <w:hyperlink r:id="rId13">
         <w:r>
           <w:rPr>
             <w:color w:val="3C46E7"/>
@@ -221,79 +290,7 @@
           <w:i/>
           <w:iCs/>
         </w:rPr>
-        <w:t xml:space="preserve"> "Three new cases, two patients recover / Three new cases, ..."  page: 3 date: Monday, June 15, 2020 </w:t>
-      </w:r>
-      <w:r>
-        <w:br/>
-      </w:r>
-      <w:r>
-        <w:br/>
-      </w:r>
-      <w:hyperlink r:id="rId11">
-        <w:r>
-          <w:rPr>
-            <w:color w:val="3C46E7"/>
-            <w:i/>
-            <w:iCs/>
-          </w:rPr>
-          <w:t>Malta-Times:</w:t>
-        </w:r>
-      </w:hyperlink>
-      <w:r>
-        <w:rPr>
-          <w:i/>
-          <w:iCs/>
-        </w:rPr>
-        <w:t xml:space="preserve"> Three new COVID-19 cases, two recoveries / Three new COVID-19 cases, two recoveries page: 3 date: Monday, June 15, 2020</w:t>
-      </w:r>
-      <w:r>
-        <w:br/>
-      </w:r>
-    </w:p>
-    <w:p>
-      <w:pPr>
-        <w:ind/>
-      </w:pPr>
-      <w:r>
-        <w:rPr>
-          <w:b/>
-          <w:bCs/>
-        </w:rPr>
-        <w:t>State of public health emergency could be lifted along with travel ban – Charmaine Gauci</w:t>
-      </w:r>
-    </w:p>
-    <w:p>
-      <w:pPr>
-        <w:ind/>
-      </w:pPr>
-      <w:r>
-        <w:t>In an interview published yesterday in The Malta Independent on Sunday Public Health Superintendent Charmaine Gauci said that Malta’s state of public health emergency due to the COVID-19 pandemic could be lifted along with the travel ban. However, she said that this did not mean that all mitigation measures should be removed as the virus as still circulating. Prof. Gauci was also questioned on Malta’s re-opening, immunity testing and her reaction to being nominated for Ġieħ ir-Repubblika.</w:t>
-      </w:r>
-      <w:r>
-        <w:br/>
-      </w:r>
-      <w:r>
-        <w:br/>
-      </w:r>
-      <w:r>
-        <w:br/>
-      </w:r>
-      <w:hyperlink r:id="rId12">
-        <w:r>
-          <w:rPr>
-            <w:color w:val="3C46E7"/>
-            <w:i/>
-            <w:iCs/>
-          </w:rPr>
-          <w:t>Malta-Independent:</w:t>
-        </w:r>
-      </w:hyperlink>
-      <w:r>
-        <w:rPr>
-          <w:i/>
-          <w:iCs/>
-        </w:rPr>
-        <w:t xml:space="preserve"> "State of public health emergency could be lifted along with ..."  page: 1,4,5 info: by Albert Galea date: Sunday, June 14, 2020 </w:t>
+        <w:t xml:space="preserve"> "Malta experiences the highest decrease in house prices among EU ..."  page: 5 info: by Shona Berger date: Friday, July 10, 2020 </w:t>
       </w:r>
       <w:r>
         <w:br/>
@@ -310,7 +307,7 @@
           <w:sz w:val="28"/>
           <w:szCs w:val="28"/>
         </w:rPr>
-        <w:t>HOME AFFAIRS / SECURITY UNION</w:t>
+        <w:t>JUSTICE</w:t>
       </w:r>
     </w:p>
     <w:p>
@@ -322,41 +319,18 @@
           <w:b/>
           <w:bCs/>
         </w:rPr>
-        <w:t>No flight restrictions from 15 July, public health emergency to be lifted</w:t>
-      </w:r>
-    </w:p>
-    <w:p>
-      <w:pPr>
-        <w:ind/>
-      </w:pPr>
-      <w:r>
-        <w:t>Local media widely reported today that Prime Minister Robert Abela yesterday announced the lifting of the public health emergency declared at the height of the virus pandemic. During a televised interview, Dr Abela also announced that restrictions on all flight destinations will be lifted on 15 July and a further six countries, Italy, France, Poland, Spain, Croatia and Greece, have been added to the list of safe destinations for when the airport officially reopens on 1 July. The prime minister confirmed restrictions on gatherings of over 75 people will also be lifted. The use of face masks was to remain based on public health guidelines. Abela said that there were only 36 active cases at the moment and the mortality rate had been low.</w:t>
-      </w:r>
-      <w:r>
-        <w:br/>
-      </w:r>
-      <w:r>
-        <w:br/>
-      </w:r>
-      <w:r>
-        <w:br/>
-      </w:r>
-      <w:hyperlink r:id="rId13">
-        <w:r>
-          <w:rPr>
-            <w:color w:val="3C46E7"/>
-            <w:i/>
-            <w:iCs/>
-          </w:rPr>
-          <w:t>L-Orizzont:</w:t>
-        </w:r>
-      </w:hyperlink>
-      <w:r>
-        <w:rPr>
-          <w:i/>
-          <w:iCs/>
-        </w:rPr>
-        <w:t xml:space="preserve"> "Titnehha l-emergenza tas-sahha pubblika / Titnehha l-emergenza tas-sahha pubblika..."  page: 1,3 date: Monday, June 15, 2020 </w:t>
+        <w:t>David Casa calls for EU regulation to combat money laundering</w:t>
+      </w:r>
+    </w:p>
+    <w:p>
+      <w:pPr>
+        <w:ind/>
+      </w:pPr>
+      <w:r>
+        <w:t>Times of Malta and In-Nazzjon reported today that during an EP plenary session, Maltese MEP David Casa said that an EU regulation combating money laundering would prevent criminals from exploiting weaknesses or loopholes and facilitate the operations of honest businesses, especially those present in more than one EU state. Casa referred to the Maltese situation and stated that journalist Daphne Caruana Galizia was murdered because the Maltese institutions failed to do their duty. Casa insisted that anti-money laundering rules should not be left on paper but had to be enforced.</w:t>
+      </w:r>
+      <w:r>
+        <w:br/>
       </w:r>
       <w:r>
         <w:br/>
@@ -371,15 +345,15 @@
             <w:i/>
             <w:iCs/>
           </w:rPr>
-          <w:t>Malta-Independent:</w:t>
-        </w:r>
-      </w:hyperlink>
-      <w:r>
-        <w:rPr>
-          <w:i/>
-          <w:iCs/>
-        </w:rPr>
-        <w:t xml:space="preserve"> "Public health emergency being lifted – Prime Minister / Public ..."  page: 1,2 info: by Kevin Schembri Orland date: Monday, June 15, 2020 </w:t>
+          <w:t>In-Nazzjon:</w:t>
+        </w:r>
+      </w:hyperlink>
+      <w:r>
+        <w:rPr>
+          <w:i/>
+          <w:iCs/>
+        </w:rPr>
+        <w:t xml:space="preserve"> "Ir-regoli kontra l-hasil tal-flus iwaqqfu l-kriminalita u jghinu n-negozji onesti..."  page: 4 date: Friday, July 10, 2020 </w:t>
       </w:r>
       <w:r>
         <w:br/>
@@ -394,29 +368,6 @@
             <w:i/>
             <w:iCs/>
           </w:rPr>
-          <w:t>Malta-Independent:</w:t>
-        </w:r>
-      </w:hyperlink>
-      <w:r>
-        <w:rPr>
-          <w:i/>
-          <w:iCs/>
-        </w:rPr>
-        <w:t xml:space="preserve"> "Malta will open its airport to all destinations on 15 ..."  page: 3 date: Monday, June 15, 2020 </w:t>
-      </w:r>
-      <w:r>
-        <w:br/>
-      </w:r>
-      <w:r>
-        <w:br/>
-      </w:r>
-      <w:hyperlink r:id="rId16">
-        <w:r>
-          <w:rPr>
-            <w:color w:val="3C46E7"/>
-            <w:i/>
-            <w:iCs/>
-          </w:rPr>
           <w:t>Malta-Times:</w:t>
         </w:r>
       </w:hyperlink>
@@ -425,53 +376,7 @@
           <w:i/>
           <w:iCs/>
         </w:rPr>
-        <w:t xml:space="preserve"> Abela: Public health emergency to be lifted / Abela: Public health emergency to be lifted page: 1,2 info: by Jacob Borg date: Monday, June 15, 2020</w:t>
-      </w:r>
-      <w:r>
-        <w:br/>
-      </w:r>
-      <w:r>
-        <w:br/>
-      </w:r>
-      <w:hyperlink r:id="rId17">
-        <w:r>
-          <w:rPr>
-            <w:color w:val="3C46E7"/>
-            <w:i/>
-            <w:iCs/>
-          </w:rPr>
-          <w:t>timesofmalta.com:</w:t>
-        </w:r>
-      </w:hyperlink>
-      <w:r>
-        <w:rPr>
-          <w:i/>
-          <w:iCs/>
-        </w:rPr>
-        <w:t xml:space="preserve"> No flight restrictions from July 15, public health emergency to be lifted / No flight restrictions from July 15, public health emergency to be lifted info: by Jacob Borg date: Sunday, June 14, 2020</w:t>
-      </w:r>
-      <w:r>
-        <w:br/>
-      </w:r>
-      <w:r>
-        <w:br/>
-      </w:r>
-      <w:hyperlink r:id="rId18">
-        <w:r>
-          <w:rPr>
-            <w:color w:val="3C46E7"/>
-            <w:i/>
-            <w:iCs/>
-          </w:rPr>
-          <w:t>TVM-Malta:</w:t>
-        </w:r>
-      </w:hyperlink>
-      <w:r>
-        <w:rPr>
-          <w:i/>
-          <w:iCs/>
-        </w:rPr>
-        <w:t xml:space="preserve"> "Number of countries the Maltese can visit from July goes ..."  info: L-ahbarijiet, 2020-06-11 06:44:00, 00:02:30, by Liam Carter date: Thursday, June 11, 2020 6:44:00 AM CEST </w:t>
+        <w:t xml:space="preserve"> David Casa calls for EU regulation to combat money laundering / David Casa calls for EU regulation to combat money laundering page: 4 date: Friday, July 10, 2020</w:t>
       </w:r>
       <w:r>
         <w:br/>
@@ -488,7 +393,7 @@
           <w:sz w:val="28"/>
           <w:szCs w:val="28"/>
         </w:rPr>
-        <w:t>INDUSTRY</w:t>
+        <w:t>MEMBER STATES - INTERNAL AFFAIRS</w:t>
       </w:r>
     </w:p>
     <w:p>
@@ -500,18 +405,87 @@
           <w:b/>
           <w:bCs/>
         </w:rPr>
-        <w:t>Industrial production drop much lower than EU average</w:t>
-      </w:r>
-    </w:p>
-    <w:p>
-      <w:pPr>
-        <w:ind/>
-      </w:pPr>
-      <w:r>
-        <w:t>Last Saturday Times of Malta reported that Eurostat figures showed that Malta’s industrial production dropped by 3.1% in April when compared to the same month in 2019. This was one of the lowest in Europe with the EU average drop at 27.2%. According to Eurostat, COVID-19 containment measures continued to have a significant impact on industrial production in April. The seasonally adjusted industrial production across the EU fell by 17.1% in the euro area. Comparing April 2020 to April 2019, industrial production decreased by 28% in the euro area and by 27.2% in the EU.</w:t>
-      </w:r>
-      <w:r>
-        <w:br/>
+        <w:t>The two faces of PN</w:t>
+      </w:r>
+    </w:p>
+    <w:p>
+      <w:pPr>
+        <w:ind/>
+      </w:pPr>
+      <w:r>
+        <w:t>Local media widely reported on the crisis in the Nationalist Opposition Party. Yesterday evening President George Vella met party MPs who had earlier in the day nominated Therese Comodini Cachia as a replacement to current leader Adrian Delia. The MPs had passed a no-confidence vote in Delia earlier this week and yesterday named the human rights lawyer as their choice for opposition leader. The unprecedented move came after they had given Delia one last chance to step down as opposition and party leader of his own accord. The Constitution of Malta allows the president to remove the leader of the opposition if he judges that he or she no longer enjoys the support of the majority of opposition MPs. More meetings are expected this morning.</w:t>
+      </w:r>
+      <w:r>
+        <w:br/>
+      </w:r>
+      <w:r>
+        <w:br/>
+      </w:r>
+      <w:r>
+        <w:br/>
+      </w:r>
+      <w:hyperlink r:id="rId16">
+        <w:r>
+          <w:rPr>
+            <w:color w:val="3C46E7"/>
+            <w:i/>
+            <w:iCs/>
+          </w:rPr>
+          <w:t>In-Nazzjon:</w:t>
+        </w:r>
+      </w:hyperlink>
+      <w:r>
+        <w:rPr>
+          <w:i/>
+          <w:iCs/>
+        </w:rPr>
+        <w:t xml:space="preserve"> "Dan huwa l-mument tal-Maltin ghax ilkol jixirqilna pajjiz ahjar..."  page: 1 date: Friday, July 10, 2020 </w:t>
+      </w:r>
+      <w:r>
+        <w:br/>
+      </w:r>
+      <w:r>
+        <w:br/>
+      </w:r>
+      <w:hyperlink r:id="rId17">
+        <w:r>
+          <w:rPr>
+            <w:color w:val="3C46E7"/>
+            <w:i/>
+            <w:iCs/>
+          </w:rPr>
+          <w:t>L-Orizzont:</w:t>
+        </w:r>
+      </w:hyperlink>
+      <w:r>
+        <w:rPr>
+          <w:i/>
+          <w:iCs/>
+        </w:rPr>
+        <w:t xml:space="preserve"> "Vapur b'zewg kaptani? / Vapur b'zewg kaptani?..."  page: 1,3 date: Friday, July 10, 2020 </w:t>
+      </w:r>
+      <w:r>
+        <w:br/>
+      </w:r>
+      <w:r>
+        <w:br/>
+      </w:r>
+      <w:hyperlink r:id="rId18">
+        <w:r>
+          <w:rPr>
+            <w:color w:val="3C46E7"/>
+            <w:i/>
+            <w:iCs/>
+          </w:rPr>
+          <w:t>Malta-Independent:</w:t>
+        </w:r>
+      </w:hyperlink>
+      <w:r>
+        <w:rPr>
+          <w:i/>
+          <w:iCs/>
+        </w:rPr>
+        <w:t xml:space="preserve"> "Stalemate: ‘Angered and hurt’ Delia says he will stay, despite ..."  page: 1,2 info: by Neil Camilleri date: Friday, July 10, 2020 </w:t>
       </w:r>
       <w:r>
         <w:br/>
@@ -534,7 +508,51 @@
           <w:i/>
           <w:iCs/>
         </w:rPr>
-        <w:t xml:space="preserve"> Industrial production drop much lower than EU average / Industrial production drop much lower than EU average page: 7 date: Saturday, June 13, 2020</w:t>
+        <w:t xml:space="preserve"> The two faces of PN / The two faces of PN page: 1,2 info: by Jacob Borg date: Friday, July 10, 2020</w:t>
+      </w:r>
+      <w:r>
+        <w:br/>
+      </w:r>
+      <w:r>
+        <w:br/>
+      </w:r>
+      <w:r>
+        <w:rPr>
+          <w:color w:val="black"/>
+          <w:i/>
+          <w:iCs/>
+        </w:rPr>
+        <w:t>Radio-Malta:</w:t>
+      </w:r>
+      <w:r>
+        <w:rPr>
+          <w:i/>
+          <w:iCs/>
+        </w:rPr>
+        <w:t xml:space="preserve"> "L-Ahbarijiet / L-Ahbarijiet..."  info: 2020-07-09 18:00:00, 18:00:00, date: Thursday, July 9, 2020 6:00:00 PM CEST </w:t>
+      </w:r>
+      <w:r>
+        <w:br/>
+      </w:r>
+      <w:r>
+        <w:br/>
+      </w:r>
+      <w:hyperlink r:id="rId20">
+        <w:r>
+          <w:rPr>
+            <w:color w:val="3C46E7"/>
+            <w:i/>
+            <w:iCs/>
+          </w:rPr>
+          <w:t>TVM-Malta:</w:t>
+        </w:r>
+      </w:hyperlink>
+      <w:r>
+        <w:rPr>
+          <w:i/>
+          <w:iCs/>
+        </w:rPr>
+        <w:t xml:space="preserve"> "PN crisis: Comodini Cachia proposed as Opposition leader / Il-kriżi ..."  info: L-ahbarijiet, 2020-07-09 05:33:00, 00:05:00, by Keith Demicoli date: Thursday, July 9, 2020 5:33:00 AM CEST </w:t>
       </w:r>
       <w:r>
         <w:br/>
@@ -551,7 +569,7 @@
           <w:sz w:val="28"/>
           <w:szCs w:val="28"/>
         </w:rPr>
-        <w:t>MIGRATION</w:t>
+        <w:t>TRANSPORT</w:t>
       </w:r>
     </w:p>
     <w:p>
@@ -563,26 +581,26 @@
           <w:b/>
           <w:bCs/>
         </w:rPr>
-        <w:t>Another EU Member State offers to take migrants from Malta</w:t>
-      </w:r>
-    </w:p>
-    <w:p>
-      <w:pPr>
-        <w:ind/>
-      </w:pPr>
-      <w:r>
-        <w:t>It was reported in The Malta Independent on Sunday that the European Commission for Migration and Home Affairs announced that four EU Member States will be helping Malta with relocating migrants who have recently disembarked. France, Luxembourg, Portugal and Germany have all agreed to burden sharing after 425 migrants were allowed to disembark in Malta last week after spending over six weeks at sea on four tourist boats that the government had charted in order to save them without letting them in, due to ports being closed. Last Friday, at the Justice and Home Affairs Council, Commissioner Johansson encouraged other Member States to equally show their support as more cooperation and solidarity was needed and called for a more sustainable, reliable and permanent approach to migration to be addressed in the New Pact on Migration and Asylum.</w:t>
-      </w:r>
-      <w:r>
-        <w:br/>
-      </w:r>
-      <w:r>
-        <w:br/>
-      </w:r>
-      <w:r>
-        <w:br/>
-      </w:r>
-      <w:hyperlink r:id="rId20">
+        <w:t>EU road transport reform puts Malta’s manufacturing industry at risk - Peter Agius</w:t>
+      </w:r>
+    </w:p>
+    <w:p>
+      <w:pPr>
+        <w:ind/>
+      </w:pPr>
+      <w:r>
+        <w:t>The Malta Independent reported today that following the European Parliament’s adoption of new road transport regulations, former PN MEP candidate Peter Agius commented that these reforms will present major challenges to Malta’s manufacturing industry. Agius blamed the government for its incompetence in not acting fast enough and expressed that, as a result, Malta’s manufacturing sector will be impacted badly as it will be more expensive to export our local products around Europe. The revised rules for posting of drivers, drivers’ driving times and rest periods and better enforcement of cabotage rules aim to put an end to distortion of competition in the road transport sector and provide better rest conditions for drivers.</w:t>
+      </w:r>
+      <w:r>
+        <w:br/>
+      </w:r>
+      <w:r>
+        <w:br/>
+      </w:r>
+      <w:r>
+        <w:br/>
+      </w:r>
+      <w:hyperlink r:id="rId21">
         <w:r>
           <w:rPr>
             <w:color w:val="3C46E7"/>
@@ -597,357 +615,7 @@
           <w:i/>
           <w:iCs/>
         </w:rPr>
-        <w:t xml:space="preserve"> "Another EU Member State offers to take migrants from Malta ..."  page: 1,8 info: by Karl Azzopardi date: Sunday, June 14, 2020 </w:t>
-      </w:r>
-      <w:r>
-        <w:br/>
-      </w:r>
-    </w:p>
-    <w:p>
-      <w:pPr>
-        <w:ind/>
-      </w:pPr>
-      <w:r>
-        <w:rPr>
-          <w:b/>
-          <w:bCs/>
-        </w:rPr>
-        <w:t>From overcrowded facilities to floating prisons, Malta’s current struggle with migration</w:t>
-      </w:r>
-    </w:p>
-    <w:p>
-      <w:pPr>
-        <w:ind/>
-      </w:pPr>
-      <w:r>
-        <w:t>The Malta Independent on Sunday yesterday focused on Malta’s struggle with the migration crisis due to its strategic position on the EU border with Africa. Because of its size, however, Malta is struggling to find space to house these individuals, and the lack of contribution from other EU Member States on this issue has done nothing but added to this pressure. This year, things got even more complicated with the COVID-19 pandemic, which led many countries, including Malta, to shut their ports. Malta is also struggling to house and accommodate these migrations and facilities have reached full capacity. Last February Prime Minister Robert Abela pressed on Malta’s struggle and lack of EU solidarity during a meeting with the European Commissioner of Migration and Home Affairs Ylva Johansson.</w:t>
-      </w:r>
-      <w:r>
-        <w:br/>
-      </w:r>
-      <w:r>
-        <w:br/>
-      </w:r>
-      <w:r>
-        <w:br/>
-      </w:r>
-      <w:hyperlink r:id="rId21">
-        <w:r>
-          <w:rPr>
-            <w:color w:val="3C46E7"/>
-            <w:i/>
-            <w:iCs/>
-          </w:rPr>
-          <w:t>Malta-Independent:</w:t>
-        </w:r>
-      </w:hyperlink>
-      <w:r>
-        <w:rPr>
-          <w:i/>
-          <w:iCs/>
-        </w:rPr>
-        <w:t xml:space="preserve"> "From overcrowded facilities to floating prisons, Malta’s current struggle with ..."  page: 8,9 info: by Karl Azzopardi date: Sunday, June 14, 2020 </w:t>
-      </w:r>
-      <w:r>
-        <w:br/>
-      </w:r>
-    </w:p>
-    <w:p>
-      <w:pPr>
-        <w:ind/>
-      </w:pPr>
-      <w:r>
-        <w:rPr>
-          <w:b/>
-          <w:bCs/>
-        </w:rPr>
-        <w:t>‘There was weak governance and no transparency’</w:t>
-      </w:r>
-    </w:p>
-    <w:p>
-      <w:pPr>
-        <w:ind/>
-      </w:pPr>
-      <w:r>
-        <w:t>In an interview published today in Times of Malta, the director of the Malta-based European Asylum Support Office (EASO), Nina Gregori, spoke about the challenges the Office has faced in recent years due to weak governance, no transparency and internal controls. In recent years, the agency, which has been operating since 2011, had its accounts repeatedly rejected by the European Parliament while the European Court of Auditors had also expressed alarm at shortcomings at the agency.  According to Gregori, the Parliament has now, for the first time in several years, acknowledged the “positive developments” at the agency, something the director believes to be crucial as future plans continue to be laid out.</w:t>
-      </w:r>
-      <w:r>
-        <w:br/>
-      </w:r>
-      <w:r>
-        <w:br/>
-      </w:r>
-      <w:r>
-        <w:br/>
-      </w:r>
-      <w:hyperlink r:id="rId22">
-        <w:r>
-          <w:rPr>
-            <w:color w:val="3C46E7"/>
-            <w:i/>
-            <w:iCs/>
-          </w:rPr>
-          <w:t>Malta-Times:</w:t>
-        </w:r>
-      </w:hyperlink>
-      <w:r>
-        <w:rPr>
-          <w:i/>
-          <w:iCs/>
-        </w:rPr>
-        <w:t xml:space="preserve"> ‘There was weak governance and no transparency’ / ‘There was weak governance and no transparency’ page: 6 info: by Claire Caruana date: Monday, June 15, 2020</w:t>
-      </w:r>
-      <w:r>
-        <w:br/>
-      </w:r>
-    </w:p>
-    <w:p>
-      <w:pPr>
-        <w:ind/>
-      </w:pPr>
-      <w:r>
-        <w:rPr>
-          <w:b/>
-          <w:bCs/>
-          <w:sz w:val="28"/>
-          <w:szCs w:val="28"/>
-        </w:rPr>
-        <w:t>REGIONAL POLICY</w:t>
-      </w:r>
-    </w:p>
-    <w:p>
-      <w:pPr>
-        <w:ind/>
-      </w:pPr>
-      <w:r>
-        <w:rPr>
-          <w:b/>
-          <w:bCs/>
-        </w:rPr>
-        <w:t>EU investment supports innovation in planning for environmental protection and social wellbeing</w:t>
-      </w:r>
-    </w:p>
-    <w:p>
-      <w:pPr>
-        <w:ind/>
-      </w:pPr>
-      <w:r>
-        <w:t>The Malta Independent today reported on an EU project which is partially financed by the European Regional Development Fund (ERDF). SIntegraM is led by the Planning Authority and is creating a three-dimensional map capable of being explored through virtual reality, augmented reality, and mixed reality. Minister for the Environment, Climate Change and Planning Aaron Farrugia recently visited one of the more immersive elements of this project, the SIntegram CAVE, (Computer Automated Virtual Environment) and said that this project benefits society as it can take a snapshot of our environment, allow us to travel within it, review the changes that would occur, understand the rise of sea levels and a myriad other possibilities. The project has received an investment of €7 million in European funds.</w:t>
-      </w:r>
-      <w:r>
-        <w:br/>
-      </w:r>
-      <w:r>
-        <w:br/>
-      </w:r>
-      <w:r>
-        <w:br/>
-      </w:r>
-      <w:hyperlink r:id="rId23">
-        <w:r>
-          <w:rPr>
-            <w:color w:val="3C46E7"/>
-            <w:i/>
-            <w:iCs/>
-          </w:rPr>
-          <w:t>Malta-Independent:</w:t>
-        </w:r>
-      </w:hyperlink>
-      <w:r>
-        <w:rPr>
-          <w:i/>
-          <w:iCs/>
-        </w:rPr>
-        <w:t xml:space="preserve"> "EU investment supports innovation in planning for environmental protection and ..."  page: 5 date: Monday, June 15, 2020 </w:t>
-      </w:r>
-      <w:r>
-        <w:br/>
-      </w:r>
-    </w:p>
-    <w:p>
-      <w:pPr>
-        <w:ind/>
-      </w:pPr>
-      <w:r>
-        <w:rPr>
-          <w:b/>
-          <w:bCs/>
-          <w:sz w:val="28"/>
-          <w:szCs w:val="28"/>
-        </w:rPr>
-        <w:t>RULE OF LAW AND CHARTER OF FUNDAMENTAL RIGHTS</w:t>
-      </w:r>
-    </w:p>
-    <w:p>
-      <w:pPr>
-        <w:ind/>
-      </w:pPr>
-      <w:r>
-        <w:rPr>
-          <w:b/>
-          <w:bCs/>
-        </w:rPr>
-        <w:t>Venice flags role of State Advocate</w:t>
-      </w:r>
-    </w:p>
-    <w:p>
-      <w:pPr>
-        <w:ind/>
-      </w:pPr>
-      <w:r>
-        <w:t>Malta Today yesterday reported that the Venice Commission has reacted to Malta’s proposals on plans for institutional changes related to the rule of law. The Commission praised several of the proposals in its report sent to Justice Minister Edward Zammit Lewis. These included the appointment of the police chief. However, it also said that it had reservations on the position of the State Advocate in the Judicial Appointments Committee and the Commission for the Administration of Justice. According to the proposals sent to the Commission, the State Advocate will replace the public prosecutor as a member on the Judicial Appointments Committee (JAC). The Venice Commission disagreed with the position the State Advocate, as the former Attorney General is now known, would have within the Judicial Appointments Committee and has also taken issue with the role the State Advocate would play in the Commission for the Administration of Justice.</w:t>
-      </w:r>
-      <w:r>
-        <w:br/>
-      </w:r>
-      <w:r>
-        <w:br/>
-      </w:r>
-      <w:r>
-        <w:br/>
-      </w:r>
-      <w:hyperlink r:id="rId24">
-        <w:r>
-          <w:rPr>
-            <w:color w:val="3C46E7"/>
-            <w:i/>
-            <w:iCs/>
-          </w:rPr>
-          <w:t>Malta-Today:</w:t>
-        </w:r>
-      </w:hyperlink>
-      <w:r>
-        <w:rPr>
-          <w:i/>
-          <w:iCs/>
-        </w:rPr>
-        <w:t xml:space="preserve"> Venice flags role of State Advocate / Venice flags role of State Advocate page: 2 info: by Massimo Costa date: Sunday, June 14, 2020</w:t>
-      </w:r>
-      <w:r>
-        <w:br/>
-      </w:r>
-    </w:p>
-    <w:p>
-      <w:pPr>
-        <w:ind/>
-      </w:pPr>
-      <w:r>
-        <w:rPr>
-          <w:b/>
-          <w:bCs/>
-          <w:sz w:val="28"/>
-          <w:szCs w:val="28"/>
-        </w:rPr>
-        <w:t>SOCIAL AFFAIRS, SKILLS AND LABOUR MOBILITY</w:t>
-      </w:r>
-    </w:p>
-    <w:p>
-      <w:pPr>
-        <w:ind/>
-      </w:pPr>
-      <w:r>
-        <w:rPr>
-          <w:b/>
-          <w:bCs/>
-        </w:rPr>
-        <w:t>MCAST in European water-related VET project</w:t>
-      </w:r>
-    </w:p>
-    <w:p>
-      <w:pPr>
-        <w:ind/>
-      </w:pPr>
-      <w:r>
-        <w:t>The Sunday Times of Malta yesterday reported on an online webinar of the Platform of Vocational Education (PoVE) Water project. Representatives from the Malta College of Arts, Science and Technology (MCAST) and four other European countries discussed the future of skilled vocational practitioners in the field of water technology during the webinar. This European project, which started last January in Brussels, draws on existing and emerging vocational competences and skills needs in the water sector with the aim of translating them into a vocational excellence approach. The webinar revealed that Several European countries are struggling with a shortage of young people interested in water-related education and that there are still significant differences between the various European regions in this regard.</w:t>
-      </w:r>
-      <w:r>
-        <w:br/>
-      </w:r>
-      <w:r>
-        <w:br/>
-      </w:r>
-      <w:r>
-        <w:br/>
-      </w:r>
-      <w:hyperlink r:id="rId25">
-        <w:r>
-          <w:rPr>
-            <w:color w:val="3C46E7"/>
-            <w:i/>
-            <w:iCs/>
-          </w:rPr>
-          <w:t>Malta-Times:</w:t>
-        </w:r>
-      </w:hyperlink>
-      <w:r>
-        <w:rPr>
-          <w:i/>
-          <w:iCs/>
-        </w:rPr>
-        <w:t xml:space="preserve"> MCAST in European water-related VET project / MCAST in European water-related VET project page: 46 date: Sunday, June 14, 2020</w:t>
-      </w:r>
-      <w:r>
-        <w:br/>
-      </w:r>
-    </w:p>
-    <w:p>
-      <w:pPr>
-        <w:ind/>
-      </w:pPr>
-      <w:r>
-        <w:rPr>
-          <w:b/>
-          <w:bCs/>
-          <w:sz w:val="28"/>
-          <w:szCs w:val="28"/>
-        </w:rPr>
-        <w:t>TRANSPORT</w:t>
-      </w:r>
-    </w:p>
-    <w:p>
-      <w:pPr>
-        <w:ind/>
-      </w:pPr>
-      <w:r>
-        <w:rPr>
-          <w:b/>
-          <w:bCs/>
-        </w:rPr>
-        <w:t>Malta loses out on EU trucking rules</w:t>
-      </w:r>
-    </w:p>
-    <w:p>
-      <w:pPr>
-        <w:ind/>
-      </w:pPr>
-      <w:r>
-        <w:t>Malta Today reported that MEPs in the European Parliament’s transport committee last Monday endorsed a deal reached with EU ministers on a major reform of the road transport sector, in spite of Malta’s attempts to veto it. Maltese industrialists fear that these rules will raise their costs of cabotage and logistics by at least 10%. The rules will set mandatory conditions for drivers’ rest times and their place of rest, and Maltese companies say the new rules will punish island economies like Malta the most. Malta’s six MEPs tabled a host of amendments to the proposed rules during the last transport committee meeting but none of the amendments were passed.</w:t>
-      </w:r>
-      <w:r>
-        <w:br/>
-      </w:r>
-      <w:r>
-        <w:br/>
-      </w:r>
-      <w:r>
-        <w:br/>
-      </w:r>
-      <w:hyperlink r:id="rId26">
-        <w:r>
-          <w:rPr>
-            <w:color w:val="3C46E7"/>
-            <w:i/>
-            <w:iCs/>
-          </w:rPr>
-          <w:t>Malta-Today:</w:t>
-        </w:r>
-      </w:hyperlink>
-      <w:r>
-        <w:rPr>
-          <w:i/>
-          <w:iCs/>
-        </w:rPr>
-        <w:t xml:space="preserve"> Malta loses out on EU trucking rules / Malta loses out on EU trucking rules page: 6 info: by Matthew Vella date: Sunday, June 14, 2020</w:t>
+        <w:t xml:space="preserve"> "EU road transport reform puts Malta’s manufacturing industry at risk ..."  page: 2 date: Friday, July 10, 2020 </w:t>
       </w:r>
       <w:r>
         <w:br/>

</xml_diff>

<commit_message>
ready for first deployment
</commit_message>
<xml_diff>
--- a/public/output/DNS.docx
+++ b/public/output/DNS.docx
@@ -12,7 +12,7 @@
           <w:b/>
           <w:bCs/>
         </w:rPr>
-        <w:t>Daily News Summary - 12.7.2020</w:t>
+        <w:t>Daily News Summary - 13.7.2020</w:t>
       </w:r>
     </w:p>
     <w:p>
@@ -26,27 +26,27 @@
           <w:sz w:val="28"/>
           <w:szCs w:val="28"/>
         </w:rPr>
-        <w:t>EMPLOYMENT</w:t>
-      </w:r>
-    </w:p>
-    <w:p>
-      <w:pPr>
-        <w:ind/>
-      </w:pPr>
-      <w:r>
-        <w:rPr>
-          <w:b/>
-          <w:bCs/>
-        </w:rPr>
-        <w:t>Prime Minister addresses ILO summit</w:t>
-      </w:r>
-    </w:p>
-    <w:p>
-      <w:pPr>
-        <w:ind/>
-      </w:pPr>
-      <w:r>
-        <w:t>TVM reported that COVID-19 and jobs were yesterday discussed by world leaders at a virtual summit organised by the International Labour Organization. The head of the organisation, Guy Ryder, said the pandemic has plunged the labour market into an unprecedented crisis. In a message to the summit, Prime Minister Robert Abela spoke about the positive effects of the economic measures introduced by the government during the pandemic, adding that once again this has shown the importance of social dialogue where the voice of workers and employers was crucial. He listed the measures taken by Malta in the economic and social fields to mitigate the effects of the pandemic. The ILO summit was held amid research that showed that 93% of the world’s workers are facing some form of impact on their jobs. According to national figures the impact in Malta was felt by about 62%.</w:t>
+        <w:t>BUDGET</w:t>
+      </w:r>
+    </w:p>
+    <w:p>
+      <w:pPr>
+        <w:ind/>
+      </w:pPr>
+      <w:r>
+        <w:rPr>
+          <w:b/>
+          <w:bCs/>
+        </w:rPr>
+        <w:t>‘Beware €100m pill sweetener’</w:t>
+      </w:r>
+    </w:p>
+    <w:p>
+      <w:pPr>
+        <w:ind/>
+      </w:pPr>
+      <w:r>
+        <w:t>The Sunday Times of Malta yesterday reported that according to former MEP candidate Peter Agius, a €100 million EU budget top-up could be a “pill sweetener” for the introduction of a Europe-wide financial transaction tax. Agius said he had nothing against taking up the extra allocation but called on the government to propose alternatives to Brussels, which would not have such negative impact on Malta’s economic model. Agius was reacting to fresh EU Budget proposals tabled on Friday by EU Council President Charles Michel. His comments echo those of Finance Minister Edward Scicluna when he compared the EU’s €750 billion COVID-19 economic recovery fund to a “prickly pear”.  Meanwhile Michel’s proposal on a Financial Transaction Tax means more bad news for Malta.</w:t>
       </w:r>
       <w:r>
         <w:br/>
@@ -64,15 +64,15 @@
             <w:i/>
             <w:iCs/>
           </w:rPr>
-          <w:t>TVM-Malta:</w:t>
-        </w:r>
-      </w:hyperlink>
-      <w:r>
-        <w:rPr>
-          <w:i/>
-          <w:iCs/>
-        </w:rPr>
-        <w:t xml:space="preserve"> "Prime Minister addresses ILO summit / Il-Prim Ministru jindirizza summit ..."  info: L-ahbarijiet, 2020-07-09 05:36:00, 00:03:40, by Mario Micallef date: Thursday, July 9, 2020 5:36:00 AM CEST </w:t>
+          <w:t>Malta-Times:</w:t>
+        </w:r>
+      </w:hyperlink>
+      <w:r>
+        <w:rPr>
+          <w:i/>
+          <w:iCs/>
+        </w:rPr>
+        <w:t xml:space="preserve"> ‘Beware €100m pill sweetener’ / ‘Beware €100m pill sweetener’ page: 7 info: by Keith Micallef date: Sunday, July 12, 2020</w:t>
       </w:r>
       <w:r>
         <w:br/>
@@ -89,27 +89,27 @@
           <w:sz w:val="28"/>
           <w:szCs w:val="28"/>
         </w:rPr>
-        <w:t>HEALTH</w:t>
-      </w:r>
-    </w:p>
-    <w:p>
-      <w:pPr>
-        <w:ind/>
-      </w:pPr>
-      <w:r>
-        <w:rPr>
-          <w:b/>
-          <w:bCs/>
-        </w:rPr>
-        <w:t>Active COVID-19 cases down to one digit, one new infection detected overnight</w:t>
-      </w:r>
-    </w:p>
-    <w:p>
-      <w:pPr>
-        <w:ind/>
-      </w:pPr>
-      <w:r>
-        <w:t>Local media reported that the Health Authorities reported that there were nine COVID-19 patients currently in Malta after two others recovered and one new infection was detected overnight. Despite registering a total of 673 cases, Malta’s numbers have been among the lowest in the EU throughout the pandemic. Malta is among the top in world for the number of tests carried out while at the same time also having the fewest active cases in the EU. Malta’s R factor is around 0.3, suggesting those with the virus do not even spread it to one other person.</w:t>
+        <w:t>ECONOMIC AND FINANCIAL AFFAIRS</w:t>
+      </w:r>
+    </w:p>
+    <w:p>
+      <w:pPr>
+        <w:ind/>
+      </w:pPr>
+      <w:r>
+        <w:rPr>
+          <w:b/>
+          <w:bCs/>
+        </w:rPr>
+        <w:t>GDP to fall 6.9% but growth potential ‘good’</w:t>
+      </w:r>
+    </w:p>
+    <w:p>
+      <w:pPr>
+        <w:ind/>
+      </w:pPr>
+      <w:r>
+        <w:t>Ratings Agency Fitch last Saturday affirmed Malta’s rating at A+ with a stable outlook, the Sunday Times of Malta and It-Torca reported. Fitch forecast that Malta’s real GDP will contract by 6.9% in 2020, “a moderate downward revision” from its April review of 5.9%. The credit ratings agency said the tourism sector had suffered a “large contraction” as a result of travel restrictions because of the pandemic. Fitch said that Malta’s medium-term potential growth remained “strong and well above the eurozone average”, at 3 to 3.5%. The ratings agency estimates that the general government balance will deteriorate to a deficit of 9.2% of GDP in 2020.</w:t>
       </w:r>
       <w:r>
         <w:br/>
@@ -127,15 +127,15 @@
             <w:i/>
             <w:iCs/>
           </w:rPr>
-          <w:t>In-Nazzjon:</w:t>
-        </w:r>
-      </w:hyperlink>
-      <w:r>
-        <w:rPr>
-          <w:i/>
-          <w:iCs/>
-        </w:rPr>
-        <w:t xml:space="preserve"> "Kaz wiehed gdid, tnejn jirkupraw..."  page: 2 date: Friday, July 10, 2020 </w:t>
+          <w:t>L-Orizzont:</w:t>
+        </w:r>
+      </w:hyperlink>
+      <w:r>
+        <w:rPr>
+          <w:i/>
+          <w:iCs/>
+        </w:rPr>
+        <w:t xml:space="preserve"> "“Fiducja fl-ekonomija taghna li hi reziljenti bizzejjed”..."  page: 1,5 info: by Melvin Farrugia date: Sunday, July 12, 2020 </w:t>
       </w:r>
       <w:r>
         <w:br/>
@@ -150,15 +150,15 @@
             <w:i/>
             <w:iCs/>
           </w:rPr>
-          <w:t>L-Orizzont:</w:t>
-        </w:r>
-      </w:hyperlink>
-      <w:r>
-        <w:rPr>
-          <w:i/>
-          <w:iCs/>
-        </w:rPr>
-        <w:t xml:space="preserve"> "Disgha biss ghandhom il-Covid-19 / Disgha biss ghandhom il-Covid-19..."  page: 2 date: Friday, July 10, 2020 </w:t>
+          <w:t>Malta-Times:</w:t>
+        </w:r>
+      </w:hyperlink>
+      <w:r>
+        <w:rPr>
+          <w:i/>
+          <w:iCs/>
+        </w:rPr>
+        <w:t xml:space="preserve"> GDP to fall 6.9% but growth potential ‘good’ / GDP to fall 6.9% but growth potential ‘good’ page: 7 date: Sunday, July 12, 2020</w:t>
       </w:r>
       <w:r>
         <w:br/>
@@ -173,61 +173,15 @@
             <w:i/>
             <w:iCs/>
           </w:rPr>
-          <w:t>Malta-Independent:</w:t>
-        </w:r>
-      </w:hyperlink>
-      <w:r>
-        <w:rPr>
-          <w:i/>
-          <w:iCs/>
-        </w:rPr>
-        <w:t xml:space="preserve"> "One new case, two patients recover / One new case, ..."  page: 4 date: Friday, July 10, 2020 </w:t>
-      </w:r>
-      <w:r>
-        <w:br/>
-      </w:r>
-      <w:r>
-        <w:br/>
-      </w:r>
-      <w:hyperlink r:id="rId11">
-        <w:r>
-          <w:rPr>
-            <w:color w:val="3C46E7"/>
-            <w:i/>
-            <w:iCs/>
-          </w:rPr>
-          <w:t>Malta-Times:</w:t>
-        </w:r>
-      </w:hyperlink>
-      <w:r>
-        <w:rPr>
-          <w:i/>
-          <w:iCs/>
-        </w:rPr>
-        <w:t xml:space="preserve"> Active COVID cases down to 9 / Active COVID cases down to 9 page: 6 date: Friday, July 10, 2020</w:t>
-      </w:r>
-      <w:r>
-        <w:br/>
-      </w:r>
-      <w:r>
-        <w:br/>
-      </w:r>
-      <w:hyperlink r:id="rId12">
-        <w:r>
-          <w:rPr>
-            <w:color w:val="3C46E7"/>
-            <w:i/>
-            <w:iCs/>
-          </w:rPr>
-          <w:t>timesofmalta.com:</w:t>
-        </w:r>
-      </w:hyperlink>
-      <w:r>
-        <w:rPr>
-          <w:i/>
-          <w:iCs/>
-        </w:rPr>
-        <w:t xml:space="preserve"> Active COVID-19 cases down to one digit, one new infection detected overnight / Active COVID-19 cases down to one digit, one new infection detected overnight info: by Claire Caruana date: Thursday, July 9, 2020</w:t>
+          <w:t>TVM-Malta:</w:t>
+        </w:r>
+      </w:hyperlink>
+      <w:r>
+        <w:rPr>
+          <w:i/>
+          <w:iCs/>
+        </w:rPr>
+        <w:t xml:space="preserve"> "Fitch affirms Malta's rating at A+, outlook 'stable' / L-aġenzija ..."  info: L-ahbarijiet, 2020-07-12 05:52:00, 00:02:25, by Mario Micallef date: Sunday, July 12, 2020 5:52:00 AM CEST </w:t>
       </w:r>
       <w:r>
         <w:br/>
@@ -244,53 +198,53 @@
           <w:sz w:val="28"/>
           <w:szCs w:val="28"/>
         </w:rPr>
-        <w:t>INDUSTRY</w:t>
-      </w:r>
-    </w:p>
-    <w:p>
-      <w:pPr>
-        <w:ind/>
-      </w:pPr>
-      <w:r>
-        <w:rPr>
-          <w:b/>
-          <w:bCs/>
-        </w:rPr>
-        <w:t>Malta experiences the highest decrease in house prices among EU Member States in last quarter – Eurostat</w:t>
-      </w:r>
-    </w:p>
-    <w:p>
-      <w:pPr>
-        <w:ind/>
-      </w:pPr>
-      <w:r>
-        <w:t>The Malta Independent reported on Eurostat figures which showed that Malta recorded the highest decrease in house prices in the EU in the first quarter of 2020. Prices fell by 4.3% when compared with the previous quarter. Three other EU countries followed Malta including Hungary, Ireland and Belgium which fell by 1.1%, 0.8% and 0.1%, respectively. On the other hand, the highest annual increases in house prices in the first quarter of 2020 were experienced in Luxembourg, Slovakia, Estonia, Poland and Portugal. However, Malta also experienced a price rise of 5.6% when comparing the same 2020 first quarter with the corresponding first quarter of 2019.</w:t>
-      </w:r>
-      <w:r>
-        <w:br/>
-      </w:r>
-      <w:r>
-        <w:br/>
-      </w:r>
-      <w:r>
-        <w:br/>
-      </w:r>
-      <w:hyperlink r:id="rId13">
-        <w:r>
-          <w:rPr>
-            <w:color w:val="3C46E7"/>
-            <w:i/>
-            <w:iCs/>
-          </w:rPr>
-          <w:t>Malta-Independent:</w:t>
-        </w:r>
-      </w:hyperlink>
-      <w:r>
-        <w:rPr>
-          <w:i/>
-          <w:iCs/>
-        </w:rPr>
-        <w:t xml:space="preserve"> "Malta experiences the highest decrease in house prices among EU ..."  page: 5 info: by Shona Berger date: Friday, July 10, 2020 </w:t>
+        <w:t>ENERGY</w:t>
+      </w:r>
+    </w:p>
+    <w:p>
+      <w:pPr>
+        <w:ind/>
+      </w:pPr>
+      <w:r>
+        <w:rPr>
+          <w:b/>
+          <w:bCs/>
+        </w:rPr>
+        <w:t>Hydrogen may soon become the new gas for power plant</w:t>
+      </w:r>
+    </w:p>
+    <w:p>
+      <w:pPr>
+        <w:ind/>
+      </w:pPr>
+      <w:r>
+        <w:t>Times of Malta reported today that according to government sources, Malta is considering switching its gas-fired power station to run on lower carbon-emitting fuels, such as hydrogen or biomethane, after the European Commission urged Malta to reconsider plans for a natural gas pipeline to Italy. The European Commission has urged Malta to reconsider the design of a proposed pipeline connecting the island to Italy because a natural gas link may not be in line with targets announced as part of Brussels’ New Green Deal. Times of Malta reported that a recently joint feasibility study conducted by two foreign engineering firms on Malta’s options for a new power station shows that if Malta’s gas power station were converted to run on hydrogen, the island would fall in line with the EU’s green targets through relatively straightforward interventions.</w:t>
+      </w:r>
+      <w:r>
+        <w:br/>
+      </w:r>
+      <w:r>
+        <w:br/>
+      </w:r>
+      <w:r>
+        <w:br/>
+      </w:r>
+      <w:hyperlink r:id="rId11">
+        <w:r>
+          <w:rPr>
+            <w:color w:val="3C46E7"/>
+            <w:i/>
+            <w:iCs/>
+          </w:rPr>
+          <w:t>Malta-Times:</w:t>
+        </w:r>
+      </w:hyperlink>
+      <w:r>
+        <w:rPr>
+          <w:i/>
+          <w:iCs/>
+        </w:rPr>
+        <w:t xml:space="preserve"> Hydrogen may soon become the new gas for power plant / Hydrogen may soon become the new gas for power plant page: 1,4 info: by Ivan Martin date: Monday, July 13, 2020</w:t>
       </w:r>
       <w:r>
         <w:br/>
@@ -307,30 +261,76 @@
           <w:sz w:val="28"/>
           <w:szCs w:val="28"/>
         </w:rPr>
-        <w:t>JUSTICE</w:t>
-      </w:r>
-    </w:p>
-    <w:p>
-      <w:pPr>
-        <w:ind/>
-      </w:pPr>
-      <w:r>
-        <w:rPr>
-          <w:b/>
-          <w:bCs/>
-        </w:rPr>
-        <w:t>David Casa calls for EU regulation to combat money laundering</w:t>
-      </w:r>
-    </w:p>
-    <w:p>
-      <w:pPr>
-        <w:ind/>
-      </w:pPr>
-      <w:r>
-        <w:t>Times of Malta and In-Nazzjon reported today that during an EP plenary session, Maltese MEP David Casa said that an EU regulation combating money laundering would prevent criminals from exploiting weaknesses or loopholes and facilitate the operations of honest businesses, especially those present in more than one EU state. Casa referred to the Maltese situation and stated that journalist Daphne Caruana Galizia was murdered because the Maltese institutions failed to do their duty. Casa insisted that anti-money laundering rules should not be left on paper but had to be enforced.</w:t>
-      </w:r>
-      <w:r>
-        <w:br/>
+        <w:t>MEMBER STATES - INTERNAL AFFAIRS</w:t>
+      </w:r>
+    </w:p>
+    <w:p>
+      <w:pPr>
+        <w:ind/>
+      </w:pPr>
+      <w:r>
+        <w:rPr>
+          <w:b/>
+          <w:bCs/>
+        </w:rPr>
+        <w:t>Pressure to expel anti-Delia MPs from PN amid impasse</w:t>
+      </w:r>
+    </w:p>
+    <w:p>
+      <w:pPr>
+        <w:ind/>
+      </w:pPr>
+      <w:r>
+        <w:t>Local media yesterday widely reported that Nationalist Party leader and Opposition leader Adrian Delia was facing mounting pressure from the Party’s executive committee who are meeting tomorrow to expel dissenting MPs in reaction to their decision to declare they have no confidence in the party leader. MP Chris Said, who moved the motion against Delia, insisted that the 19 MPs had no intention to split or break the party. The meeting, which was called by the PN leader himself, could have long-lasting repercussions on the party. Despite losing the support of his parliamentary group, Delia has vowed to remain at the helm and the decision now lies with the president of the Republic. Sources within the Delia camp appear to be keen on the possibility of the dissenting MPs forming a splinter party. Times of Malta reported today that President George Vella has yet to announce his decision on whether he will strip Nationalist Party leader Adrian Delia of his position as Leader of the Opposition.  MPs have expressed their frustration at the lack of a decision from the President three days after Vella held one-to-one meetings with all opposition MPs on Friday. The decision might be left to the constitutional court after the President consulted with unnamed constitutional experts over whether he can strip Delia of his position and swear in Therese Commodini Cachia as proposed Opposition Leader. Meanwhile, within the Nationalist Party, pressure is mounting from the pro-Delia camp to expel the rebel MPs who called for a change in leader.</w:t>
+      </w:r>
+      <w:r>
+        <w:br/>
+      </w:r>
+      <w:r>
+        <w:br/>
+      </w:r>
+      <w:r>
+        <w:br/>
+      </w:r>
+      <w:hyperlink r:id="rId12">
+        <w:r>
+          <w:rPr>
+            <w:color w:val="3C46E7"/>
+            <w:i/>
+            <w:iCs/>
+          </w:rPr>
+          <w:t>L-Orizzont:</w:t>
+        </w:r>
+      </w:hyperlink>
+      <w:r>
+        <w:rPr>
+          <w:i/>
+          <w:iCs/>
+        </w:rPr>
+        <w:t xml:space="preserve"> "Jinfethu l-kanuni kontra l-President / Jinfethu l-kanuni kontra l-President..."  page: 1,4 date: Monday, July 13, 2020 </w:t>
+      </w:r>
+      <w:r>
+        <w:br/>
+      </w:r>
+      <w:r>
+        <w:br/>
+      </w:r>
+      <w:hyperlink r:id="rId13">
+        <w:r>
+          <w:rPr>
+            <w:color w:val="3C46E7"/>
+            <w:i/>
+            <w:iCs/>
+          </w:rPr>
+          <w:t>Malta-Independent:</w:t>
+        </w:r>
+      </w:hyperlink>
+      <w:r>
+        <w:rPr>
+          <w:i/>
+          <w:iCs/>
+        </w:rPr>
+        <w:t xml:space="preserve"> "Numbers on their side: ‘Rebel’ MPs believe Delia would be ..."  page: 1,3 info: by Neil Camilleri date: Sunday, July 12, 2020 </w:t>
       </w:r>
       <w:r>
         <w:br/>
@@ -345,15 +345,15 @@
             <w:i/>
             <w:iCs/>
           </w:rPr>
-          <w:t>In-Nazzjon:</w:t>
-        </w:r>
-      </w:hyperlink>
-      <w:r>
-        <w:rPr>
-          <w:i/>
-          <w:iCs/>
-        </w:rPr>
-        <w:t xml:space="preserve"> "Ir-regoli kontra l-hasil tal-flus iwaqqfu l-kriminalita u jghinu n-negozji onesti..."  page: 4 date: Friday, July 10, 2020 </w:t>
+          <w:t>Malta-Times:</w:t>
+        </w:r>
+      </w:hyperlink>
+      <w:r>
+        <w:rPr>
+          <w:i/>
+          <w:iCs/>
+        </w:rPr>
+        <w:t xml:space="preserve"> Pressure to expel anti-Delia MPs from PN amid impasse / Pressure to expel anti-Delia MPs from PN amid impasse page: 1,3 info: by Keith Micallef date: Sunday, July 12, 2020</w:t>
       </w:r>
       <w:r>
         <w:br/>
@@ -376,7 +376,53 @@
           <w:i/>
           <w:iCs/>
         </w:rPr>
-        <w:t xml:space="preserve"> David Casa calls for EU regulation to combat money laundering / David Casa calls for EU regulation to combat money laundering page: 4 date: Friday, July 10, 2020</w:t>
+        <w:t xml:space="preserve"> Radio silence by president leaves PN MPs frustrated / Radio silence by president leaves PN MPs frustrated page: 1,2 info: by Matthew Xuereb date: Monday, July 13, 2020</w:t>
+      </w:r>
+      <w:r>
+        <w:br/>
+      </w:r>
+      <w:r>
+        <w:br/>
+      </w:r>
+      <w:hyperlink r:id="rId16">
+        <w:r>
+          <w:rPr>
+            <w:color w:val="3C46E7"/>
+            <w:i/>
+            <w:iCs/>
+          </w:rPr>
+          <w:t>Malta-Today:</w:t>
+        </w:r>
+      </w:hyperlink>
+      <w:r>
+        <w:rPr>
+          <w:i/>
+          <w:iCs/>
+        </w:rPr>
+        <w:t xml:space="preserve"> "Unfazed Delia mulls disciplinary action for rebel MPs / Unfazed ..."  page: 1,3 info: by Matthew Vella date: Sunday, July 12, 2020 </w:t>
+      </w:r>
+      <w:r>
+        <w:br/>
+      </w:r>
+      <w:r>
+        <w:br/>
+      </w:r>
+      <w:hyperlink r:id="rId17">
+        <w:r>
+          <w:rPr>
+            <w:color w:val="3C46E7"/>
+            <w:i/>
+            <w:iCs/>
+          </w:rPr>
+          <w:t>Mument:</w:t>
+        </w:r>
+      </w:hyperlink>
+      <w:r>
+        <w:rPr>
+          <w:i/>
+          <w:iCs/>
+        </w:rPr>
+        <w:t xml:space="preserve"> "L-Ezekuttiv tal-Partit Nazzjonalista se jitlaqqa’ nhar it-Tlieta..."  page: 1,3 date: Sunday, July 12, 2020 </w:t>
       </w:r>
       <w:r>
         <w:br/>
@@ -393,61 +439,38 @@
           <w:sz w:val="28"/>
           <w:szCs w:val="28"/>
         </w:rPr>
-        <w:t>MEMBER STATES - INTERNAL AFFAIRS</w:t>
-      </w:r>
-    </w:p>
-    <w:p>
-      <w:pPr>
-        <w:ind/>
-      </w:pPr>
-      <w:r>
-        <w:rPr>
-          <w:b/>
-          <w:bCs/>
-        </w:rPr>
-        <w:t>The two faces of PN</w:t>
-      </w:r>
-    </w:p>
-    <w:p>
-      <w:pPr>
-        <w:ind/>
-      </w:pPr>
-      <w:r>
-        <w:t>Local media widely reported on the crisis in the Nationalist Opposition Party. Yesterday evening President George Vella met party MPs who had earlier in the day nominated Therese Comodini Cachia as a replacement to current leader Adrian Delia. The MPs had passed a no-confidence vote in Delia earlier this week and yesterday named the human rights lawyer as their choice for opposition leader. The unprecedented move came after they had given Delia one last chance to step down as opposition and party leader of his own accord. The Constitution of Malta allows the president to remove the leader of the opposition if he judges that he or she no longer enjoys the support of the majority of opposition MPs. More meetings are expected this morning.</w:t>
-      </w:r>
-      <w:r>
-        <w:br/>
-      </w:r>
-      <w:r>
-        <w:br/>
-      </w:r>
-      <w:r>
-        <w:br/>
-      </w:r>
-      <w:hyperlink r:id="rId16">
-        <w:r>
-          <w:rPr>
-            <w:color w:val="3C46E7"/>
-            <w:i/>
-            <w:iCs/>
-          </w:rPr>
-          <w:t>In-Nazzjon:</w:t>
-        </w:r>
-      </w:hyperlink>
-      <w:r>
-        <w:rPr>
-          <w:i/>
-          <w:iCs/>
-        </w:rPr>
-        <w:t xml:space="preserve"> "Dan huwa l-mument tal-Maltin ghax ilkol jixirqilna pajjiz ahjar..."  page: 1 date: Friday, July 10, 2020 </w:t>
-      </w:r>
-      <w:r>
-        <w:br/>
-      </w:r>
-      <w:r>
-        <w:br/>
-      </w:r>
-      <w:hyperlink r:id="rId17">
+        <w:t>REGIONAL POLICY</w:t>
+      </w:r>
+    </w:p>
+    <w:p>
+      <w:pPr>
+        <w:ind/>
+      </w:pPr>
+      <w:r>
+        <w:rPr>
+          <w:b/>
+          <w:bCs/>
+        </w:rPr>
+        <w:t>€4 million investment for conservation and restoration of parishes</w:t>
+      </w:r>
+    </w:p>
+    <w:p>
+      <w:pPr>
+        <w:ind/>
+      </w:pPr>
+      <w:r>
+        <w:t>The Malta Independent and L-Orizzont reported that another 10 projects of restoration and conservation on Maltese churches through European funds co-financing. The Archdiocese of Malta last Friday said that these 10 projects will also include the conservation of various works of arts and will amount to €4 million, 80% of which are co-financed through European funds. Parliamentary Secretary for European Funds Stefan Zrinzo Azzopardi said that the Maltese and Gozitan churches are part of the country’s cultural patrimony and cultural heritage and help strengthen Malta’s touristic product.</w:t>
+      </w:r>
+      <w:r>
+        <w:br/>
+      </w:r>
+      <w:r>
+        <w:br/>
+      </w:r>
+      <w:r>
+        <w:br/>
+      </w:r>
+      <w:hyperlink r:id="rId18">
         <w:r>
           <w:rPr>
             <w:color w:val="3C46E7"/>
@@ -462,15 +485,15 @@
           <w:i/>
           <w:iCs/>
         </w:rPr>
-        <w:t xml:space="preserve"> "Vapur b'zewg kaptani? / Vapur b'zewg kaptani?..."  page: 1,3 date: Friday, July 10, 2020 </w:t>
-      </w:r>
-      <w:r>
-        <w:br/>
-      </w:r>
-      <w:r>
-        <w:br/>
-      </w:r>
-      <w:hyperlink r:id="rId18">
+        <w:t xml:space="preserve"> "Restawr f’diversi parrocci b’investiment ta’ €4 miljun minn fondi Ewropej ..."  page: 5 date: Saturday, July 11, 2020 </w:t>
+      </w:r>
+      <w:r>
+        <w:br/>
+      </w:r>
+      <w:r>
+        <w:br/>
+      </w:r>
+      <w:hyperlink r:id="rId19">
         <w:r>
           <w:rPr>
             <w:color w:val="3C46E7"/>
@@ -485,74 +508,7 @@
           <w:i/>
           <w:iCs/>
         </w:rPr>
-        <w:t xml:space="preserve"> "Stalemate: ‘Angered and hurt’ Delia says he will stay, despite ..."  page: 1,2 info: by Neil Camilleri date: Friday, July 10, 2020 </w:t>
-      </w:r>
-      <w:r>
-        <w:br/>
-      </w:r>
-      <w:r>
-        <w:br/>
-      </w:r>
-      <w:hyperlink r:id="rId19">
-        <w:r>
-          <w:rPr>
-            <w:color w:val="3C46E7"/>
-            <w:i/>
-            <w:iCs/>
-          </w:rPr>
-          <w:t>Malta-Times:</w:t>
-        </w:r>
-      </w:hyperlink>
-      <w:r>
-        <w:rPr>
-          <w:i/>
-          <w:iCs/>
-        </w:rPr>
-        <w:t xml:space="preserve"> The two faces of PN / The two faces of PN page: 1,2 info: by Jacob Borg date: Friday, July 10, 2020</w:t>
-      </w:r>
-      <w:r>
-        <w:br/>
-      </w:r>
-      <w:r>
-        <w:br/>
-      </w:r>
-      <w:r>
-        <w:rPr>
-          <w:color w:val="black"/>
-          <w:i/>
-          <w:iCs/>
-        </w:rPr>
-        <w:t>Radio-Malta:</w:t>
-      </w:r>
-      <w:r>
-        <w:rPr>
-          <w:i/>
-          <w:iCs/>
-        </w:rPr>
-        <w:t xml:space="preserve"> "L-Ahbarijiet / L-Ahbarijiet..."  info: 2020-07-09 18:00:00, 18:00:00, date: Thursday, July 9, 2020 6:00:00 PM CEST </w:t>
-      </w:r>
-      <w:r>
-        <w:br/>
-      </w:r>
-      <w:r>
-        <w:br/>
-      </w:r>
-      <w:hyperlink r:id="rId20">
-        <w:r>
-          <w:rPr>
-            <w:color w:val="3C46E7"/>
-            <w:i/>
-            <w:iCs/>
-          </w:rPr>
-          <w:t>TVM-Malta:</w:t>
-        </w:r>
-      </w:hyperlink>
-      <w:r>
-        <w:rPr>
-          <w:i/>
-          <w:iCs/>
-        </w:rPr>
-        <w:t xml:space="preserve"> "PN crisis: Comodini Cachia proposed as Opposition leader / Il-kriżi ..."  info: L-ahbarijiet, 2020-07-09 05:33:00, 00:05:00, by Keith Demicoli date: Thursday, July 9, 2020 5:33:00 AM CEST </w:t>
+        <w:t xml:space="preserve"> "€4 million investment for conservation and restoration of parishes / ..."  page: 4 date: Saturday, July 11, 2020 </w:t>
       </w:r>
       <w:r>
         <w:br/>
@@ -569,6 +525,276 @@
           <w:sz w:val="28"/>
           <w:szCs w:val="28"/>
         </w:rPr>
+        <w:t>RULE OF LAW AND CHARTER OF FUNDAMENTAL RIGHTS</w:t>
+      </w:r>
+    </w:p>
+    <w:p>
+      <w:pPr>
+        <w:ind/>
+      </w:pPr>
+      <w:r>
+        <w:rPr>
+          <w:b/>
+          <w:bCs/>
+        </w:rPr>
+        <w:t>Article by Michelle Bachelet and Helena Dalli : Equality matters more than ever</w:t>
+      </w:r>
+    </w:p>
+    <w:p>
+      <w:pPr>
+        <w:ind/>
+      </w:pPr>
+      <w:r>
+        <w:t>The Sunday Times of Malta yesterday carried a co-opinion article penned by United Nations High Commissioner for Human Rights, Michelle Bachelet, and European Commissioner for Equality, Helena Dalli, on the need for equality in a post COVID-19 world. This pandemic has laid bare the devastating impact of inequalities and we need to respond with immediate, concerted and decisive actions to end the many forms of discrimination that expose people to harm. The United Nations and the European Union will continue to work in tandem to develop responses to the coronavirus crisis that are grounded in equality and 138 UN member states and observers have called for the Spotlight Initiative which represents an unprecedented global effort to invest in gender equality.  The emergency Next Generation EU instrument is also reinforcing the EU budget by an additional €750 billion, ensuring that equality is at the heart of the recovery.</w:t>
+      </w:r>
+      <w:r>
+        <w:br/>
+      </w:r>
+      <w:r>
+        <w:br/>
+      </w:r>
+      <w:r>
+        <w:br/>
+      </w:r>
+      <w:hyperlink r:id="rId20">
+        <w:r>
+          <w:rPr>
+            <w:color w:val="3C46E7"/>
+            <w:i/>
+            <w:iCs/>
+          </w:rPr>
+          <w:t>Malta-Times:</w:t>
+        </w:r>
+      </w:hyperlink>
+      <w:r>
+        <w:rPr>
+          <w:i/>
+          <w:iCs/>
+        </w:rPr>
+        <w:t xml:space="preserve"> Article by Michelle Bachelet and Helena Dalli : Equality matters more than ever / Article by Michelle Bachelet and Helena Dalli : Equality matters more than ever page: 19 info: by Michelle Bachelet and Helena Dalli date: Sunday, July 12, 2020</w:t>
+      </w:r>
+      <w:r>
+        <w:br/>
+      </w:r>
+    </w:p>
+    <w:p>
+      <w:pPr>
+        <w:ind/>
+      </w:pPr>
+      <w:r>
+        <w:rPr>
+          <w:b/>
+          <w:bCs/>
+          <w:sz w:val="28"/>
+          <w:szCs w:val="28"/>
+        </w:rPr>
+        <w:t>SOCIAL AFFAIRS, SKILLS AND LABOUR MOBILITY</w:t>
+      </w:r>
+    </w:p>
+    <w:p>
+      <w:pPr>
+        <w:ind/>
+      </w:pPr>
+      <w:r>
+        <w:rPr>
+          <w:b/>
+          <w:bCs/>
+        </w:rPr>
+        <w:t>Population of Malta hits 500,000 for first time</w:t>
+      </w:r>
+    </w:p>
+    <w:p>
+      <w:pPr>
+        <w:ind/>
+      </w:pPr>
+      <w:r>
+        <w:t>Times of Malta on Saturday, The Malta Independent today  and TVM reported on Eurostat figures which showed that Malta recorded the highest population increase in the EU in the last year in spite of it having the smallest population. Malta’s population passed the half a million for the first time ever and there was an increase of nearly 42 people for every 1,000 Malta residents between the start of 2019 and the beginning of 2020. Luxembourg, Cyprus and Ireland followed Malta for the highest increase. Overall, the EU’s population was estimated at 447.7 million at the start of this year, down by 12.8% when compared to 513.5 million in 28 member states in January of 2019. There was also a decline in births registered in Malta over the previous year. Over the past 10 years the fertility rate has decreased from 1.42 to 1.14.</w:t>
+      </w:r>
+      <w:r>
+        <w:br/>
+      </w:r>
+      <w:r>
+        <w:br/>
+      </w:r>
+      <w:r>
+        <w:br/>
+      </w:r>
+      <w:hyperlink r:id="rId21">
+        <w:r>
+          <w:rPr>
+            <w:color w:val="3C46E7"/>
+            <w:i/>
+            <w:iCs/>
+          </w:rPr>
+          <w:t>Malta-Independent:</w:t>
+        </w:r>
+      </w:hyperlink>
+      <w:r>
+        <w:rPr>
+          <w:i/>
+          <w:iCs/>
+        </w:rPr>
+        <w:t xml:space="preserve"> "Malta experiences highest population increase – Eurostat / Malta experiences ..."  page: 4 info: by Shona Berger date: Monday, July 13, 2020 </w:t>
+      </w:r>
+      <w:r>
+        <w:br/>
+      </w:r>
+      <w:r>
+        <w:br/>
+      </w:r>
+      <w:hyperlink r:id="rId22">
+        <w:r>
+          <w:rPr>
+            <w:color w:val="3C46E7"/>
+            <w:i/>
+            <w:iCs/>
+          </w:rPr>
+          <w:t>Malta-Times:</w:t>
+        </w:r>
+      </w:hyperlink>
+      <w:r>
+        <w:rPr>
+          <w:i/>
+          <w:iCs/>
+        </w:rPr>
+        <w:t xml:space="preserve"> Population of Malta hits 500,000 for first time / Population of Malta hits 500,000 for first time page: 6 date: Saturday, July 11, 2020</w:t>
+      </w:r>
+      <w:r>
+        <w:br/>
+      </w:r>
+      <w:r>
+        <w:br/>
+      </w:r>
+      <w:hyperlink r:id="rId23">
+        <w:r>
+          <w:rPr>
+            <w:color w:val="3C46E7"/>
+            <w:i/>
+            <w:iCs/>
+          </w:rPr>
+          <w:t>TVM-Malta:</w:t>
+        </w:r>
+      </w:hyperlink>
+      <w:r>
+        <w:rPr>
+          <w:i/>
+          <w:iCs/>
+        </w:rPr>
+        <w:t xml:space="preserve"> "Malta registered the highest increase in population in the EU ..."  info: L-ahbarijiet, 2020-07-10 05:50:00, 00:01:10, by Mario Xuereb date: Friday, July 10, 2020 5:50:00 AM CEST </w:t>
+      </w:r>
+      <w:r>
+        <w:br/>
+      </w:r>
+    </w:p>
+    <w:p>
+      <w:pPr>
+        <w:ind/>
+      </w:pPr>
+      <w:r>
+        <w:rPr>
+          <w:b/>
+          <w:bCs/>
+        </w:rPr>
+        <w:t>Malta has lowest divorce rate in EU</w:t>
+      </w:r>
+    </w:p>
+    <w:p>
+      <w:pPr>
+        <w:ind/>
+      </w:pPr>
+      <w:r>
+        <w:t>Times of Malta reported today that, according to figures issued by Eurostat, Malta has the lowest divorce rate in the European Union.  Malta only has 0.7 divorces per 1,000 people, putting it on a par with Ireland, which registered the same rate. Slovenia and Italy came in second and third place at a rate of 1.1 and 1.5 respectively whilst Latvia and Lithuania had the highest rates of divorce at 3.1. The average divorce rate in the EU stood at 2 per 1,000 people. According to Eurostat, marriages were also trending downward on average, with the crude marriage rate across the EU trending at 4.4 marriages per 1,000 people.</w:t>
+      </w:r>
+      <w:r>
+        <w:br/>
+      </w:r>
+      <w:r>
+        <w:br/>
+      </w:r>
+      <w:r>
+        <w:br/>
+      </w:r>
+      <w:hyperlink r:id="rId24">
+        <w:r>
+          <w:rPr>
+            <w:color w:val="3C46E7"/>
+            <w:i/>
+            <w:iCs/>
+          </w:rPr>
+          <w:t>Malta-Times:</w:t>
+        </w:r>
+      </w:hyperlink>
+      <w:r>
+        <w:rPr>
+          <w:i/>
+          <w:iCs/>
+        </w:rPr>
+        <w:t xml:space="preserve"> Malta has lowest divorce rate in EU / Malta has lowest divorce rate in EU page: 7 info: by Jessica Arena date: Monday, July 13, 2020</w:t>
+      </w:r>
+      <w:r>
+        <w:br/>
+      </w:r>
+    </w:p>
+    <w:p>
+      <w:pPr>
+        <w:ind/>
+      </w:pPr>
+      <w:r>
+        <w:rPr>
+          <w:b/>
+          <w:bCs/>
+        </w:rPr>
+        <w:t>Article by Margaritis Schinas: Europe needs a revolution in skills. And now is the right time</w:t>
+      </w:r>
+    </w:p>
+    <w:p>
+      <w:pPr>
+        <w:ind/>
+      </w:pPr>
+      <w:r>
+        <w:t>In-Nazzjon today carried an opinion article written by Vice-President of the European Commission and European Commissioner for Promoting the European Way of Life Margaritis Schinas on Europe’s need for skilled workers. The coronavirus has emphasised this need and artificial intelligence and robotics are expected to generate 60 million new jobs whilst others might change or cease to exist, making it necessary for Europe to use its talents and diversity in full. The new skills agency adopted by the European Commission aims to tackle this transition and the Commission has adopted an ambitious plan for the forthcoming five years. It is aiming to include 120 million people in training programmes every year to ensure that a minimum of 70% of the population have a basic digital education and has set out to ensure that these programmes are equally shared between both sexes and all member states and regions.</w:t>
+      </w:r>
+      <w:r>
+        <w:br/>
+      </w:r>
+      <w:r>
+        <w:br/>
+      </w:r>
+      <w:r>
+        <w:br/>
+      </w:r>
+      <w:hyperlink r:id="rId25">
+        <w:r>
+          <w:rPr>
+            <w:color w:val="3C46E7"/>
+            <w:i/>
+            <w:iCs/>
+          </w:rPr>
+          <w:t>In-Nazzjon:</w:t>
+        </w:r>
+      </w:hyperlink>
+      <w:r>
+        <w:rPr>
+          <w:i/>
+          <w:iCs/>
+        </w:rPr>
+        <w:t xml:space="preserve"> Article by Margaritis Schinas: Europe needs a revolution in skills. And now is the right time / Article by Margaritis Schinas: L-Ewropa tehtieg rivoluzzjoni fil-hiliet. U issa l-waqt page: 16 info: by Margaritis Schinas date: Monday, July 13, 2020</w:t>
+      </w:r>
+      <w:r>
+        <w:br/>
+      </w:r>
+    </w:p>
+    <w:p>
+      <w:pPr>
+        <w:ind/>
+      </w:pPr>
+      <w:r>
+        <w:rPr>
+          <w:b/>
+          <w:bCs/>
+          <w:sz w:val="28"/>
+          <w:szCs w:val="28"/>
+        </w:rPr>
         <w:t>TRANSPORT</w:t>
       </w:r>
     </w:p>
@@ -581,26 +807,26 @@
           <w:b/>
           <w:bCs/>
         </w:rPr>
-        <w:t>EU road transport reform puts Malta’s manufacturing industry at risk - Peter Agius</w:t>
-      </w:r>
-    </w:p>
-    <w:p>
-      <w:pPr>
-        <w:ind/>
-      </w:pPr>
-      <w:r>
-        <w:t>The Malta Independent reported today that following the European Parliament’s adoption of new road transport regulations, former PN MEP candidate Peter Agius commented that these reforms will present major challenges to Malta’s manufacturing industry. Agius blamed the government for its incompetence in not acting fast enough and expressed that, as a result, Malta’s manufacturing sector will be impacted badly as it will be more expensive to export our local products around Europe. The revised rules for posting of drivers, drivers’ driving times and rest periods and better enforcement of cabotage rules aim to put an end to distortion of competition in the road transport sector and provide better rest conditions for drivers.</w:t>
-      </w:r>
-      <w:r>
-        <w:br/>
-      </w:r>
-      <w:r>
-        <w:br/>
-      </w:r>
-      <w:r>
-        <w:br/>
-      </w:r>
-      <w:hyperlink r:id="rId21">
+        <w:t>Travel ban lifted on 28 new countries</w:t>
+      </w:r>
+    </w:p>
+    <w:p>
+      <w:pPr>
+        <w:ind/>
+      </w:pPr>
+      <w:r>
+        <w:t>Local media reported that the Public Health Act has been amended to allow travellers from a further 28 countries to fly to Malta International Airport as from next Wednesday. The legal notice effectively lifted the ban on travel to the United Kingdom, Belgium, Bulgaria, the Netherlands, Canada, Australia, New Zealand, South Korea, Andorra, Monaco, San Marino, China, Vatican City, Rwanda, Uruguay, Slovenia, Japan, Morocco, Thailand, Tunisia, Portugal, Romania, Lebanon, Indonesia, United Arab Emirates, Turkey, Jordan and Liechtenstein. These destinations will be added to the 19 countries previously approved for travel with the opening of the airport on July 1. Malta’s active COVID-19 cases are now down to five as two new recoveries have been registered and no new cases of the virus found.</w:t>
+      </w:r>
+      <w:r>
+        <w:br/>
+      </w:r>
+      <w:r>
+        <w:br/>
+      </w:r>
+      <w:r>
+        <w:br/>
+      </w:r>
+      <w:hyperlink r:id="rId26">
         <w:r>
           <w:rPr>
             <w:color w:val="3C46E7"/>
@@ -615,7 +841,102 @@
           <w:i/>
           <w:iCs/>
         </w:rPr>
-        <w:t xml:space="preserve"> "EU road transport reform puts Malta’s manufacturing industry at risk ..."  page: 2 date: Friday, July 10, 2020 </w:t>
+        <w:t xml:space="preserve"> "Coronavirus: No new cases, number of active cases drops to ..."  page: 3 date: Monday, July 13, 2020 </w:t>
+      </w:r>
+      <w:r>
+        <w:br/>
+      </w:r>
+      <w:r>
+        <w:br/>
+      </w:r>
+      <w:hyperlink r:id="rId27">
+        <w:r>
+          <w:rPr>
+            <w:color w:val="3C46E7"/>
+            <w:i/>
+            <w:iCs/>
+          </w:rPr>
+          <w:t>Malta-Times:</w:t>
+        </w:r>
+      </w:hyperlink>
+      <w:r>
+        <w:rPr>
+          <w:i/>
+          <w:iCs/>
+        </w:rPr>
+        <w:t xml:space="preserve"> "Malta to face new test on virus / Malta to ..."  page: 13 info: by Herman Grech, editorial date: Monday, July 13, 2020 </w:t>
+      </w:r>
+      <w:r>
+        <w:br/>
+      </w:r>
+      <w:r>
+        <w:br/>
+      </w:r>
+      <w:hyperlink r:id="rId28">
+        <w:r>
+          <w:rPr>
+            <w:color w:val="3C46E7"/>
+            <w:i/>
+            <w:iCs/>
+          </w:rPr>
+          <w:t>timesofmalta.com:</w:t>
+        </w:r>
+      </w:hyperlink>
+      <w:r>
+        <w:rPr>
+          <w:i/>
+          <w:iCs/>
+        </w:rPr>
+        <w:t xml:space="preserve"> 28 new countries added to list of ‘safe’ travel destinations / 28 new countries added to list of ‘safe’ travel destinations info: by Jessica Arena date: Sunday, July 12, 2020</w:t>
+      </w:r>
+      <w:r>
+        <w:br/>
+      </w:r>
+    </w:p>
+    <w:p>
+      <w:pPr>
+        <w:ind/>
+      </w:pPr>
+      <w:r>
+        <w:rPr>
+          <w:b/>
+          <w:bCs/>
+        </w:rPr>
+        <w:t>Malta may take legal action over EU’s ‘protectionist’ mobility rules</w:t>
+      </w:r>
+    </w:p>
+    <w:p>
+      <w:pPr>
+        <w:ind/>
+      </w:pPr>
+      <w:r>
+        <w:t>It was reported by Times of Malta last Saturday that Malta is considering mounting legal action against the European Council on the new rules to reform the truck-driving industry in the Mobility Package voted in by MEPs last Wednesday. The new transport rules will have far-reaching effects for the freight industry operating on the fringes of the European Union. A spokesperson for the Transport Ministry said that the new rules were of concern to Malta as they will have negative impacts on the sector, both economically as well as regarding supply flows. The spokesperson said that the government is considering moving forward with legal action at the European Court of Justice, which could only start after the final approval of the mobility package had been approved.</w:t>
+      </w:r>
+      <w:r>
+        <w:br/>
+      </w:r>
+      <w:r>
+        <w:br/>
+      </w:r>
+      <w:r>
+        <w:br/>
+      </w:r>
+      <w:hyperlink r:id="rId29">
+        <w:r>
+          <w:rPr>
+            <w:color w:val="3C46E7"/>
+            <w:i/>
+            <w:iCs/>
+          </w:rPr>
+          <w:t>Malta-Times:</w:t>
+        </w:r>
+      </w:hyperlink>
+      <w:r>
+        <w:rPr>
+          <w:i/>
+          <w:iCs/>
+        </w:rPr>
+        <w:t xml:space="preserve"> Malta may take legal action over EU’s ‘protectionist’ mobility rules / Malta may take legal action over EU’s ‘protectionist’ mobility rules page: 7 info: by Jessica Arena date: Saturday, July 11, 2020</w:t>
       </w:r>
       <w:r>
         <w:br/>

</xml_diff>

<commit_message>
checks if date is correct and alerts if not
</commit_message>
<xml_diff>
--- a/public/output/DNS.docx
+++ b/public/output/DNS.docx
@@ -12,7 +12,7 @@
           <w:b/>
           <w:bCs/>
         </w:rPr>
-        <w:t>Daily News Summary - 14.7.2020</w:t>
+        <w:t>Daily News Summary - 16.7.2020</w:t>
       </w:r>
     </w:p>
     <w:p>
@@ -38,15 +38,76 @@
           <w:b/>
           <w:bCs/>
         </w:rPr>
-        <w:t>Prime Minister on next European budget</w:t>
-      </w:r>
-    </w:p>
-    <w:p>
-      <w:pPr>
-        <w:ind/>
-      </w:pPr>
-      <w:r>
-        <w:t>Asked about the European budget for the next seven years to be discussed at the European leaders summit this weekend, Prime Minister Robert Abela said yesterday the government was committed to bringing forward the best package for Malta. In addition to the one-trillion-euro European budget, a discussion on a €750 billion recovery package is also expected in Brussels to make up for the economic problems caused by the pandemic. The prime minister also revealed he had given an order for the MOU signed with Vitals Global Healthcare about the management of three hospitals to be found by latest yesterday. In a report published last week, the auditor general expressed the view that the agreement provided reasons for disqualifying VGH from tenders, concluding that in the procedures for the award of this concession there was a serious lack of governance.</w:t>
+        <w:t>Citizens call for a bigger EU budget to tackle crisis, new survey shows</w:t>
+      </w:r>
+    </w:p>
+    <w:p>
+      <w:pPr>
+        <w:ind/>
+      </w:pPr>
+      <w:r>
+        <w:t>The Malta Business Weekly reports that a majority (56%) say the EU should have more financial means to overcome the impact of the pandemic. Public health tops the priority list, with economic recovery and climate change. In a new survey commissioned by the European Parliament and conducted in the second half of June, nearly seven out of 10 respondents (68%) want a stronger role for the EU in fighting this crisis. More than half (56%) believe this requires greater financial means for the EU, which should be directed primarily at tackling the impact of the pandemic on the health sector and the economy. Among Maltese respondents, 84% want a stronger role for the EU in fighting this crisis and 62% believe this requires greater financial means for the EU.</w:t>
+      </w:r>
+      <w:r>
+        <w:br/>
+      </w:r>
+      <w:r>
+        <w:br/>
+      </w:r>
+      <w:r>
+        <w:br/>
+      </w:r>
+      <w:r>
+        <w:rPr>
+          <w:color w:val="black"/>
+          <w:i/>
+          <w:iCs/>
+        </w:rPr>
+        <w:t>Malta-Business-Weekly:</w:t>
+      </w:r>
+      <w:r>
+        <w:rPr>
+          <w:i/>
+          <w:iCs/>
+        </w:rPr>
+        <w:t xml:space="preserve"> Citizens call for a bigger EU budget to tackle crisis, new survey shows / Citizens call for a bigger EU budget to tackle crisis, new survey shows page: 12 info: by NA date: Thursday, July 16, 2020</w:t>
+      </w:r>
+      <w:r>
+        <w:br/>
+      </w:r>
+    </w:p>
+    <w:p>
+      <w:pPr>
+        <w:ind/>
+      </w:pPr>
+      <w:r>
+        <w:rPr>
+          <w:b/>
+          <w:bCs/>
+          <w:sz w:val="28"/>
+          <w:szCs w:val="28"/>
+        </w:rPr>
+        <w:t>COMPETITION</w:t>
+      </w:r>
+    </w:p>
+    <w:p>
+      <w:pPr>
+        <w:ind/>
+      </w:pPr>
+      <w:r>
+        <w:rPr>
+          <w:b/>
+          <w:bCs/>
+        </w:rPr>
+        <w:t>Apple blow for EU</w:t>
+      </w:r>
+    </w:p>
+    <w:p>
+      <w:pPr>
+        <w:ind/>
+      </w:pPr>
+      <w:r>
+        <w:t>Technology giant company Apple is not obliged to pay €13 billion in tax arrears to the Republic of Ireland after it succeeded in winning an appeal it had lodged with the second highest Court in the European Union. The Court yesterday revoked the decision taken by the European Commission in 2016 and concluded it had not been proven that Apple had breached competition rules. The decision is seen as a great blow to the European Union in its efforts to control alleged tax evasions. However, the European Commission still has the opportunity to appeal and contest the decision.</w:t>
       </w:r>
       <w:r>
         <w:br/>
@@ -58,29 +119,6 @@
         <w:br/>
       </w:r>
       <w:hyperlink r:id="rId7">
-        <w:r>
-          <w:rPr>
-            <w:color w:val="3C46E7"/>
-            <w:i/>
-            <w:iCs/>
-          </w:rPr>
-          <w:t>In-Nazzjon:</w:t>
-        </w:r>
-      </w:hyperlink>
-      <w:r>
-        <w:rPr>
-          <w:i/>
-          <w:iCs/>
-        </w:rPr>
-        <w:t xml:space="preserve"> Anticipation for European Budget / Stenniija ghall-Budget Ewropew page: 2 info: by Robert Cremona date: Tuesday, July 14, 2020</w:t>
-      </w:r>
-      <w:r>
-        <w:br/>
-      </w:r>
-      <w:r>
-        <w:br/>
-      </w:r>
-      <w:hyperlink r:id="rId8">
         <w:r>
           <w:rPr>
             <w:color w:val="3C46E7"/>
@@ -95,7 +133,7 @@
           <w:i/>
           <w:iCs/>
         </w:rPr>
-        <w:t xml:space="preserve"> "Prime Minister on next European budget / Il-Prim Ministru dwar ..."  info: L-ahbarijiet, 2020-07-14 05:32:00, 00:02:20, by Glen Falzon date: Tuesday, July 14, 2020 5:32:00 AM CEST </w:t>
+        <w:t xml:space="preserve"> "Apple blow for EU / Daqqa ta’ ħarta għall-UE dwar ..."  info: L-ahbarijiet, 2020-07-16 05:52:00, 00:01:40, by Nigel Mifsud date: Thursday, July 16, 2020 5:52:00 AM CEST </w:t>
       </w:r>
       <w:r>
         <w:br/>
@@ -112,6 +150,114 @@
           <w:sz w:val="28"/>
           <w:szCs w:val="28"/>
         </w:rPr>
+        <w:t>ECONOMIC AND FINANCIAL AFFAIRS</w:t>
+      </w:r>
+    </w:p>
+    <w:p>
+      <w:pPr>
+        <w:ind/>
+      </w:pPr>
+      <w:r>
+        <w:rPr>
+          <w:b/>
+          <w:bCs/>
+        </w:rPr>
+        <w:t>Minister Edward Scicluna gives farewell speech on behalf of EU Finance Ministers</w:t>
+      </w:r>
+    </w:p>
+    <w:p>
+      <w:pPr>
+        <w:ind/>
+      </w:pPr>
+      <w:r>
+        <w:t>Minister for Finance and Financial Services Edward Scicluna was chosen by the Eurogroup to deliver the farewell speech on the group’s behalf at Mario Centeno’s last Eurogroup meeting as president of the Eurogroup. The Eurogroup meeting was held on Thursday, 9 July. Prof. Centeno informed the Finance Ministers that he would be stepping down as Portugal’s Finance Minister and hence not seeking the second term as president of the Eurogroup.</w:t>
+      </w:r>
+      <w:r>
+        <w:br/>
+      </w:r>
+      <w:r>
+        <w:br/>
+      </w:r>
+      <w:r>
+        <w:br/>
+      </w:r>
+      <w:r>
+        <w:rPr>
+          <w:color w:val="black"/>
+          <w:i/>
+          <w:iCs/>
+        </w:rPr>
+        <w:t>Malta-Business-Weekly:</w:t>
+      </w:r>
+      <w:r>
+        <w:rPr>
+          <w:i/>
+          <w:iCs/>
+        </w:rPr>
+        <w:t xml:space="preserve"> Minister Edward Scicluna gives farewell speech on behalf of EU Finance Ministers / Minister Edward Scicluna gives farewell speech on behalf of EU Finance Ministers page: 9 info: by NA date: Thursday, July 16, 2020</w:t>
+      </w:r>
+      <w:r>
+        <w:br/>
+      </w:r>
+    </w:p>
+    <w:p>
+      <w:pPr>
+        <w:ind/>
+      </w:pPr>
+      <w:r>
+        <w:rPr>
+          <w:b/>
+          <w:bCs/>
+        </w:rPr>
+        <w:t>Fitch Ratings has affirmed Malta’s long-term foreign-currency issuer default rating at ‘A+’ with a Stable Outlook</w:t>
+      </w:r>
+    </w:p>
+    <w:p>
+      <w:pPr>
+        <w:ind/>
+      </w:pPr>
+      <w:r>
+        <w:t>The Malta Business Weekly today reports that credit rating agency Fitch Ratings has affirmed Malta’s long-term foreign-currency issuer default rating at ‘A+’ with a Stable Outlook. It also takes a look at the main drivers behind this decision. Malta’s ratings balance high income per capita, euro area membership and large net external creditor position, against its large banking sector, relatively high government contingent liabilities and vulnerability to shocks due to its small, open economy and reliance on tourism. Malta outperforms the ‘A’ median on the World Bank governance indicators, although its scores on the Voice and Accountability and Control of Corruption subcomponents have been slipping in recent years. Fitch forecasts Malta’s real GDP to contract by 6.9% in 2020, a moderate downward revision from the review in April (5.9%), with declining net exports playing a significant role. The tourism sector suffered a large contraction in 2Q20, owing to continued travel restrictions.</w:t>
+      </w:r>
+      <w:r>
+        <w:br/>
+      </w:r>
+      <w:r>
+        <w:br/>
+      </w:r>
+      <w:r>
+        <w:br/>
+      </w:r>
+      <w:r>
+        <w:rPr>
+          <w:color w:val="black"/>
+          <w:i/>
+          <w:iCs/>
+        </w:rPr>
+        <w:t>Malta-Business-Weekly:</w:t>
+      </w:r>
+      <w:r>
+        <w:rPr>
+          <w:i/>
+          <w:iCs/>
+        </w:rPr>
+        <w:t xml:space="preserve"> Fitch Ratings has affirmed Malta’s long-term foreign-currency issuer default rating at ‘A+’ with a Stable Outlook / Fitch Ratings has affirmed Malta’s long-term foreign-currency issuer default rating at ‘A+’ with a Stable Outlook page: 4 info: by NA date: Thursday, July 16, 2020</w:t>
+      </w:r>
+      <w:r>
+        <w:br/>
+      </w:r>
+    </w:p>
+    <w:p>
+      <w:pPr>
+        <w:ind/>
+      </w:pPr>
+      <w:r>
+        <w:rPr>
+          <w:b/>
+          <w:bCs/>
+          <w:sz w:val="28"/>
+          <w:szCs w:val="28"/>
+        </w:rPr>
         <w:t>HEALTH</w:t>
       </w:r>
     </w:p>
@@ -124,18 +270,41 @@
           <w:b/>
           <w:bCs/>
         </w:rPr>
-        <w:t>No new virus cases</w:t>
-      </w:r>
-    </w:p>
-    <w:p>
-      <w:pPr>
-        <w:ind/>
-      </w:pPr>
-      <w:r>
-        <w:t>The Times reports that Malta yesterday had no new COVID-19 cases for the fourth day in a row. Neither were there any recoveries. The number of active cases of coronavirus remains stable at five, according to the daily tally announced by the Health Ministry on Facebook. Malta has so far bucked the trend in some other European Union countries that have seen a surge in cases after borders were reopened. The island lifted restrictions on travel to 21 “safe corridor” countries on 1 July and will open to 28 more places tomorrow. The total number of confirmed COVID-19 cases remains at 674, with 660 recoveries and nine deaths.</w:t>
-      </w:r>
-      <w:r>
-        <w:br/>
+        <w:t>COVID-19 antibodies do not last long, but reinfection rate is low – Charmaine Gauci</w:t>
+      </w:r>
+    </w:p>
+    <w:p>
+      <w:pPr>
+        <w:ind/>
+      </w:pPr>
+      <w:r>
+        <w:t>The Independent today leads with the news that Superintendent of Public Health Charmaine Gauci has stated that from current studies and findings, antibodies developed in patients who recovered from COVID-19 do not last long, but the reinfection rate is very low. “From our findings, we are seeing that antibodies in patients who recovered from COVID-19 do not last long, but when you look at the rates on an international level, we are noticing that the reinfection rate is low; meaning that reinfection is not very common.” As of Wednesday, Malta registered no new cases of Coronavirus, being the sixth consecutive day without any new cases. Currently Malta has registered a total of 674 cases of the virus, with only four active cases. 661 people recovered and 9 have died.</w:t>
+      </w:r>
+      <w:r>
+        <w:br/>
+      </w:r>
+      <w:r>
+        <w:br/>
+      </w:r>
+      <w:r>
+        <w:br/>
+      </w:r>
+      <w:hyperlink r:id="rId8">
+        <w:r>
+          <w:rPr>
+            <w:color w:val="3C46E7"/>
+            <w:i/>
+            <w:iCs/>
+          </w:rPr>
+          <w:t>Malta-Independent:</w:t>
+        </w:r>
+      </w:hyperlink>
+      <w:r>
+        <w:rPr>
+          <w:i/>
+          <w:iCs/>
+        </w:rPr>
+        <w:t xml:space="preserve"> "COVID-19 antibodies do not last long, but reinfection rate is ..."  page: 1 info: by Giulia Magri date: Thursday, July 16, 2020 </w:t>
       </w:r>
       <w:r>
         <w:br/>
@@ -158,7 +327,7 @@
           <w:i/>
           <w:iCs/>
         </w:rPr>
-        <w:t xml:space="preserve"> "Active cases remain at five after no new cases or ..."  page: 3 info: by NA date: Tuesday, July 14, 2020 </w:t>
+        <w:t xml:space="preserve"> "Active cases down to four, as no new cases registered ..."  page: 3 info: by NA date: Thursday, July 16, 2020 </w:t>
       </w:r>
       <w:r>
         <w:br/>
@@ -181,7 +350,7 @@
           <w:i/>
           <w:iCs/>
         </w:rPr>
-        <w:t xml:space="preserve"> No new virus cases / No new virus cases page: 5 info: by NA date: Tuesday, July 14, 2020</w:t>
+        <w:t xml:space="preserve"> COVID-19 Brussels urges EU to prepare for second wave / COVID-19 Brussels urges EU to prepare for second wave page: 9 info: by NA date: Thursday, July 16, 2020</w:t>
       </w:r>
       <w:r>
         <w:br/>
@@ -198,6 +367,69 @@
           <w:sz w:val="28"/>
           <w:szCs w:val="28"/>
         </w:rPr>
+        <w:t>HOME AFFAIRS / SECURITY UNION</w:t>
+      </w:r>
+    </w:p>
+    <w:p>
+      <w:pPr>
+        <w:ind/>
+      </w:pPr>
+      <w:r>
+        <w:rPr>
+          <w:b/>
+          <w:bCs/>
+        </w:rPr>
+        <w:t>Malta airport reopens for 28 more destinations</w:t>
+      </w:r>
+    </w:p>
+    <w:p>
+      <w:pPr>
+        <w:ind/>
+      </w:pPr>
+      <w:r>
+        <w:t>Malta’s international airport yesterday reopened for twenty-eight other destinations as part of the government’s recovery plan. The reopened destinations include the Netherlands, Canada, Turkey and New Zealand. Nineteen destinations were declared during the first phase on 1 July. The opening of the airport has to date not resulted in any imported Covid-19 cases thanks to a rigorous testing system and other precautions, including a 14-day quarantine for incoming tourists from countries that still have high levels of infection. Public Health Superintendent Charmaine Gauci said the authorities had to eliminate some of the non-EU countries on the European Commission list of recommended destinations for the same reason.</w:t>
+      </w:r>
+      <w:r>
+        <w:br/>
+      </w:r>
+      <w:r>
+        <w:br/>
+      </w:r>
+      <w:r>
+        <w:br/>
+      </w:r>
+      <w:hyperlink r:id="rId11">
+        <w:r>
+          <w:rPr>
+            <w:color w:val="3C46E7"/>
+            <w:i/>
+            <w:iCs/>
+          </w:rPr>
+          <w:t>TVM-Malta:</w:t>
+        </w:r>
+      </w:hyperlink>
+      <w:r>
+        <w:rPr>
+          <w:i/>
+          <w:iCs/>
+        </w:rPr>
+        <w:t xml:space="preserve"> "Malta airport reopens for 28 more destinations / L-ajruport ta’ ..."  info: L-ahbarijiet, 2020-07-16 05:50:00, 00:03:00, by Keith Demicoli date: Thursday, July 16, 2020 5:50:00 AM CEST </w:t>
+      </w:r>
+      <w:r>
+        <w:br/>
+      </w:r>
+    </w:p>
+    <w:p>
+      <w:pPr>
+        <w:ind/>
+      </w:pPr>
+      <w:r>
+        <w:rPr>
+          <w:b/>
+          <w:bCs/>
+          <w:sz w:val="28"/>
+          <w:szCs w:val="28"/>
+        </w:rPr>
         <w:t>MEMBER STATES - INTERNAL AFFAIRS</w:t>
       </w:r>
     </w:p>
@@ -210,26 +442,47 @@
           <w:b/>
           <w:bCs/>
         </w:rPr>
-        <w:t>President says Delia to stay, despite will of PN majority</w:t>
-      </w:r>
-    </w:p>
-    <w:p>
-      <w:pPr>
-        <w:ind/>
-      </w:pPr>
-      <w:r>
-        <w:t>Most media today lead with the news that the president yesterday said he could not remove the opposition leader, a decision welcomed by Adrian Delia but slammed by the majority group of dissident Nationalist MPs as being in breach of the constitution after they had passed a vote of no confidence in him. In a lengthy statement yesterday afternoon, President George Vella said that after meeting the opposition parliamentary group, he had established that Delia no longer enjoyed their support. But Delia, Vella reasoned, could not be removed as leader of the opposition. Despite an article in the constitution laying down that he must be stripped of the position if he loses the confidence of the majority of opposition MPs, the president also cited another clause saying that the role should be held by the leader of the largest party in opposition to the government. That position is held by Delia. The president said he had established that 16 opposition MPs – the majority of the 28-strong PN parliamentary group – no longer trusted Delia.  Eleven MPs declared they still had trust in him while one abstained. Vella said that if Delia were stripped of the position, the question over who should take his place would be immediately raised.  The constitution, he argued, outlined that there has to be a leader of the opposition at all times.   “This means that this constitutional office cannot be left empty [...] at least not for a long time,” he said.</w:t>
-      </w:r>
-      <w:r>
-        <w:br/>
-      </w:r>
-      <w:r>
-        <w:br/>
-      </w:r>
-      <w:r>
-        <w:br/>
-      </w:r>
-      <w:hyperlink r:id="rId11">
+        <w:t>Executive president refutes Delia confidence-vote claim</w:t>
+      </w:r>
+    </w:p>
+    <w:p>
+      <w:pPr>
+        <w:ind/>
+      </w:pPr>
+      <w:r>
+        <w:t>The Times of Malta leads with the news that the president of the PN’s executive committee has contradicted leader Adrian Delia’s claim that he cannot face another confidence vote before the party’s highest organ, the general council. Delia said yesterday that the council could not, under the terms of its new statute, hold another vote of confidence in his leadership. But Alex Perici Calascione told Times of Malta otherwise. “If anyone wishes to take this further, Delia himself may opt to seek a confidence vote from General Council or else others. They need to present a motion, signed by at least 150 councillors, to the executive with a question to be put to the general council,” Perici Calascione said. He was speaking after Delia lost the trust of both the executive committee and the parliamentary group in the space of a week. In the latest vote of confidence, 47 members of the executive committee said they did not support Delia while 35 backed him. Perici Calascione said that while Tuesday’s vote did not have “statutory consequence” it has “clear political considerations and implications.”</w:t>
+      </w:r>
+      <w:r>
+        <w:br/>
+      </w:r>
+      <w:r>
+        <w:br/>
+      </w:r>
+      <w:r>
+        <w:br/>
+      </w:r>
+      <w:r>
+        <w:rPr>
+          <w:color w:val="black"/>
+          <w:i/>
+          <w:iCs/>
+        </w:rPr>
+        <w:t>Malta-Business-Weekly:</w:t>
+      </w:r>
+      <w:r>
+        <w:rPr>
+          <w:i/>
+          <w:iCs/>
+        </w:rPr>
+        <w:t xml:space="preserve"> Another vote against PN Leader Adrian Delia who still refuses to leave / Another vote against PN Leader Adrian Delia who still refuses to leave page: 3 info: by NA date: Thursday, July 16, 2020</w:t>
+      </w:r>
+      <w:r>
+        <w:br/>
+      </w:r>
+      <w:r>
+        <w:br/>
+      </w:r>
+      <w:hyperlink r:id="rId12">
         <w:r>
           <w:rPr>
             <w:color w:val="3C46E7"/>
@@ -244,30 +497,7 @@
           <w:i/>
           <w:iCs/>
         </w:rPr>
-        <w:t xml:space="preserve"> "Delia’s position as Opposition leader safe as President will not ..."  page: 1,4 info: by NA date: Tuesday, July 14, 2020 </w:t>
-      </w:r>
-      <w:r>
-        <w:br/>
-      </w:r>
-      <w:r>
-        <w:br/>
-      </w:r>
-      <w:hyperlink r:id="rId12">
-        <w:r>
-          <w:rPr>
-            <w:color w:val="3C46E7"/>
-            <w:i/>
-            <w:iCs/>
-          </w:rPr>
-          <w:t>Malta-Times:</w:t>
-        </w:r>
-      </w:hyperlink>
-      <w:r>
-        <w:rPr>
-          <w:i/>
-          <w:iCs/>
-        </w:rPr>
-        <w:t xml:space="preserve"> President says Delia to stay, despite will of PN majority / President says Delia to stay, despite will of PN majority page: 1,2 info: by IVAN MARTIN and JACOB BORG date: Tuesday, July 14, 2020</w:t>
+        <w:t xml:space="preserve"> "Louis Galea says Malta needs new PN leader / Louis ..."  page: 1 info: by NA date: Thursday, July 16, 2020 </w:t>
       </w:r>
       <w:r>
         <w:br/>
@@ -290,7 +520,7 @@
           <w:i/>
           <w:iCs/>
         </w:rPr>
-        <w:t xml:space="preserve"> PN executive meets today with party’s future in the balance / PN executive meets today with party’s future in the balance page: 3 info: by Keith Micallef date: Tuesday, July 14, 2020</w:t>
+        <w:t xml:space="preserve"> Executive president refutes Delia confidence-vote claim / Executive president refutes Delia confidence-vote claim page: 1,2 info: by Claire Caruana date: Thursday, July 16, 2020</w:t>
       </w:r>
       <w:r>
         <w:br/>
@@ -313,7 +543,47 @@
           <w:i/>
           <w:iCs/>
         </w:rPr>
-        <w:t xml:space="preserve"> President's decision on Delia breaches the constitution, MPs say / President's decision on Delia breaches the constitution, MPs say info: by Editorial date: Tuesday, July 14, 2020</w:t>
+        <w:t xml:space="preserve"> Inside the PN executive meeting that turned against Adrian Delia / Inside the PN executive meeting that turned against Adrian Delia info: by Editorial date: Thursday, July 16, 2020</w:t>
+      </w:r>
+      <w:r>
+        <w:br/>
+      </w:r>
+    </w:p>
+    <w:p>
+      <w:pPr>
+        <w:ind/>
+      </w:pPr>
+      <w:r>
+        <w:rPr>
+          <w:b/>
+          <w:bCs/>
+          <w:sz w:val="28"/>
+          <w:szCs w:val="28"/>
+        </w:rPr>
+        <w:t>RULE OF LAW AND CHARTER OF FUNDAMENTAL RIGHTS</w:t>
+      </w:r>
+    </w:p>
+    <w:p>
+      <w:pPr>
+        <w:ind/>
+      </w:pPr>
+      <w:r>
+        <w:rPr>
+          <w:b/>
+          <w:bCs/>
+        </w:rPr>
+        <w:t>Yorgen Fenech loses challenge over pardon</w:t>
+      </w:r>
+    </w:p>
+    <w:p>
+      <w:pPr>
+        <w:ind/>
+      </w:pPr>
+      <w:r>
+        <w:t>The Times reports that Yorgen Fenech has failed in his bid to challenge the Cabinet’s decision denying him a presidential pardon, with the case faltering on a technical formality. In a judgment delivered yesterday, the First Hall of the Civil Court, presided over by Mr Justice Francesco Depasquale, upheld the plea which had been raised by the state advocate, assisting the cabinet of ministers and the police commissioner in the proceedings. Fenech’s lawyers had filed an application to obtain a judicial review of the Cabinet’s decision, without, however, preceding their action with a judicial letter or protest.</w:t>
+      </w:r>
+      <w:r>
+        <w:br/>
       </w:r>
       <w:r>
         <w:br/>
@@ -328,7 +598,7 @@
             <w:i/>
             <w:iCs/>
           </w:rPr>
-          <w:t>TVM-Malta:</w:t>
+          <w:t>Malta-Independent:</w:t>
         </w:r>
       </w:hyperlink>
       <w:r>
@@ -336,47 +606,7 @@
           <w:i/>
           <w:iCs/>
         </w:rPr>
-        <w:t xml:space="preserve"> "President decides that Adrian Delia should not be removed as ..."  info: L-ahbarijiet, 2020-07-14 05:26:00, 00:06:00, by Nigel Mifsud date: Tuesday, July 14, 2020 5:26:00 AM CEST </w:t>
-      </w:r>
-      <w:r>
-        <w:br/>
-      </w:r>
-    </w:p>
-    <w:p>
-      <w:pPr>
-        <w:ind/>
-      </w:pPr>
-      <w:r>
-        <w:rPr>
-          <w:b/>
-          <w:bCs/>
-          <w:sz w:val="28"/>
-          <w:szCs w:val="28"/>
-        </w:rPr>
-        <w:t>MIGRATION</w:t>
-      </w:r>
-    </w:p>
-    <w:p>
-      <w:pPr>
-        <w:ind/>
-      </w:pPr>
-      <w:r>
-        <w:rPr>
-          <w:b/>
-          <w:bCs/>
-        </w:rPr>
-        <w:t>Plans for new open centre are shelved</w:t>
-      </w:r>
-    </w:p>
-    <w:p>
-      <w:pPr>
-        <w:ind/>
-      </w:pPr>
-      <w:r>
-        <w:t>The Times reports that plans to build a new €7 million open centre, which would have increased bed capacity by 400 this year, have been shelved, Times of Malta understands. The EU co-financed project would have seen the construction of a new open centre at Ħal Far. It was aimed at improving reception facilities and becoming “the first specific centre to cater better for the welfare of asylum seekers”. However, those plans are now being revised. Asked about the status of the project – meant to have kicked off in 2016 and be completed by this year – a Home Affairs Ministry spokesperson said the government “is considering different options in view of the number of migrants currently residing in Malta’s initial reception centres.” “Priority is being given to the regeneration of existing migrants’ centres in Ħal Far,” she said. “The Agency of the Welfare of Asylum Seekers maintained the same objectives of the project in terms of the intended capacity of the migrants’ centres,” she added.</w:t>
-      </w:r>
-      <w:r>
-        <w:br/>
+        <w:t xml:space="preserve"> "‘It’s an environment of threats, journalists isolated’ / ‘It’s an ..."  page: 3 info: by NA date: Thursday, July 16, 2020 </w:t>
       </w:r>
       <w:r>
         <w:br/>
@@ -399,44 +629,30 @@
           <w:i/>
           <w:iCs/>
         </w:rPr>
-        <w:t xml:space="preserve"> Plans for new open centre are shelved / Plans for new open centre are shelved page: 6 info: by Sarah Carabott date: Tuesday, July 14, 2020</w:t>
-      </w:r>
-      <w:r>
-        <w:br/>
-      </w:r>
-    </w:p>
-    <w:p>
-      <w:pPr>
-        <w:ind/>
-      </w:pPr>
-      <w:r>
-        <w:rPr>
-          <w:b/>
-          <w:bCs/>
-          <w:sz w:val="28"/>
-          <w:szCs w:val="28"/>
-        </w:rPr>
-        <w:t>SOCIAL AFFAIRS, SKILLS AND LABOUR MOBILITY</w:t>
-      </w:r>
-    </w:p>
-    <w:p>
-      <w:pPr>
-        <w:ind/>
-      </w:pPr>
-      <w:r>
-        <w:rPr>
-          <w:b/>
-          <w:bCs/>
-        </w:rPr>
-        <w:t>Malta to have second highest number of elderly in EU</w:t>
-      </w:r>
-    </w:p>
-    <w:p>
-      <w:pPr>
-        <w:ind/>
-      </w:pPr>
-      <w:r>
-        <w:t>L-Orizzont reports that according to the latest EU surveys by Eurostat, Malta will, by 2100, have the second highest rate of elderly persons in the Union. Eurostat predicts that whilst the average rate in the EU will hover around the 57% mark, Malta Finland and Italy will reach 62%.</w:t>
+        <w:t xml:space="preserve"> Yorgen Fenech loses challenge over pardon / Yorgen Fenech loses challenge over pardon page: 1,2 info: by Edwina Brincat date: Thursday, July 16, 2020</w:t>
+      </w:r>
+      <w:r>
+        <w:br/>
+      </w:r>
+    </w:p>
+    <w:p>
+      <w:pPr>
+        <w:ind/>
+      </w:pPr>
+      <w:r>
+        <w:rPr>
+          <w:b/>
+          <w:bCs/>
+        </w:rPr>
+        <w:t>Judiciary is ‘opposed’ to impeachment proposals</w:t>
+      </w:r>
+    </w:p>
+    <w:p>
+      <w:pPr>
+        <w:ind/>
+      </w:pPr>
+      <w:r>
+        <w:t>A report in today’s Times states that a Bill before the House of Representatives proposes removing parliament’s power to impeach magistrates and judges. Instead of the current two-thirds parliamentary majority required, the government is proposing that the decision will rest solely with the Commission for the Administration of Justice. However, according to the opposition, the judiciary is opposed to the proposed change, and it wants to know why.  The reform is one of 10 bills meant to implement the recommendations of a group of rule of law experts of the Council of Europe – the Venice Commission. The government is aiming to have these constitutional changes approved by parliament by the start of the summer recess at the end of this month. However, they cannot come into force unless the opposition is also on board.</w:t>
       </w:r>
       <w:r>
         <w:br/>
@@ -454,7 +670,7 @@
             <w:i/>
             <w:iCs/>
           </w:rPr>
-          <w:t>L-Orizzont:</w:t>
+          <w:t>Malta-Times:</w:t>
         </w:r>
       </w:hyperlink>
       <w:r>
@@ -462,7 +678,68 @@
           <w:i/>
           <w:iCs/>
         </w:rPr>
-        <w:t xml:space="preserve"> Malta to have second highest number of elderly in UE / Malta to have second highest number of elderly in UE page: 2 info: by NA date: Tuesday, July 14, 2020</w:t>
+        <w:t xml:space="preserve"> Judiciary is ‘opposed’ to impeachment proposals / Judiciary is ‘opposed’ to impeachment proposals page: 7 info: by Keith Micallef date: Thursday, July 16, 2020</w:t>
+      </w:r>
+      <w:r>
+        <w:br/>
+      </w:r>
+    </w:p>
+    <w:p>
+      <w:pPr>
+        <w:ind/>
+      </w:pPr>
+      <w:r>
+        <w:rPr>
+          <w:b/>
+          <w:bCs/>
+          <w:sz w:val="28"/>
+          <w:szCs w:val="28"/>
+        </w:rPr>
+        <w:t>TAXATION</w:t>
+      </w:r>
+    </w:p>
+    <w:p>
+      <w:pPr>
+        <w:ind/>
+      </w:pPr>
+      <w:r>
+        <w:rPr>
+          <w:b/>
+          <w:bCs/>
+        </w:rPr>
+        <w:t>Malta faces possible attack on taxes by EU Commission</w:t>
+      </w:r>
+    </w:p>
+    <w:p>
+      <w:pPr>
+        <w:ind/>
+      </w:pPr>
+      <w:r>
+        <w:t>The Malta Business Weekly today leads with the news that Malta faces a potential attack on its low-tax system by the EU Commission, the Financial Times reported on Tuesday. The huge amount of funding required by the novel coronavirus recovery plan has to be financed, and, according to the report, Brussels intends to pursue low-tax Member States over their advantageous corporate tax regimes. Normally Malta would be able to oppose such legislation. But the attack is planned to be based on alleged distortions of the Single Market (under Article 116 of the Treaty on the Functioning of the European Union, which covers Internal Market policies). “Unlike ordinary tax legislation in the EU, the initiative would only require the backing of a qualified majority of the EU’s 27 Member States rather than unanimous support of all countries, restricting a government’s ability to wield a veto,” the article notes.</w:t>
+      </w:r>
+      <w:r>
+        <w:br/>
+      </w:r>
+      <w:r>
+        <w:br/>
+      </w:r>
+      <w:r>
+        <w:br/>
+      </w:r>
+      <w:r>
+        <w:rPr>
+          <w:color w:val="black"/>
+          <w:i/>
+          <w:iCs/>
+        </w:rPr>
+        <w:t>Malta-Business-Weekly:</w:t>
+      </w:r>
+      <w:r>
+        <w:rPr>
+          <w:i/>
+          <w:iCs/>
+        </w:rPr>
+        <w:t xml:space="preserve"> Malta faces possible attack on taxes by EU Commission / Malta faces possible attack on taxes by EU Commission page: 1 info: by NA date: Thursday, July 16, 2020</w:t>
       </w:r>
       <w:r>
         <w:br/>

</xml_diff>

<commit_message>
remove some commented out cde
</commit_message>
<xml_diff>
--- a/public/output/DNS.docx
+++ b/public/output/DNS.docx
@@ -12,7 +12,7 @@
           <w:b/>
           <w:bCs/>
         </w:rPr>
-        <w:t>Daily News Summary - 17.8.2020</w:t>
+        <w:t>Daily News Summary - 10.9.2020</w:t>
       </w:r>
     </w:p>
     <w:p>
@@ -26,7 +26,7 @@
           <w:sz w:val="28"/>
           <w:szCs w:val="28"/>
         </w:rPr>
-        <w:t>HEALTH</w:t>
+        <w:t>ECONOMIC AND FINANCIAL AFFAIRS</w:t>
       </w:r>
     </w:p>
     <w:p>
@@ -38,15 +38,15 @@
           <w:b/>
           <w:bCs/>
         </w:rPr>
-        <w:t>63 new cases of Covid-19</w:t>
-      </w:r>
-    </w:p>
-    <w:p>
-      <w:pPr>
-        <w:ind/>
-      </w:pPr>
-      <w:r>
-        <w:t>63 new cases of Covid-19 were registered between Saturday and Sunday, the health authorities said. This brings the total number of active cases up to 537. Sunday’s cases are still being investigated, the authorities said. From Saturday’s cases, 10 were linked to the Paceville cluster, 7 were family members of previously reported cases, 9 were in direct contact with the active cases, 6 were colleagues of previously reported cases and 4 were imported cases. Malta has so far registered 1,306 cases of the Coronavirus. 749 people have so far recovered. 2,142 swab tests were carried out over the past 24 hours, for a total of 156,664. 72 cases were recorded on Saturday, the highest number since the start of the pandemic.</w:t>
+        <w:t>‘Towards a Sustainable Economy’ is the theme for next year’s budget</w:t>
+      </w:r>
+    </w:p>
+    <w:p>
+      <w:pPr>
+        <w:ind/>
+      </w:pPr>
+      <w:r>
+        <w:t>Local media reported that “Towards a Sustainable Economy” is the theme of a Government document paving the way for the coming year’s Budget published yesterday to trigger the process of consultation with social partners and the public. Finance Minister Edward Scicluna said the October Budget will pose a test for the Government to fairly exploit that which has been put aside and saved over the last seven years while simultaneously continuing to sustain the less well off. He said the proposed measures are based on five principles: good governance; economic growth; educational investment; infrastructural upgrading; and a carbon neutral economy by 2050. While maintaining that a balance has to be kept between a strong economy and health welfare, Scicluna said the Budget will use funds that have been recovered from the EU, adding the deficit for 2021 is expected to be below 4%.</w:t>
       </w:r>
       <w:r>
         <w:br/>
@@ -64,6 +64,52 @@
             <w:i/>
             <w:iCs/>
           </w:rPr>
+          <w:t>In-Nazzjon:</w:t>
+        </w:r>
+      </w:hyperlink>
+      <w:r>
+        <w:rPr>
+          <w:i/>
+          <w:iCs/>
+        </w:rPr>
+        <w:t xml:space="preserve"> "Bla taxxi ma taghmilx bagit - Il-Ministru Edward Scicluna..."  page: 3 date: Thursday, September 10, 2020 </w:t>
+      </w:r>
+      <w:r>
+        <w:br/>
+      </w:r>
+      <w:r>
+        <w:br/>
+      </w:r>
+      <w:hyperlink r:id="rId8">
+        <w:r>
+          <w:rPr>
+            <w:color w:val="3C46E7"/>
+            <w:i/>
+            <w:iCs/>
+          </w:rPr>
+          <w:t>L-Orizzont:</w:t>
+        </w:r>
+      </w:hyperlink>
+      <w:r>
+        <w:rPr>
+          <w:i/>
+          <w:iCs/>
+        </w:rPr>
+        <w:t xml:space="preserve"> ""L-ekonomija mistenni li tirpilja s-sena d-diehla" / "L-ekonomija mistenni li ..."  page: 1,4 info: by Matthew Charles Zammit date: Thursday, September 10, 2020 </w:t>
+      </w:r>
+      <w:r>
+        <w:br/>
+      </w:r>
+      <w:r>
+        <w:br/>
+      </w:r>
+      <w:hyperlink r:id="rId9">
+        <w:r>
+          <w:rPr>
+            <w:color w:val="3C46E7"/>
+            <w:i/>
+            <w:iCs/>
+          </w:rPr>
           <w:t>Malta-Independent:</w:t>
         </w:r>
       </w:hyperlink>
@@ -72,15 +118,15 @@
           <w:i/>
           <w:iCs/>
         </w:rPr>
-        <w:t xml:space="preserve"> "63 new cases of COVID-19 / 63 new cases of ..."  page: 2 info: by NA date: Monday, August 17, 2020 </w:t>
-      </w:r>
-      <w:r>
-        <w:br/>
-      </w:r>
-      <w:r>
-        <w:br/>
-      </w:r>
-      <w:hyperlink r:id="rId8">
+        <w:t xml:space="preserve"> "Malta’s deficit will carry on into 2021, no plans to ..."  page: 1,2 info: by Karl Azzopardi date: Thursday, September 10, 2020 </w:t>
+      </w:r>
+      <w:r>
+        <w:br/>
+      </w:r>
+      <w:r>
+        <w:br/>
+      </w:r>
+      <w:hyperlink r:id="rId10">
         <w:r>
           <w:rPr>
             <w:color w:val="3C46E7"/>
@@ -95,53 +141,28 @@
           <w:i/>
           <w:iCs/>
         </w:rPr>
-        <w:t xml:space="preserve"> 63 more new cases found / 63 more new cases found page: 2 info: by NA date: Monday, August 17, 2020</w:t>
-      </w:r>
-      <w:r>
-        <w:br/>
-      </w:r>
-      <w:r>
-        <w:br/>
-      </w:r>
-      <w:hyperlink r:id="rId9">
-        <w:r>
-          <w:rPr>
-            <w:color w:val="3C46E7"/>
-            <w:i/>
-            <w:iCs/>
-          </w:rPr>
-          <w:t>Malta-Times:</w:t>
-        </w:r>
-      </w:hyperlink>
-      <w:r>
-        <w:rPr>
-          <w:i/>
-          <w:iCs/>
-        </w:rPr>
-        <w:t xml:space="preserve"> Prime minister to announce new COVID measures today / Prime minister to announce new COVID measures today page: 4 info: by Jessica Arena date: Monday, August 17, 2020</w:t>
-      </w:r>
-      <w:r>
-        <w:br/>
-      </w:r>
-      <w:r>
-        <w:br/>
-      </w:r>
-      <w:hyperlink r:id="rId10">
-        <w:r>
-          <w:rPr>
-            <w:color w:val="3C46E7"/>
-            <w:i/>
-            <w:iCs/>
-          </w:rPr>
-          <w:t>Malta-Times:</w:t>
-        </w:r>
-      </w:hyperlink>
-      <w:r>
-        <w:rPr>
-          <w:i/>
-          <w:iCs/>
-        </w:rPr>
-        <w:t xml:space="preserve"> Warning of more curbs as new virus cases hit 72 / Warning of more curbs as new virus cases hit 72 page: 1,8 info: by Claire Caruana date: Monday, August 17, 2020</w:t>
+        <w:t xml:space="preserve"> Retirees, departure of foreign labour kept jobless figure low / Retirees, departure of foreign labour kept jobless figure low page: 5 info: by Claire Caruana date: Thursday, September 10, 2020</w:t>
+      </w:r>
+      <w:r>
+        <w:br/>
+      </w:r>
+      <w:r>
+        <w:br/>
+      </w:r>
+      <w:r>
+        <w:rPr>
+          <w:color w:val="black"/>
+          <w:i/>
+          <w:iCs/>
+        </w:rPr>
+        <w:t>Radio-Malta:</w:t>
+      </w:r>
+      <w:r>
+        <w:rPr>
+          <w:i/>
+          <w:iCs/>
+        </w:rPr>
+        <w:t xml:space="preserve"> "L-Ahbarijiet / L-Ahbarijiet..."  info: 2020-09-09 18:00:00, 18:00:00, date: Wednesday, September 9, 2020 6:00:00 PM CEST </w:t>
       </w:r>
       <w:r>
         <w:br/>
@@ -156,15 +177,15 @@
             <w:i/>
             <w:iCs/>
           </w:rPr>
-          <w:t>Malta-Times:</w:t>
-        </w:r>
-      </w:hyperlink>
-      <w:r>
-        <w:rPr>
-          <w:i/>
-          <w:iCs/>
-        </w:rPr>
-        <w:t xml:space="preserve"> ‘Worrying spill of COVID-19 from the young to elderly’ / ‘Worrying spill of COVID-19 from the young to elderly’ page: 3 info: by Claire Caruana date: Monday, August 17, 2020</w:t>
+          <w:t>TVM-Malta:</w:t>
+        </w:r>
+      </w:hyperlink>
+      <w:r>
+        <w:rPr>
+          <w:i/>
+          <w:iCs/>
+        </w:rPr>
+        <w:t xml:space="preserve"> "‘Towards a Sustainable Economy’ is the theme for next year’s ..."  info: L-ahbarijiet, 2020-09-09 05:22:00, 00:03:50, by Ruth Castillo date: Wednesday, September 9, 2020 5:22:00 AM CEST </w:t>
       </w:r>
       <w:r>
         <w:br/>
@@ -179,15 +200,15 @@
           <w:b/>
           <w:bCs/>
         </w:rPr>
-        <w:t>A new agreement for anti-Covid-19 vaccine by EU Commission.</w:t>
-      </w:r>
-    </w:p>
-    <w:p>
-      <w:pPr>
-        <w:ind/>
-      </w:pPr>
-      <w:r>
-        <w:t>Orizzont today reports that after the recent news that Russia announced the production of an anti-Covid-19 vaccine, the EU Commission has announced an agreement with pharma company AstraZeneca. This agreement will see the EU purchase of sufficient numbers of the vaccine that will not only be offered to all EU citizens, but also as a donation to underdeveloped countries.</w:t>
+        <w:t>Malta gets another downgrade</w:t>
+      </w:r>
+    </w:p>
+    <w:p>
+      <w:pPr>
+        <w:ind/>
+      </w:pPr>
+      <w:r>
+        <w:t>Local media reported that the OECD’s Global Forum on Transparency and Exchange of Information for Tax Purposes has downgraded Malta’s rating to “partially compliant”. This is another blow to Malta’s lucrative financial services industry and Malta is now ranking with countries having the lowest standards in the EU, and in the same category ranking of rogue countries such as Botswana, Kazakhstan, and Liberia. Malta is also facing the possibility of a detrimental grey listing by the Council of Europe’s MONEYVAL over its systematic failure to monitor and uphold anti-money laundering rules, as well as prohibitions against the financing of terrorism.</w:t>
       </w:r>
       <w:r>
         <w:br/>
@@ -213,7 +234,28 @@
           <w:i/>
           <w:iCs/>
         </w:rPr>
-        <w:t xml:space="preserve"> "L-UE timpenja investiment fil-vaccin tal-futur..."  page: 10 info: by na date: Saturday, August 15, 2020 </w:t>
+        <w:t xml:space="preserve"> "Downgrade iehor ghal pajjizna fis-servizzi finanzjarji..."  page: 1 date: Thursday, September 10, 2020 </w:t>
+      </w:r>
+      <w:r>
+        <w:br/>
+      </w:r>
+      <w:r>
+        <w:br/>
+      </w:r>
+      <w:r>
+        <w:rPr>
+          <w:color w:val="black"/>
+          <w:i/>
+          <w:iCs/>
+        </w:rPr>
+        <w:t>Malta-Business-Weekly:</w:t>
+      </w:r>
+      <w:r>
+        <w:rPr>
+          <w:i/>
+          <w:iCs/>
+        </w:rPr>
+        <w:t xml:space="preserve"> Malta gets another downgrade / Malta gets another downgrade page: 3 date: Thursday, September 10, 2020</w:t>
       </w:r>
       <w:r>
         <w:br/>
@@ -228,15 +270,15 @@
             <w:i/>
             <w:iCs/>
           </w:rPr>
-          <w:t>L-Orizzont:</w:t>
-        </w:r>
-      </w:hyperlink>
-      <w:r>
-        <w:rPr>
-          <w:i/>
-          <w:iCs/>
-        </w:rPr>
-        <w:t xml:space="preserve"> A new agreement for anti Covid 19 vaccine by EU Commission. / A new agreement for anti Covid 19 vaccine by EU Commission. page: 6 info: by NA date: Monday, August 17, 2020</w:t>
+          <w:t>Malta-Times:</w:t>
+        </w:r>
+      </w:hyperlink>
+      <w:r>
+        <w:rPr>
+          <w:i/>
+          <w:iCs/>
+        </w:rPr>
+        <w:t xml:space="preserve"> "Malta is not transparent enough on tax, OECD warns / ..."  page: 6 date: Thursday, September 10, 2020 </w:t>
       </w:r>
       <w:r>
         <w:br/>
@@ -253,7 +295,7 @@
           <w:sz w:val="28"/>
           <w:szCs w:val="28"/>
         </w:rPr>
-        <w:t>MEMBER STATES - INTERNAL AFFAIRS</w:t>
+        <w:t>EDUCATION, CULTURE, YOUTH AND SPORT</w:t>
       </w:r>
     </w:p>
     <w:p>
@@ -265,64 +307,39 @@
           <w:b/>
           <w:bCs/>
         </w:rPr>
-        <w:t>Peter Grech's 10 turbulent years as attorney general</w:t>
-      </w:r>
-    </w:p>
-    <w:p>
-      <w:pPr>
-        <w:ind/>
-      </w:pPr>
-      <w:r>
-        <w:t>Peter Grech on Saturday handed in his letter of resignation as attorney general to president George Vella. The resignation, effective 9 September, brings Grech's often turbulent career as attorney general to an end.  Grech declined to comment when asked what had prompted him to quit. Grech was retained as attorney general by the Labour government after it shot to power in March 2013. He faced calls for his resignation in 2016 over the lack of prosecutions in the Panama Papers scandal. Despite the flak Grech came in for, Muscat’s governments stood steadfastly by him. In response to growing criticism about the Attorney General’s, the government said in 2017 that Grech had served the country impeccably for 33 years, and had been appointed to his post by a Nationalist government. Grech has consistently defended his actions, arguing he always acted within the parameters of the law.</w:t>
-      </w:r>
-      <w:r>
-        <w:br/>
-      </w:r>
-      <w:r>
-        <w:br/>
-      </w:r>
-      <w:r>
-        <w:br/>
-      </w:r>
-      <w:hyperlink r:id="rId14">
-        <w:r>
-          <w:rPr>
-            <w:color w:val="3C46E7"/>
-            <w:i/>
-            <w:iCs/>
-          </w:rPr>
-          <w:t>Malta-Times:</w:t>
-        </w:r>
-      </w:hyperlink>
-      <w:r>
-        <w:rPr>
-          <w:i/>
-          <w:iCs/>
-        </w:rPr>
-        <w:t xml:space="preserve"> Attorney general to resign / Attorney general to resign page: 1,4 info: by Jacob Borg date: Monday, August 17, 2020</w:t>
-      </w:r>
-      <w:r>
-        <w:br/>
-      </w:r>
-      <w:r>
-        <w:br/>
-      </w:r>
-      <w:hyperlink r:id="rId15">
-        <w:r>
-          <w:rPr>
-            <w:color w:val="3C46E7"/>
-            <w:i/>
-            <w:iCs/>
-          </w:rPr>
-          <w:t>timesofmalta.com:</w:t>
-        </w:r>
-      </w:hyperlink>
-      <w:r>
-        <w:rPr>
-          <w:i/>
-          <w:iCs/>
-        </w:rPr>
-        <w:t xml:space="preserve"> Peter Grech's 10 turbulent years as attorney general / Peter Grech's 10 turbulent years as attorney general info: by Editorial date: Monday, August 17, 2020</w:t>
+        <w:t>Young translators at EU schools – Commission opens registration for 2020 translation contest</w:t>
+      </w:r>
+    </w:p>
+    <w:p>
+      <w:pPr>
+        <w:ind/>
+      </w:pPr>
+      <w:r>
+        <w:t>The Business Weekly reported that the European Commission has announced the launch of its annual translation contest for secondary school students from across Europe, Juvenes Translatores. All students from EU countries can compete with peers from other EU countries and the topic chosen this year is: Navigating in challenging times – together we are stronger. Commissioner for Budget and Administration Johannes Hahn spoke of the importance of languages in today’s society and encouraged students to take part in this year’s contest. winners, one per country, will be announced by early February 2021.</w:t>
+      </w:r>
+      <w:r>
+        <w:br/>
+      </w:r>
+      <w:r>
+        <w:br/>
+      </w:r>
+      <w:r>
+        <w:br/>
+      </w:r>
+      <w:r>
+        <w:rPr>
+          <w:color w:val="black"/>
+          <w:i/>
+          <w:iCs/>
+        </w:rPr>
+        <w:t>Malta-Business-Weekly:</w:t>
+      </w:r>
+      <w:r>
+        <w:rPr>
+          <w:i/>
+          <w:iCs/>
+        </w:rPr>
+        <w:t xml:space="preserve"> Young translators at EU schools – Commission opens registration for 2020 translation contest / Young translators at EU schools – Commission opens registration for 2020 translation contest page: 8 date: Thursday, September 10, 2020</w:t>
       </w:r>
       <w:r>
         <w:br/>
@@ -339,7 +356,7 @@
           <w:sz w:val="28"/>
           <w:szCs w:val="28"/>
         </w:rPr>
-        <w:t>RULE OF LAW AND CHARTER OF FUNDAMENTAL RIGHTS</w:t>
+        <w:t>EMPLOYMENT</w:t>
       </w:r>
     </w:p>
     <w:p>
@@ -351,49 +368,49 @@
           <w:b/>
           <w:bCs/>
         </w:rPr>
-        <w:t>Moody’s gave an A2 credit rating to Malta, with stable prospects</w:t>
-      </w:r>
-    </w:p>
-    <w:p>
-      <w:pPr>
-        <w:ind/>
-      </w:pPr>
-      <w:r>
-        <w:t>Moody's has praised Malta's constitutional reforms, the government said in a statement. The government statement read that Moody's confirmed that the reforms are based on the Venice Commission recommendations, and gave an A2 rating to Malta's institutions while saying that the good governance level is "in line with peers.” On the economic aspect, the report states that while the Coronavirus left a positive economic impact, "we currently expect that the impact of the shock will be largely transient, with the Maltese economy returning to growth in 2021.”</w:t>
-      </w:r>
-      <w:r>
-        <w:br/>
-      </w:r>
-      <w:r>
-        <w:br/>
-      </w:r>
-      <w:r>
-        <w:br/>
-      </w:r>
-      <w:hyperlink r:id="rId16">
-        <w:r>
-          <w:rPr>
-            <w:color w:val="3C46E7"/>
-            <w:i/>
-            <w:iCs/>
-          </w:rPr>
-          <w:t>Malta-Times:</w:t>
-        </w:r>
-      </w:hyperlink>
-      <w:r>
-        <w:rPr>
-          <w:i/>
-          <w:iCs/>
-        </w:rPr>
-        <w:t xml:space="preserve"> Moody’s ‘praises Malta’ on new laws reform / Moody’s ‘praises Malta’ on new laws reform page: 5 info: by NA date: Monday, August 17, 2020</w:t>
-      </w:r>
-      <w:r>
-        <w:br/>
-      </w:r>
-      <w:r>
-        <w:br/>
-      </w:r>
-      <w:hyperlink r:id="rId17">
+        <w:t>Malta with only increase in employment during pandemic</w:t>
+      </w:r>
+    </w:p>
+    <w:p>
+      <w:pPr>
+        <w:ind/>
+      </w:pPr>
+      <w:r>
+        <w:t>TVM yesterday and L-Orizzont today reported that according to Eurostat figures published yesterday, Malta was the only European Union member state to record an increase in employment at the height of the pandemic between April and June of this year. When compared to last year’s figures, the number of employed persons across the European Union during the same period fell by 2.7 per cent and 2.9 per cent in the Euro zone. This was the biggest drop in employment in the last 25 years. Malta’s increase in employment was 0.6 per cent, while Spain registered the biggest decrease with 7.5 per cent, followed by Ireland with 6.1 per cent and Hungary with 5.3 per cent.</w:t>
+      </w:r>
+      <w:r>
+        <w:br/>
+      </w:r>
+      <w:r>
+        <w:br/>
+      </w:r>
+      <w:r>
+        <w:br/>
+      </w:r>
+      <w:hyperlink r:id="rId14">
+        <w:r>
+          <w:rPr>
+            <w:color w:val="3C46E7"/>
+            <w:i/>
+            <w:iCs/>
+          </w:rPr>
+          <w:t>L-Orizzont:</w:t>
+        </w:r>
+      </w:hyperlink>
+      <w:r>
+        <w:rPr>
+          <w:i/>
+          <w:iCs/>
+        </w:rPr>
+        <w:t xml:space="preserve"> "Malta hija l-uniku pajjiz fl-Ewropa b'zieda fir-rata ta' impjiegi / ..."  page: 4 date: Thursday, September 10, 2020 </w:t>
+      </w:r>
+      <w:r>
+        <w:br/>
+      </w:r>
+      <w:r>
+        <w:br/>
+      </w:r>
+      <w:hyperlink r:id="rId15">
         <w:r>
           <w:rPr>
             <w:color w:val="3C46E7"/>
@@ -408,56 +425,7 @@
           <w:i/>
           <w:iCs/>
         </w:rPr>
-        <w:t xml:space="preserve"> "Moody’s gave an A2 credit rating to Malta with a ..."  info: L-ahbarijiet, 2020-08-17 06:21:00, 00:01:50, by Nigel Mifsud date: Monday, August 17, 2020 6:21:00 AM CEST </w:t>
-      </w:r>
-      <w:r>
-        <w:br/>
-      </w:r>
-    </w:p>
-    <w:p>
-      <w:pPr>
-        <w:ind/>
-      </w:pPr>
-      <w:r>
-        <w:rPr>
-          <w:b/>
-          <w:bCs/>
-        </w:rPr>
-        <w:t>Middleman Theuma gets more police supervision</w:t>
-      </w:r>
-    </w:p>
-    <w:p>
-      <w:pPr>
-        <w:ind/>
-      </w:pPr>
-      <w:r>
-        <w:t>The Times today leads with the news that the star witness in the Daphne Caruana Galizia assassination case is under increased police supervision after what he claims was a suicide attempt earlier this summer. Sources told Times of Malta that Melvin Theuma, the self-confessed murder middleman turned state witness, was now being monitored more closely by police officers “for his own safety.” An officer is understood to be stationed inside his property but Theuma is not on suicide watch. Theuma, who was granted a presidential pardon to turn state witness, was admitted to Mater Dei Hospital on 21 July after he was found in a pool of blood in his bedroom. He was discovered with multiple stab wounds to his neck and gut at his home in Swieqi. Police have said the injuries were believed to be self-inflicted after Theuma was found holding a large kitchen knife. He had also indicated to first responders that he had injured himself and both the scene and his wounds were compatible with self-harm.</w:t>
-      </w:r>
-      <w:r>
-        <w:br/>
-      </w:r>
-      <w:r>
-        <w:br/>
-      </w:r>
-      <w:r>
-        <w:br/>
-      </w:r>
-      <w:hyperlink r:id="rId18">
-        <w:r>
-          <w:rPr>
-            <w:color w:val="3C46E7"/>
-            <w:i/>
-            <w:iCs/>
-          </w:rPr>
-          <w:t>Malta-Times:</w:t>
-        </w:r>
-      </w:hyperlink>
-      <w:r>
-        <w:rPr>
-          <w:i/>
-          <w:iCs/>
-        </w:rPr>
-        <w:t xml:space="preserve"> Middleman Theuma gets more police supervision / Middleman Theuma gets more police supervision page: 1,2 info: by Ivan Martin date: Monday, August 17, 2020</w:t>
+        <w:t xml:space="preserve"> "Malta with only increase in employment during pandemic / Malta ..."  info: L-ahbarijiet, 2020-09-09 05:24:00, 00:01:10, by Ruth Amaira date: Wednesday, September 9, 2020 5:24:00 AM CEST </w:t>
       </w:r>
       <w:r>
         <w:br/>
@@ -474,7 +442,7 @@
           <w:sz w:val="28"/>
           <w:szCs w:val="28"/>
         </w:rPr>
-        <w:t>SOCIAL AFFAIRS, SKILLS AND LABOUR MOBILITY</w:t>
+        <w:t>HEALTH</w:t>
       </w:r>
     </w:p>
     <w:p>
@@ -486,18 +454,108 @@
           <w:b/>
           <w:bCs/>
         </w:rPr>
-        <w:t>The new EU Skills Agenda</w:t>
-      </w:r>
-    </w:p>
-    <w:p>
-      <w:pPr>
-        <w:ind/>
-      </w:pPr>
-      <w:r>
-        <w:t>The backpage of today’s Independent carries an op-ed by Mariya Gabriel, European Commissioner for Innovation, Research, Culture, Education and Youth, and Nicolas Schmit, European Commissioner for Jobs and Social Rights, in which they both focus on the European Commission’s vision presented in the new Skills Agenda whereby everyone, young and old, should have access to training to acquire skills for jobs that allow them to thrive in an increasingly green and digital economy. Currently, more than half of adults currently do not have basic digital skills, and few adults attend training to improve their skills or learn new ones. The article concludes by saying that Europe’s skills base is a major driving force for its competitiveness and is creating an inclusive and sustainable society.</w:t>
-      </w:r>
-      <w:r>
-        <w:br/>
+        <w:t>Another spike as 63 new cases of COVID-19 found while 31 recover</w:t>
+      </w:r>
+    </w:p>
+    <w:p>
+      <w:pPr>
+        <w:ind/>
+      </w:pPr>
+      <w:r>
+        <w:t>Local media reported today that Malta registered another spike in COVID-19 cases yesterday when the health authorities reported that 63 new cases had been found overnight. The number of new cases is a marked increase on recent days, when the average number of new cases was roughly between 20 and 30 cases. 31 new recoveries were also registered. Malta currently has 388 active cases of COVID-19 and 2,044 swab tests were carried out in the past 24 hours, taking the total number of swab tests up to 207,185.</w:t>
+      </w:r>
+      <w:r>
+        <w:br/>
+      </w:r>
+      <w:r>
+        <w:br/>
+      </w:r>
+      <w:r>
+        <w:br/>
+      </w:r>
+      <w:hyperlink r:id="rId16">
+        <w:r>
+          <w:rPr>
+            <w:color w:val="3C46E7"/>
+            <w:i/>
+            <w:iCs/>
+          </w:rPr>
+          <w:t>In-Nazzjon:</w:t>
+        </w:r>
+      </w:hyperlink>
+      <w:r>
+        <w:rPr>
+          <w:i/>
+          <w:iCs/>
+        </w:rPr>
+        <w:t xml:space="preserve"> "63 kaz gdid... l-akbar zieda fl-ahhar 24 jum..."  page: 3 date: Thursday, September 10, 2020 </w:t>
+      </w:r>
+      <w:r>
+        <w:br/>
+      </w:r>
+      <w:r>
+        <w:br/>
+      </w:r>
+      <w:hyperlink r:id="rId17">
+        <w:r>
+          <w:rPr>
+            <w:color w:val="3C46E7"/>
+            <w:i/>
+            <w:iCs/>
+          </w:rPr>
+          <w:t>L-Orizzont:</w:t>
+        </w:r>
+      </w:hyperlink>
+      <w:r>
+        <w:rPr>
+          <w:i/>
+          <w:iCs/>
+        </w:rPr>
+        <w:t xml:space="preserve"> "63 kaz gdid fl-ahhar 24 siegha; ifiqu 31 persuna / ..."  page: 20 date: Thursday, September 10, 2020 </w:t>
+      </w:r>
+      <w:r>
+        <w:br/>
+      </w:r>
+      <w:r>
+        <w:br/>
+      </w:r>
+      <w:r>
+        <w:rPr>
+          <w:color w:val="black"/>
+          <w:i/>
+          <w:iCs/>
+        </w:rPr>
+        <w:t>Malta-Business-Weekly:</w:t>
+      </w:r>
+      <w:r>
+        <w:rPr>
+          <w:i/>
+          <w:iCs/>
+        </w:rPr>
+        <w:t xml:space="preserve"> "Another spike: 63 new cases of Covid-19 found overnight / ..."  page: 1 date: Thursday, September 10, 2020 </w:t>
+      </w:r>
+      <w:r>
+        <w:br/>
+      </w:r>
+      <w:r>
+        <w:br/>
+      </w:r>
+      <w:hyperlink r:id="rId18">
+        <w:r>
+          <w:rPr>
+            <w:color w:val="3C46E7"/>
+            <w:i/>
+            <w:iCs/>
+          </w:rPr>
+          <w:t>Malta-Independent:</w:t>
+        </w:r>
+      </w:hyperlink>
+      <w:r>
+        <w:rPr>
+          <w:i/>
+          <w:iCs/>
+        </w:rPr>
+        <w:t xml:space="preserve"> "Another spike as 63 new cases of COVID-19 found while ..."  page: 3 date: Thursday, September 10, 2020 </w:t>
       </w:r>
       <w:r>
         <w:br/>
@@ -512,15 +570,171 @@
             <w:i/>
             <w:iCs/>
           </w:rPr>
-          <w:t>Malta-Independent:</w:t>
-        </w:r>
-      </w:hyperlink>
-      <w:r>
-        <w:rPr>
-          <w:i/>
-          <w:iCs/>
-        </w:rPr>
-        <w:t xml:space="preserve"> "The new EU Skills Agenda / The new EU Skills ..."  page: 20 info: by Mariya Gabriel date: Monday, August 17, 2020 </w:t>
+          <w:t>timesofmalta.com:</w:t>
+        </w:r>
+      </w:hyperlink>
+      <w:r>
+        <w:rPr>
+          <w:i/>
+          <w:iCs/>
+        </w:rPr>
+        <w:t xml:space="preserve"> New COVID-19 cases shoot up to 63 / New COVID-19 cases shoot up to 63 date: Wednesday, September 9, 2020</w:t>
+      </w:r>
+      <w:r>
+        <w:br/>
+      </w:r>
+    </w:p>
+    <w:p>
+      <w:pPr>
+        <w:ind/>
+      </w:pPr>
+      <w:r>
+        <w:rPr>
+          <w:b/>
+          <w:bCs/>
+        </w:rPr>
+        <w:t>No delay expected on COVID vaccine</w:t>
+      </w:r>
+    </w:p>
+    <w:p>
+      <w:pPr>
+        <w:ind/>
+      </w:pPr>
+      <w:r>
+        <w:t>Times of Malta reported today that according to Malta’s leading virologist, Chris Barbara, the first delivery of the new COVID-19 vaccine is still expected in Malta in December, despite a pause in clinical trials. Malta and other EU states will be acquiring the most advanced experimental vaccine, developed by pharmaceutical company AstraZeneca and Oxford University, but this was put on hold last Tuesday after a volunteer developed an unexplained illness. Barbara said “no change is expected” to the December arrival. L-Orizzont also repored that the European Commission was concludng exploratory talk with BioN-Tech-Pfizer to potentially purchase vaccines against Covid-19. The Commission finalised its portfolio with a total of six manufacturers in all.</w:t>
+      </w:r>
+      <w:r>
+        <w:br/>
+      </w:r>
+      <w:r>
+        <w:br/>
+      </w:r>
+      <w:r>
+        <w:br/>
+      </w:r>
+      <w:hyperlink r:id="rId20">
+        <w:r>
+          <w:rPr>
+            <w:color w:val="3C46E7"/>
+            <w:i/>
+            <w:iCs/>
+          </w:rPr>
+          <w:t>In-Nazzjon:</w:t>
+        </w:r>
+      </w:hyperlink>
+      <w:r>
+        <w:rPr>
+          <w:i/>
+          <w:iCs/>
+        </w:rPr>
+        <w:t xml:space="preserve"> "Intopp ghall-vaccin li qed jigi zviluppat mill-Universita ta' Oxford..."  page: 10 date: Thursday, September 10, 2020 </w:t>
+      </w:r>
+      <w:r>
+        <w:br/>
+      </w:r>
+      <w:r>
+        <w:br/>
+      </w:r>
+      <w:hyperlink r:id="rId21">
+        <w:r>
+          <w:rPr>
+            <w:color w:val="3C46E7"/>
+            <w:i/>
+            <w:iCs/>
+          </w:rPr>
+          <w:t>L-Orizzont:</w:t>
+        </w:r>
+      </w:hyperlink>
+      <w:r>
+        <w:rPr>
+          <w:i/>
+          <w:iCs/>
+        </w:rPr>
+        <w:t xml:space="preserve"> "COVID-19: Il-Kummissjoni tiffinalizza l-portafoll tal-vaccini wara tahditiet mas-sitt manifatturi / ..."  page: 8 date: Thursday, September 10, 2020 </w:t>
+      </w:r>
+      <w:r>
+        <w:br/>
+      </w:r>
+      <w:r>
+        <w:br/>
+      </w:r>
+      <w:hyperlink r:id="rId22">
+        <w:r>
+          <w:rPr>
+            <w:color w:val="3C46E7"/>
+            <w:i/>
+            <w:iCs/>
+          </w:rPr>
+          <w:t>Malta-Times:</w:t>
+        </w:r>
+      </w:hyperlink>
+      <w:r>
+        <w:rPr>
+          <w:i/>
+          <w:iCs/>
+        </w:rPr>
+        <w:t xml:space="preserve"> No delay expected on COVID vaccine / No delay expected on COVID vaccine page: 4 info: by Fiona Galea Debono date: Thursday, September 10, 2020</w:t>
+      </w:r>
+      <w:r>
+        <w:br/>
+      </w:r>
+    </w:p>
+    <w:p>
+      <w:pPr>
+        <w:ind/>
+      </w:pPr>
+      <w:r>
+        <w:rPr>
+          <w:b/>
+          <w:bCs/>
+          <w:sz w:val="28"/>
+          <w:szCs w:val="28"/>
+        </w:rPr>
+        <w:t>JUSTICE</w:t>
+      </w:r>
+    </w:p>
+    <w:p>
+      <w:pPr>
+        <w:ind/>
+      </w:pPr>
+      <w:r>
+        <w:rPr>
+          <w:b/>
+          <w:bCs/>
+        </w:rPr>
+        <w:t>Trends in money laundering and terrorism financing</w:t>
+      </w:r>
+    </w:p>
+    <w:p>
+      <w:pPr>
+        <w:ind/>
+      </w:pPr>
+      <w:r>
+        <w:t>It was reported in The Business Weekly today that the Council of Europe’s MONEYVAL Committee has issued a report aimed at helping the global community to counter new criminal activities which are exploiting the COVID-19 pandemic. The new report aims to assist policymakers, practitioners and the private sector in applying a more targeted and effective response to the money laundering and terrorist financing risks in Europe. According to the survey, it appears that during the COVID-19 restrictions, the overall level of criminality remained stable or slightly decreased.</w:t>
+      </w:r>
+      <w:r>
+        <w:br/>
+      </w:r>
+      <w:r>
+        <w:br/>
+      </w:r>
+      <w:r>
+        <w:br/>
+      </w:r>
+      <w:r>
+        <w:rPr>
+          <w:color w:val="black"/>
+          <w:i/>
+          <w:iCs/>
+        </w:rPr>
+        <w:t>Malta-Business-Weekly:</w:t>
+      </w:r>
+      <w:r>
+        <w:rPr>
+          <w:i/>
+          <w:iCs/>
+        </w:rPr>
+        <w:t xml:space="preserve"> Trends in money laundering and terrorism financing / Trends in money laundering and terrorism financing page: 12 date: Thursday, September 10, 2020</w:t>
       </w:r>
       <w:r>
         <w:br/>

</xml_diff>

<commit_message>
implement ecas auth on server
</commit_message>
<xml_diff>
--- a/public/output/DNS.docx
+++ b/public/output/DNS.docx
@@ -12,7 +12,7 @@
           <w:b/>
           <w:bCs/>
         </w:rPr>
-        <w:t>Daily News Summary - 10.9.2020</w:t>
+        <w:t>Daily News Summary - 1.12.2020</w:t>
       </w:r>
     </w:p>
     <w:p>
@@ -26,7 +26,7 @@
           <w:sz w:val="28"/>
           <w:szCs w:val="28"/>
         </w:rPr>
-        <w:t>ECONOMIC AND FINANCIAL AFFAIRS</w:t>
+        <w:t>CULTURE</w:t>
       </w:r>
     </w:p>
     <w:p>
@@ -38,15 +38,15 @@
           <w:b/>
           <w:bCs/>
         </w:rPr>
-        <w:t>‘Towards a Sustainable Economy’ is the theme for next year’s budget</w:t>
-      </w:r>
-    </w:p>
-    <w:p>
-      <w:pPr>
-        <w:ind/>
-      </w:pPr>
-      <w:r>
-        <w:t>Local media reported that “Towards a Sustainable Economy” is the theme of a Government document paving the way for the coming year’s Budget published yesterday to trigger the process of consultation with social partners and the public. Finance Minister Edward Scicluna said the October Budget will pose a test for the Government to fairly exploit that which has been put aside and saved over the last seven years while simultaneously continuing to sustain the less well off. He said the proposed measures are based on five principles: good governance; economic growth; educational investment; infrastructural upgrading; and a carbon neutral economy by 2050. While maintaining that a balance has to be kept between a strong economy and health welfare, Scicluna said the Budget will use funds that have been recovered from the EU, adding the deficit for 2021 is expected to be below 4%.</w:t>
+        <w:t>All towns can now apply to be the European Capital of Culture 2031, applications to be submitted as a region</w:t>
+      </w:r>
+    </w:p>
+    <w:p>
+      <w:pPr>
+        <w:ind/>
+      </w:pPr>
+      <w:r>
+        <w:t>It was reported today in The Malta Independent that although every town across the Maltese islands has the opportunity to apply to become the European Capital of Culture 2031, the Valletta Cultural Agency (VCA) said that applications will be put forward to the European Commission (as a region rather than as individual localities. The VCA officially launched the process in preparation for the European Capital of Culture 2031 which it will be leading. Following Valletta 2018 European Capital of Culture (V18), a city in the Maltese islands will be named European Capital of Culture 2031, according to a schedule established by the European Commission. Meanwhile TVM yesterday reported that Maltese towns and villages will have the opportunity to apply for the title of European Capital of Culture 2031 following the inauguration yesterday of a preparatory process undertaken by the Valletta Cultural Agency.</w:t>
       </w:r>
       <w:r>
         <w:br/>
@@ -58,6 +58,92 @@
         <w:br/>
       </w:r>
       <w:hyperlink r:id="rId7">
+        <w:r>
+          <w:rPr>
+            <w:color w:val="3C46E7"/>
+            <w:i/>
+            <w:iCs/>
+          </w:rPr>
+          <w:t>Malta-Independent:</w:t>
+        </w:r>
+      </w:hyperlink>
+      <w:r>
+        <w:rPr>
+          <w:i/>
+          <w:iCs/>
+        </w:rPr>
+        <w:t xml:space="preserve"> "All towns can now apply to be the European Capital ..."  page: 20 info: by Karl Azzopardi date: Tuesday, December 1, 2020 </w:t>
+      </w:r>
+      <w:r>
+        <w:br/>
+      </w:r>
+      <w:r>
+        <w:br/>
+      </w:r>
+      <w:hyperlink r:id="rId8">
+        <w:r>
+          <w:rPr>
+            <w:color w:val="3C46E7"/>
+            <w:i/>
+            <w:iCs/>
+          </w:rPr>
+          <w:t>TVM-Malta:</w:t>
+        </w:r>
+      </w:hyperlink>
+      <w:r>
+        <w:rPr>
+          <w:i/>
+          <w:iCs/>
+        </w:rPr>
+        <w:t xml:space="preserve"> "L-Ahbarijiet..."  info: 2020-11-30 20:00:00, 20:00:00, by Daphne Cassar date: Monday, November 30, 2020 8:00:00 PM CET </w:t>
+      </w:r>
+      <w:r>
+        <w:br/>
+      </w:r>
+    </w:p>
+    <w:p>
+      <w:pPr>
+        <w:ind/>
+      </w:pPr>
+      <w:r>
+        <w:rPr>
+          <w:b/>
+          <w:bCs/>
+          <w:sz w:val="28"/>
+          <w:szCs w:val="28"/>
+        </w:rPr>
+        <w:t>HEALTH</w:t>
+      </w:r>
+    </w:p>
+    <w:p>
+      <w:pPr>
+        <w:ind/>
+      </w:pPr>
+      <w:r>
+        <w:rPr>
+          <w:b/>
+          <w:bCs/>
+        </w:rPr>
+        <w:t>Moderna requests US, Europe vaccine approvals after full results</w:t>
+      </w:r>
+    </w:p>
+    <w:p>
+      <w:pPr>
+        <w:ind/>
+      </w:pPr>
+      <w:r>
+        <w:t>Website timesofmalta.com yesterday reported that US firm Moderna said that yesterday it was ready to file requests for emergency authorization of its Covid-19 vaccine in the United States and Europe. Moderna have said that the vaccine a high efficacy estimated at 94.1%. Moderna CEO Stephane Bancel said that the company believed that the vaccine may change the course of this pandemic and help prevent severe disease, hospitalizations and death. American pharmaceutical Pfizer and Germany's BioNTech applied for similar approvals last week, and their vaccine could be greenlit in the US shortly after December 10. Local media today also reported that Health Minister Chris Fearne yesterday said that the first people to be vaccinated against Covid-19 in the first weeks of 2021 would be frontline workers and elderly people. Fearne said that these would be advising by a letter with an appointment in order to avoid queues and crowding at clinics. The vaccination will be provided free of charge and Malta has booked enough vaccines to cover the entire population during the first few months. Meanwhile, another four deaths were reported on Sunday, bringing the total number of deaths to 137. Another 121 new cases and 108 recoveries were recorded, resulting in 2,071 active cases.</w:t>
+      </w:r>
+      <w:r>
+        <w:br/>
+      </w:r>
+      <w:r>
+        <w:br/>
+      </w:r>
+      <w:r>
+        <w:br/>
+      </w:r>
+      <w:hyperlink r:id="rId9">
         <w:r>
           <w:rPr>
             <w:color w:val="3C46E7"/>
@@ -72,15 +158,15 @@
           <w:i/>
           <w:iCs/>
         </w:rPr>
-        <w:t xml:space="preserve"> "Bla taxxi ma taghmilx bagit - Il-Ministru Edward Scicluna..."  page: 3 date: Thursday, September 10, 2020 </w:t>
-      </w:r>
-      <w:r>
-        <w:br/>
-      </w:r>
-      <w:r>
-        <w:br/>
-      </w:r>
-      <w:hyperlink r:id="rId8">
+        <w:t xml:space="preserve"> "Il-vittmi f’pajjizna jitilghu ghal 137..."  page: 1 date: Tuesday, December 1, 2020 </w:t>
+      </w:r>
+      <w:r>
+        <w:br/>
+      </w:r>
+      <w:r>
+        <w:br/>
+      </w:r>
+      <w:hyperlink r:id="rId10">
         <w:r>
           <w:rPr>
             <w:color w:val="3C46E7"/>
@@ -95,15 +181,15 @@
           <w:i/>
           <w:iCs/>
         </w:rPr>
-        <w:t xml:space="preserve"> ""L-ekonomija mistenni li tirpilja s-sena d-diehla" / "L-ekonomija mistenni li ..."  page: 1,4 info: by Matthew Charles Zammit date: Thursday, September 10, 2020 </w:t>
-      </w:r>
-      <w:r>
-        <w:br/>
-      </w:r>
-      <w:r>
-        <w:br/>
-      </w:r>
-      <w:hyperlink r:id="rId9">
+        <w:t xml:space="preserve"> "Fearne jindika li l-ewwel tilqim tal-Covid-19 b’appuntament / Fearne jindika ..."  page: 2 date: Tuesday, December 1, 2020 </w:t>
+      </w:r>
+      <w:r>
+        <w:br/>
+      </w:r>
+      <w:r>
+        <w:br/>
+      </w:r>
+      <w:hyperlink r:id="rId11">
         <w:r>
           <w:rPr>
             <w:color w:val="3C46E7"/>
@@ -118,15 +204,15 @@
           <w:i/>
           <w:iCs/>
         </w:rPr>
-        <w:t xml:space="preserve"> "Malta’s deficit will carry on into 2021, no plans to ..."  page: 1,2 info: by Karl Azzopardi date: Thursday, September 10, 2020 </w:t>
-      </w:r>
-      <w:r>
-        <w:br/>
-      </w:r>
-      <w:r>
-        <w:br/>
-      </w:r>
-      <w:hyperlink r:id="rId10">
+        <w:t xml:space="preserve"> "121 new cases of Covid-19 reported / 121 new cases ..."  page: 3 date: Tuesday, December 1, 2020 </w:t>
+      </w:r>
+      <w:r>
+        <w:br/>
+      </w:r>
+      <w:r>
+        <w:br/>
+      </w:r>
+      <w:hyperlink r:id="rId12">
         <w:r>
           <w:rPr>
             <w:color w:val="3C46E7"/>
@@ -141,7 +227,7 @@
           <w:i/>
           <w:iCs/>
         </w:rPr>
-        <w:t xml:space="preserve"> Retirees, departure of foreign labour kept jobless figure low / Retirees, departure of foreign labour kept jobless figure low page: 5 info: by Claire Caruana date: Thursday, September 10, 2020</w:t>
+        <w:t xml:space="preserve"> First COVID vaccinations by appointment – Fearne / First COVID vaccinations by appointment – Fearne page: 5 info: by Sarah Carabott date: Tuesday, December 1, 2020</w:t>
       </w:r>
       <w:r>
         <w:br/>
@@ -162,22 +248,22 @@
           <w:i/>
           <w:iCs/>
         </w:rPr>
-        <w:t xml:space="preserve"> "L-Ahbarijiet / L-Ahbarijiet..."  info: 2020-09-09 18:00:00, 18:00:00, date: Wednesday, September 9, 2020 6:00:00 PM CEST </w:t>
-      </w:r>
-      <w:r>
-        <w:br/>
-      </w:r>
-      <w:r>
-        <w:br/>
-      </w:r>
-      <w:hyperlink r:id="rId11">
+        <w:t xml:space="preserve"> "L-Ahbarijiet / L-Ahbarijiet..."  info: 2020-11-30 18:00:00, 18:00:00, date: Monday, November 30, 2020 6:00:00 PM CET </w:t>
+      </w:r>
+      <w:r>
+        <w:br/>
+      </w:r>
+      <w:r>
+        <w:br/>
+      </w:r>
+      <w:hyperlink r:id="rId13">
         <w:r>
           <w:rPr>
             <w:color w:val="3C46E7"/>
             <w:i/>
             <w:iCs/>
           </w:rPr>
-          <w:t>TVM-Malta:</w:t>
+          <w:t>timesofmalta.com:</w:t>
         </w:r>
       </w:hyperlink>
       <w:r>
@@ -185,7 +271,7 @@
           <w:i/>
           <w:iCs/>
         </w:rPr>
-        <w:t xml:space="preserve"> "‘Towards a Sustainable Economy’ is the theme for next year’s ..."  info: L-ahbarijiet, 2020-09-09 05:22:00, 00:03:50, by Ruth Castillo date: Wednesday, September 9, 2020 5:22:00 AM CEST </w:t>
+        <w:t xml:space="preserve"> Moderna requests US, Europe vaccine approvals after full results / Moderna requests US, Europe vaccine approvals after full results date: Monday, November 30, 2020</w:t>
       </w:r>
       <w:r>
         <w:br/>
@@ -199,71 +285,41 @@
         <w:rPr>
           <w:b/>
           <w:bCs/>
-        </w:rPr>
-        <w:t>Malta gets another downgrade</w:t>
-      </w:r>
-    </w:p>
-    <w:p>
-      <w:pPr>
-        <w:ind/>
-      </w:pPr>
-      <w:r>
-        <w:t>Local media reported that the OECD’s Global Forum on Transparency and Exchange of Information for Tax Purposes has downgraded Malta’s rating to “partially compliant”. This is another blow to Malta’s lucrative financial services industry and Malta is now ranking with countries having the lowest standards in the EU, and in the same category ranking of rogue countries such as Botswana, Kazakhstan, and Liberia. Malta is also facing the possibility of a detrimental grey listing by the Council of Europe’s MONEYVAL over its systematic failure to monitor and uphold anti-money laundering rules, as well as prohibitions against the financing of terrorism.</w:t>
-      </w:r>
-      <w:r>
-        <w:br/>
-      </w:r>
-      <w:r>
-        <w:br/>
-      </w:r>
-      <w:r>
-        <w:br/>
-      </w:r>
-      <w:hyperlink r:id="rId12">
-        <w:r>
-          <w:rPr>
-            <w:color w:val="3C46E7"/>
-            <w:i/>
-            <w:iCs/>
-          </w:rPr>
-          <w:t>In-Nazzjon:</w:t>
-        </w:r>
-      </w:hyperlink>
-      <w:r>
-        <w:rPr>
-          <w:i/>
-          <w:iCs/>
-        </w:rPr>
-        <w:t xml:space="preserve"> "Downgrade iehor ghal pajjizna fis-servizzi finanzjarji..."  page: 1 date: Thursday, September 10, 2020 </w:t>
-      </w:r>
-      <w:r>
-        <w:br/>
-      </w:r>
-      <w:r>
-        <w:br/>
-      </w:r>
-      <w:r>
-        <w:rPr>
-          <w:color w:val="black"/>
-          <w:i/>
-          <w:iCs/>
-        </w:rPr>
-        <w:t>Malta-Business-Weekly:</w:t>
-      </w:r>
-      <w:r>
-        <w:rPr>
-          <w:i/>
-          <w:iCs/>
-        </w:rPr>
-        <w:t xml:space="preserve"> Malta gets another downgrade / Malta gets another downgrade page: 3 date: Thursday, September 10, 2020</w:t>
-      </w:r>
-      <w:r>
-        <w:br/>
-      </w:r>
-      <w:r>
-        <w:br/>
-      </w:r>
-      <w:hyperlink r:id="rId13">
+          <w:sz w:val="28"/>
+          <w:szCs w:val="28"/>
+        </w:rPr>
+        <w:t>MIGRATION</w:t>
+      </w:r>
+    </w:p>
+    <w:p>
+      <w:pPr>
+        <w:ind/>
+      </w:pPr>
+      <w:r>
+        <w:rPr>
+          <w:b/>
+          <w:bCs/>
+        </w:rPr>
+        <w:t>Court releases four migrants detained in ‘abusive’ policy</w:t>
+      </w:r>
+    </w:p>
+    <w:p>
+      <w:pPr>
+        <w:ind/>
+      </w:pPr>
+      <w:r>
+        <w:t>Times of Malta reported today that during a court hearing yesterday the judge ordered the release of four migrants from detention centres, condemning the “abusive and farcical” policy under which they had been kept at closed centres “against their will” for 166 days. The plight of illegally detained migrants came to the fore again last week when four men filed urgent applications requesting immediate release. The court condemned the migrants’ detention and ordered their immediate release, stating that their continued detention lacked a legal basis. In reaction to the judgment Home Affairs Minister Byron Camilleri declared that the country was full up for irregular migrants and said the issue highlighted the difficult situation in which the authorities had found themselves when caring for migrants.</w:t>
+      </w:r>
+      <w:r>
+        <w:br/>
+      </w:r>
+      <w:r>
+        <w:br/>
+      </w:r>
+      <w:r>
+        <w:br/>
+      </w:r>
+      <w:hyperlink r:id="rId14">
         <w:r>
           <w:rPr>
             <w:color w:val="3C46E7"/>
@@ -278,7 +334,7 @@
           <w:i/>
           <w:iCs/>
         </w:rPr>
-        <w:t xml:space="preserve"> "Malta is not transparent enough on tax, OECD warns / ..."  page: 6 date: Thursday, September 10, 2020 </w:t>
+        <w:t xml:space="preserve"> Court releases four migrants detained in ‘abusive’ policy / Court releases four migrants detained in ‘abusive’ policy page: 7 info: by Edwina Brincat date: Tuesday, December 1, 2020</w:t>
       </w:r>
       <w:r>
         <w:br/>
@@ -295,7 +351,7 @@
           <w:sz w:val="28"/>
           <w:szCs w:val="28"/>
         </w:rPr>
-        <w:t>EDUCATION, CULTURE, YOUTH AND SPORT</w:t>
+        <w:t>RESEARCH, SCIENCE AND INNOVATION</w:t>
       </w:r>
     </w:p>
     <w:p>
@@ -307,102 +363,18 @@
           <w:b/>
           <w:bCs/>
         </w:rPr>
-        <w:t>Young translators at EU schools – Commission opens registration for 2020 translation contest</w:t>
-      </w:r>
-    </w:p>
-    <w:p>
-      <w:pPr>
-        <w:ind/>
-      </w:pPr>
-      <w:r>
-        <w:t>The Business Weekly reported that the European Commission has announced the launch of its annual translation contest for secondary school students from across Europe, Juvenes Translatores. All students from EU countries can compete with peers from other EU countries and the topic chosen this year is: Navigating in challenging times – together we are stronger. Commissioner for Budget and Administration Johannes Hahn spoke of the importance of languages in today’s society and encouraged students to take part in this year’s contest. winners, one per country, will be announced by early February 2021.</w:t>
-      </w:r>
-      <w:r>
-        <w:br/>
-      </w:r>
-      <w:r>
-        <w:br/>
-      </w:r>
-      <w:r>
-        <w:br/>
-      </w:r>
-      <w:r>
-        <w:rPr>
-          <w:color w:val="black"/>
-          <w:i/>
-          <w:iCs/>
-        </w:rPr>
-        <w:t>Malta-Business-Weekly:</w:t>
-      </w:r>
-      <w:r>
-        <w:rPr>
-          <w:i/>
-          <w:iCs/>
-        </w:rPr>
-        <w:t xml:space="preserve"> Young translators at EU schools – Commission opens registration for 2020 translation contest / Young translators at EU schools – Commission opens registration for 2020 translation contest page: 8 date: Thursday, September 10, 2020</w:t>
-      </w:r>
-      <w:r>
-        <w:br/>
-      </w:r>
-    </w:p>
-    <w:p>
-      <w:pPr>
-        <w:ind/>
-      </w:pPr>
-      <w:r>
-        <w:rPr>
-          <w:b/>
-          <w:bCs/>
-          <w:sz w:val="28"/>
-          <w:szCs w:val="28"/>
-        </w:rPr>
-        <w:t>EMPLOYMENT</w:t>
-      </w:r>
-    </w:p>
-    <w:p>
-      <w:pPr>
-        <w:ind/>
-      </w:pPr>
-      <w:r>
-        <w:rPr>
-          <w:b/>
-          <w:bCs/>
-        </w:rPr>
-        <w:t>Malta with only increase in employment during pandemic</w:t>
-      </w:r>
-    </w:p>
-    <w:p>
-      <w:pPr>
-        <w:ind/>
-      </w:pPr>
-      <w:r>
-        <w:t>TVM yesterday and L-Orizzont today reported that according to Eurostat figures published yesterday, Malta was the only European Union member state to record an increase in employment at the height of the pandemic between April and June of this year. When compared to last year’s figures, the number of employed persons across the European Union during the same period fell by 2.7 per cent and 2.9 per cent in the Euro zone. This was the biggest drop in employment in the last 25 years. Malta’s increase in employment was 0.6 per cent, while Spain registered the biggest decrease with 7.5 per cent, followed by Ireland with 6.1 per cent and Hungary with 5.3 per cent.</w:t>
-      </w:r>
-      <w:r>
-        <w:br/>
-      </w:r>
-      <w:r>
-        <w:br/>
-      </w:r>
-      <w:r>
-        <w:br/>
-      </w:r>
-      <w:hyperlink r:id="rId14">
-        <w:r>
-          <w:rPr>
-            <w:color w:val="3C46E7"/>
-            <w:i/>
-            <w:iCs/>
-          </w:rPr>
-          <w:t>L-Orizzont:</w:t>
-        </w:r>
-      </w:hyperlink>
-      <w:r>
-        <w:rPr>
-          <w:i/>
-          <w:iCs/>
-        </w:rPr>
-        <w:t xml:space="preserve"> "Malta hija l-uniku pajjiz fl-Ewropa b'zieda fir-rata ta' impjiegi / ..."  page: 4 date: Thursday, September 10, 2020 </w:t>
+        <w:t>Malta had one of worst R&amp;D intensity rates in the EU in 2019</w:t>
+      </w:r>
+    </w:p>
+    <w:p>
+      <w:pPr>
+        <w:ind/>
+      </w:pPr>
+      <w:r>
+        <w:t>The Malta Independent reported on Eurostat statistics which showed that in 2019 Malta had one of the worst research and development (R&amp;D) intensity rates in the EU at 0.61%. In the EU the highest R&amp;D intensity was recorded in Sweden, followed by Austria and Germany who all had R&amp;D expenditure above 3% of GDP. Eigh member states recorded a R&amp;D intensity below 1% of GDP. A total of €306 billion was spent on R&amp;D in the EU in 2019 and the EU average as a percentage of GDP stood at 2.19 in the EU in 2019, compared with 2.18% in 2018.</w:t>
+      </w:r>
+      <w:r>
+        <w:br/>
       </w:r>
       <w:r>
         <w:br/>
@@ -417,7 +389,7 @@
             <w:i/>
             <w:iCs/>
           </w:rPr>
-          <w:t>TVM-Malta:</w:t>
+          <w:t>Malta-Independent:</w:t>
         </w:r>
       </w:hyperlink>
       <w:r>
@@ -425,7 +397,7 @@
           <w:i/>
           <w:iCs/>
         </w:rPr>
-        <w:t xml:space="preserve"> "Malta with only increase in employment during pandemic / Malta ..."  info: L-ahbarijiet, 2020-09-09 05:24:00, 00:01:10, by Ruth Amaira date: Wednesday, September 9, 2020 5:24:00 AM CEST </w:t>
+        <w:t xml:space="preserve"> "Malta had one of worst R&amp;D intensity rates in the ..."  page: 2 date: Tuesday, December 1, 2020 </w:t>
       </w:r>
       <w:r>
         <w:br/>
@@ -442,7 +414,7 @@
           <w:sz w:val="28"/>
           <w:szCs w:val="28"/>
         </w:rPr>
-        <w:t>HEALTH</w:t>
+        <w:t>TAXATION</w:t>
       </w:r>
     </w:p>
     <w:p>
@@ -454,15 +426,15 @@
           <w:b/>
           <w:bCs/>
         </w:rPr>
-        <w:t>Another spike as 63 new cases of COVID-19 found while 31 recover</w:t>
-      </w:r>
-    </w:p>
-    <w:p>
-      <w:pPr>
-        <w:ind/>
-      </w:pPr>
-      <w:r>
-        <w:t>Local media reported today that Malta registered another spike in COVID-19 cases yesterday when the health authorities reported that 63 new cases had been found overnight. The number of new cases is a marked increase on recent days, when the average number of new cases was roughly between 20 and 30 cases. 31 new recoveries were also registered. Malta currently has 388 active cases of COVID-19 and 2,044 swab tests were carried out in the past 24 hours, taking the total number of swab tests up to 207,185.</w:t>
+        <w:t>MEPs take united stand against EU’s proposal of common tax</w:t>
+      </w:r>
+    </w:p>
+    <w:p>
+      <w:pPr>
+        <w:ind/>
+      </w:pPr>
+      <w:r>
+        <w:t>Times of Malta reported today that all Maltese MEPs are united in their resistance to the introduction of any tax harmonisation as the proposed tax amendments would be detrimental to the country and adversely affect Malta’s competitive edge. Nationalist MEP Roberta Metsola and Labour MEP Alfred Sant agreed that any consolidated common tax base would have a disproportionate impact on smaller economies like Malta’s. A webinar was organised yesterday by the European Parliament to shed light on the administrative, legal and political issues related to the stalled EU budget and Malta.</w:t>
       </w:r>
       <w:r>
         <w:br/>
@@ -480,7 +452,7 @@
             <w:i/>
             <w:iCs/>
           </w:rPr>
-          <w:t>In-Nazzjon:</w:t>
+          <w:t>Malta-Times:</w:t>
         </w:r>
       </w:hyperlink>
       <w:r>
@@ -488,7 +460,47 @@
           <w:i/>
           <w:iCs/>
         </w:rPr>
-        <w:t xml:space="preserve"> "63 kaz gdid... l-akbar zieda fl-ahhar 24 jum..."  page: 3 date: Thursday, September 10, 2020 </w:t>
+        <w:t xml:space="preserve"> MEPs take united stand against EU’s proposal of common tax / MEPs take united stand against EU’s proposal of common tax page: 4 info: by Matthew Xuereb date: Tuesday, December 1, 2020</w:t>
+      </w:r>
+      <w:r>
+        <w:br/>
+      </w:r>
+    </w:p>
+    <w:p>
+      <w:pPr>
+        <w:ind/>
+      </w:pPr>
+      <w:r>
+        <w:rPr>
+          <w:b/>
+          <w:bCs/>
+          <w:sz w:val="28"/>
+          <w:szCs w:val="28"/>
+        </w:rPr>
+        <w:t>TRANSPORT</w:t>
+      </w:r>
+    </w:p>
+    <w:p>
+      <w:pPr>
+        <w:ind/>
+      </w:pPr>
+      <w:r>
+        <w:rPr>
+          <w:b/>
+          <w:bCs/>
+        </w:rPr>
+        <w:t>IM starts Grand Harbour Clean Air Project to cut cruise liner pollution by over 90%</w:t>
+      </w:r>
+    </w:p>
+    <w:p>
+      <w:pPr>
+        <w:ind/>
+      </w:pPr>
+      <w:r>
+        <w:t>The Malta Independent, L-Orizzont and TVM reported on the start of the first phase of Grand Harbour Clean Air Project which is co-financed through the Connecting Europe Facility. The project will cut over 90% of the air pollution that cruise liners and Ro-Ro ships produce at the Grand Harbour cost and will cost €49.9 million in total. Infrastructure Malta secured €21.9 million of the €37 million required for the first phase of this project through EU funds. Infrastructure Malta is planning to complete the first phase of the GHCAP by 2023.</w:t>
+      </w:r>
+      <w:r>
+        <w:br/>
       </w:r>
       <w:r>
         <w:br/>
@@ -511,28 +523,7 @@
           <w:i/>
           <w:iCs/>
         </w:rPr>
-        <w:t xml:space="preserve"> "63 kaz gdid fl-ahhar 24 siegha; ifiqu 31 persuna / ..."  page: 20 date: Thursday, September 10, 2020 </w:t>
-      </w:r>
-      <w:r>
-        <w:br/>
-      </w:r>
-      <w:r>
-        <w:br/>
-      </w:r>
-      <w:r>
-        <w:rPr>
-          <w:color w:val="black"/>
-          <w:i/>
-          <w:iCs/>
-        </w:rPr>
-        <w:t>Malta-Business-Weekly:</w:t>
-      </w:r>
-      <w:r>
-        <w:rPr>
-          <w:i/>
-          <w:iCs/>
-        </w:rPr>
-        <w:t xml:space="preserve"> "Another spike: 63 new cases of Covid-19 found overnight / ..."  page: 1 date: Thursday, September 10, 2020 </w:t>
+        <w:t xml:space="preserve"> "Sistema tal-elettriku ghall-cruise ships u Ro-Ros / Sistema tal-elettriku ghall-cruise ..."  page: 4 date: Tuesday, December 1, 2020 </w:t>
       </w:r>
       <w:r>
         <w:br/>
@@ -555,7 +546,28 @@
           <w:i/>
           <w:iCs/>
         </w:rPr>
-        <w:t xml:space="preserve"> "Another spike as 63 new cases of COVID-19 found while ..."  page: 3 date: Thursday, September 10, 2020 </w:t>
+        <w:t xml:space="preserve"> "IM starts Grand Harbour Clean Air Project to cut cruise ..."  page: 5 date: Tuesday, December 1, 2020 </w:t>
+      </w:r>
+      <w:r>
+        <w:br/>
+      </w:r>
+      <w:r>
+        <w:br/>
+      </w:r>
+      <w:r>
+        <w:rPr>
+          <w:color w:val="black"/>
+          <w:i/>
+          <w:iCs/>
+        </w:rPr>
+        <w:t>Radio-Malta:</w:t>
+      </w:r>
+      <w:r>
+        <w:rPr>
+          <w:i/>
+          <w:iCs/>
+        </w:rPr>
+        <w:t xml:space="preserve"> "L-Ahbarijiet / L-Ahbarijiet..."  info: 2020-11-30 18:00:00, 18:00:00, date: Monday, November 30, 2020 6:00:00 PM CET </w:t>
       </w:r>
       <w:r>
         <w:br/>
@@ -570,7 +582,7 @@
             <w:i/>
             <w:iCs/>
           </w:rPr>
-          <w:t>timesofmalta.com:</w:t>
+          <w:t>TVM-Malta:</w:t>
         </w:r>
       </w:hyperlink>
       <w:r>
@@ -578,163 +590,7 @@
           <w:i/>
           <w:iCs/>
         </w:rPr>
-        <w:t xml:space="preserve"> New COVID-19 cases shoot up to 63 / New COVID-19 cases shoot up to 63 date: Wednesday, September 9, 2020</w:t>
-      </w:r>
-      <w:r>
-        <w:br/>
-      </w:r>
-    </w:p>
-    <w:p>
-      <w:pPr>
-        <w:ind/>
-      </w:pPr>
-      <w:r>
-        <w:rPr>
-          <w:b/>
-          <w:bCs/>
-        </w:rPr>
-        <w:t>No delay expected on COVID vaccine</w:t>
-      </w:r>
-    </w:p>
-    <w:p>
-      <w:pPr>
-        <w:ind/>
-      </w:pPr>
-      <w:r>
-        <w:t>Times of Malta reported today that according to Malta’s leading virologist, Chris Barbara, the first delivery of the new COVID-19 vaccine is still expected in Malta in December, despite a pause in clinical trials. Malta and other EU states will be acquiring the most advanced experimental vaccine, developed by pharmaceutical company AstraZeneca and Oxford University, but this was put on hold last Tuesday after a volunteer developed an unexplained illness. Barbara said “no change is expected” to the December arrival. L-Orizzont also repored that the European Commission was concludng exploratory talk with BioN-Tech-Pfizer to potentially purchase vaccines against Covid-19. The Commission finalised its portfolio with a total of six manufacturers in all.</w:t>
-      </w:r>
-      <w:r>
-        <w:br/>
-      </w:r>
-      <w:r>
-        <w:br/>
-      </w:r>
-      <w:r>
-        <w:br/>
-      </w:r>
-      <w:hyperlink r:id="rId20">
-        <w:r>
-          <w:rPr>
-            <w:color w:val="3C46E7"/>
-            <w:i/>
-            <w:iCs/>
-          </w:rPr>
-          <w:t>In-Nazzjon:</w:t>
-        </w:r>
-      </w:hyperlink>
-      <w:r>
-        <w:rPr>
-          <w:i/>
-          <w:iCs/>
-        </w:rPr>
-        <w:t xml:space="preserve"> "Intopp ghall-vaccin li qed jigi zviluppat mill-Universita ta' Oxford..."  page: 10 date: Thursday, September 10, 2020 </w:t>
-      </w:r>
-      <w:r>
-        <w:br/>
-      </w:r>
-      <w:r>
-        <w:br/>
-      </w:r>
-      <w:hyperlink r:id="rId21">
-        <w:r>
-          <w:rPr>
-            <w:color w:val="3C46E7"/>
-            <w:i/>
-            <w:iCs/>
-          </w:rPr>
-          <w:t>L-Orizzont:</w:t>
-        </w:r>
-      </w:hyperlink>
-      <w:r>
-        <w:rPr>
-          <w:i/>
-          <w:iCs/>
-        </w:rPr>
-        <w:t xml:space="preserve"> "COVID-19: Il-Kummissjoni tiffinalizza l-portafoll tal-vaccini wara tahditiet mas-sitt manifatturi / ..."  page: 8 date: Thursday, September 10, 2020 </w:t>
-      </w:r>
-      <w:r>
-        <w:br/>
-      </w:r>
-      <w:r>
-        <w:br/>
-      </w:r>
-      <w:hyperlink r:id="rId22">
-        <w:r>
-          <w:rPr>
-            <w:color w:val="3C46E7"/>
-            <w:i/>
-            <w:iCs/>
-          </w:rPr>
-          <w:t>Malta-Times:</w:t>
-        </w:r>
-      </w:hyperlink>
-      <w:r>
-        <w:rPr>
-          <w:i/>
-          <w:iCs/>
-        </w:rPr>
-        <w:t xml:space="preserve"> No delay expected on COVID vaccine / No delay expected on COVID vaccine page: 4 info: by Fiona Galea Debono date: Thursday, September 10, 2020</w:t>
-      </w:r>
-      <w:r>
-        <w:br/>
-      </w:r>
-    </w:p>
-    <w:p>
-      <w:pPr>
-        <w:ind/>
-      </w:pPr>
-      <w:r>
-        <w:rPr>
-          <w:b/>
-          <w:bCs/>
-          <w:sz w:val="28"/>
-          <w:szCs w:val="28"/>
-        </w:rPr>
-        <w:t>JUSTICE</w:t>
-      </w:r>
-    </w:p>
-    <w:p>
-      <w:pPr>
-        <w:ind/>
-      </w:pPr>
-      <w:r>
-        <w:rPr>
-          <w:b/>
-          <w:bCs/>
-        </w:rPr>
-        <w:t>Trends in money laundering and terrorism financing</w:t>
-      </w:r>
-    </w:p>
-    <w:p>
-      <w:pPr>
-        <w:ind/>
-      </w:pPr>
-      <w:r>
-        <w:t>It was reported in The Business Weekly today that the Council of Europe’s MONEYVAL Committee has issued a report aimed at helping the global community to counter new criminal activities which are exploiting the COVID-19 pandemic. The new report aims to assist policymakers, practitioners and the private sector in applying a more targeted and effective response to the money laundering and terrorist financing risks in Europe. According to the survey, it appears that during the COVID-19 restrictions, the overall level of criminality remained stable or slightly decreased.</w:t>
-      </w:r>
-      <w:r>
-        <w:br/>
-      </w:r>
-      <w:r>
-        <w:br/>
-      </w:r>
-      <w:r>
-        <w:br/>
-      </w:r>
-      <w:r>
-        <w:rPr>
-          <w:color w:val="black"/>
-          <w:i/>
-          <w:iCs/>
-        </w:rPr>
-        <w:t>Malta-Business-Weekly:</w:t>
-      </w:r>
-      <w:r>
-        <w:rPr>
-          <w:i/>
-          <w:iCs/>
-        </w:rPr>
-        <w:t xml:space="preserve"> Trends in money laundering and terrorism financing / Trends in money laundering and terrorism financing page: 12 date: Thursday, September 10, 2020</w:t>
+        <w:t xml:space="preserve"> "L-Ahbarijiet..."  info: 2020-11-30 20:00:00, 20:00:00, by Ruth Castillo date: Monday, November 30, 2020 8:00:00 PM CET </w:t>
       </w:r>
       <w:r>
         <w:br/>

</xml_diff>

<commit_message>
save ecas credentials in sessionStorage
</commit_message>
<xml_diff>
--- a/public/output/DNS.docx
+++ b/public/output/DNS.docx
@@ -12,7 +12,7 @@
           <w:b/>
           <w:bCs/>
         </w:rPr>
-        <w:t>Daily News Summary - 1.12.2020</w:t>
+        <w:t>Daily News Summary - 2.12.2020</w:t>
       </w:r>
     </w:p>
     <w:p>
@@ -26,27 +26,27 @@
           <w:sz w:val="28"/>
           <w:szCs w:val="28"/>
         </w:rPr>
-        <w:t>CULTURE</w:t>
-      </w:r>
-    </w:p>
-    <w:p>
-      <w:pPr>
-        <w:ind/>
-      </w:pPr>
-      <w:r>
-        <w:rPr>
-          <w:b/>
-          <w:bCs/>
-        </w:rPr>
-        <w:t>All towns can now apply to be the European Capital of Culture 2031, applications to be submitted as a region</w:t>
-      </w:r>
-    </w:p>
-    <w:p>
-      <w:pPr>
-        <w:ind/>
-      </w:pPr>
-      <w:r>
-        <w:t>It was reported today in The Malta Independent that although every town across the Maltese islands has the opportunity to apply to become the European Capital of Culture 2031, the Valletta Cultural Agency (VCA) said that applications will be put forward to the European Commission (as a region rather than as individual localities. The VCA officially launched the process in preparation for the European Capital of Culture 2031 which it will be leading. Following Valletta 2018 European Capital of Culture (V18), a city in the Maltese islands will be named European Capital of Culture 2031, according to a schedule established by the European Commission. Meanwhile TVM yesterday reported that Maltese towns and villages will have the opportunity to apply for the title of European Capital of Culture 2031 following the inauguration yesterday of a preparatory process undertaken by the Valletta Cultural Agency.</w:t>
+        <w:t>ECONOMIC AND FINANCIAL AFFAIRS</w:t>
+      </w:r>
+    </w:p>
+    <w:p>
+      <w:pPr>
+        <w:ind/>
+      </w:pPr>
+      <w:r>
+        <w:rPr>
+          <w:b/>
+          <w:bCs/>
+        </w:rPr>
+        <w:t>The ECJ on contactless payments and consumers</w:t>
+      </w:r>
+    </w:p>
+    <w:p>
+      <w:pPr>
+        <w:ind/>
+      </w:pPr>
+      <w:r>
+        <w:t>In an article on the Malta Independent, Vanessa Anne Gatt writes how in DenizBank AG v. Association for Consumer Information of Austria decided on the 11 November 2020, the European Court of Justice (ECJ), was asked to set out a preliminary ruling on a number of matters relating to the use of bank cards that are equipped, in particular, with near-field communication functionality (NFC functionality), commonly known as the ‘contactless payment’ function. In particular, the ECJ explained to what extent it was possible for payment service providers to unilaterally amend the terms and conditions applicable to contactless payments and to what extent Payment Service Providers could relieve themselves of responsibility for low-value unauthorised contactless payments.</w:t>
       </w:r>
       <w:r>
         <w:br/>
@@ -72,7 +72,33 @@
           <w:i/>
           <w:iCs/>
         </w:rPr>
-        <w:t xml:space="preserve"> "All towns can now apply to be the European Capital ..."  page: 20 info: by Karl Azzopardi date: Tuesday, December 1, 2020 </w:t>
+        <w:t xml:space="preserve"> "The ECJ on contactless payments and consumers / The ECJ ..."  page: 8 info: by Vanessa Anne Gatt date: Wednesday, December 2, 2020 </w:t>
+      </w:r>
+      <w:r>
+        <w:br/>
+      </w:r>
+    </w:p>
+    <w:p>
+      <w:pPr>
+        <w:ind/>
+      </w:pPr>
+      <w:r>
+        <w:rPr>
+          <w:b/>
+          <w:bCs/>
+        </w:rPr>
+        <w:t>BOV making plans for possible loss of its US dollar banking</w:t>
+      </w:r>
+    </w:p>
+    <w:p>
+      <w:pPr>
+        <w:ind/>
+      </w:pPr>
+      <w:r>
+        <w:t>The Times of Malta reported today the Bank of Valletta is drafting contingency plans in case it loses its final US dollar correspondent banking partner and hopes to reach a settlement in a major litigation case that has hamstrung it for years. Briefing the press yesterday, BOV chief executive Rick Hunkin said a number of alternative options to US dollar correspondent banking are being explored but conceded that these would not be straightforward.</w:t>
+      </w:r>
+      <w:r>
+        <w:br/>
       </w:r>
       <w:r>
         <w:br/>
@@ -81,6 +107,279 @@
         <w:br/>
       </w:r>
       <w:hyperlink r:id="rId8">
+        <w:r>
+          <w:rPr>
+            <w:color w:val="3C46E7"/>
+            <w:i/>
+            <w:iCs/>
+          </w:rPr>
+          <w:t>Malta-Times:</w:t>
+        </w:r>
+      </w:hyperlink>
+      <w:r>
+        <w:rPr>
+          <w:i/>
+          <w:iCs/>
+        </w:rPr>
+        <w:t xml:space="preserve"> BOV making plans for possible loss of its US dollar banking / BOV making plans for possible loss of its US dollar banking page: 1,2 info: by Ivan Martin date: Wednesday, December 2, 2020</w:t>
+      </w:r>
+      <w:r>
+        <w:br/>
+      </w:r>
+    </w:p>
+    <w:p>
+      <w:pPr>
+        <w:ind/>
+      </w:pPr>
+      <w:r>
+        <w:rPr>
+          <w:b/>
+          <w:bCs/>
+          <w:sz w:val="28"/>
+          <w:szCs w:val="28"/>
+        </w:rPr>
+        <w:t>GENDER EQUALITY</w:t>
+      </w:r>
+    </w:p>
+    <w:p>
+      <w:pPr>
+        <w:ind/>
+      </w:pPr>
+      <w:r>
+        <w:rPr>
+          <w:b/>
+          <w:bCs/>
+        </w:rPr>
+        <w:t>Insensitivity leads to impunity</w:t>
+      </w:r>
+    </w:p>
+    <w:p>
+      <w:pPr>
+        <w:ind/>
+      </w:pPr>
+      <w:r>
+        <w:t>A Malta Today editorial says that indifferent ways, two recent developments have cast a spot­light on the ugly realities of domestic violence in Malta. The first was a report by the Council of Europe’s group of experts on domestic violence, GREVIO, which found that – while advances had been made, in terms of setting up structures to stem gender-based violence – the legal system still showed signs of ‘insensitivity’ towards victims: leading to repeat victimisation, and low levels of prosecutions and con­victions.</w:t>
+      </w:r>
+      <w:r>
+        <w:br/>
+      </w:r>
+      <w:r>
+        <w:br/>
+      </w:r>
+      <w:r>
+        <w:br/>
+      </w:r>
+      <w:hyperlink r:id="rId9">
+        <w:r>
+          <w:rPr>
+            <w:color w:val="3C46E7"/>
+            <w:i/>
+            <w:iCs/>
+          </w:rPr>
+          <w:t>Malta-Today:</w:t>
+        </w:r>
+      </w:hyperlink>
+      <w:r>
+        <w:rPr>
+          <w:i/>
+          <w:iCs/>
+        </w:rPr>
+        <w:t xml:space="preserve"> Insensitivity leads to impunity / Insensitivity leads to impunity page: 11 date: Wednesday, December 2, 2020</w:t>
+      </w:r>
+      <w:r>
+        <w:br/>
+      </w:r>
+    </w:p>
+    <w:p>
+      <w:pPr>
+        <w:ind/>
+      </w:pPr>
+      <w:r>
+        <w:rPr>
+          <w:b/>
+          <w:bCs/>
+        </w:rPr>
+        <w:t>It’s simple: those who love you, would not lay a hand on you</w:t>
+      </w:r>
+    </w:p>
+    <w:p>
+      <w:pPr>
+        <w:ind/>
+      </w:pPr>
+      <w:r>
+        <w:t>In an Oped article on Malta Today, MEP Josianne Cutajar wrote how in the first six months of 2020 alone, more than 600 cases of do­mestic violence were reported in Malta, a 15 per cent increase from the previous year. She asks: What are we doing to address the issue? What are we doing to make a change? We had just about concluded our New Year celebrations ear­lier this year, when we had been informed of another femicide in our society.</w:t>
+      </w:r>
+      <w:r>
+        <w:br/>
+      </w:r>
+      <w:r>
+        <w:br/>
+      </w:r>
+      <w:r>
+        <w:br/>
+      </w:r>
+      <w:hyperlink r:id="rId10">
+        <w:r>
+          <w:rPr>
+            <w:color w:val="3C46E7"/>
+            <w:i/>
+            <w:iCs/>
+          </w:rPr>
+          <w:t>Malta-Today:</w:t>
+        </w:r>
+      </w:hyperlink>
+      <w:r>
+        <w:rPr>
+          <w:i/>
+          <w:iCs/>
+        </w:rPr>
+        <w:t xml:space="preserve"> It’s simple: those who love you, would not lay a hand on you / It’s simple: those who love you, would not lay a hand on you page: 13 info: by Josianne Cutajar date: Wednesday, December 2, 2020</w:t>
+      </w:r>
+      <w:r>
+        <w:br/>
+      </w:r>
+    </w:p>
+    <w:p>
+      <w:pPr>
+        <w:ind/>
+      </w:pPr>
+      <w:r>
+        <w:rPr>
+          <w:b/>
+          <w:bCs/>
+          <w:sz w:val="28"/>
+          <w:szCs w:val="28"/>
+        </w:rPr>
+        <w:t>HEALTH</w:t>
+      </w:r>
+    </w:p>
+    <w:p>
+      <w:pPr>
+        <w:ind/>
+      </w:pPr>
+      <w:r>
+        <w:rPr>
+          <w:b/>
+          <w:bCs/>
+        </w:rPr>
+        <w:t>Vaccine for COVID-19: what we know so far</w:t>
+      </w:r>
+    </w:p>
+    <w:p>
+      <w:pPr>
+        <w:ind/>
+      </w:pPr>
+      <w:r>
+        <w:t>Times of Malta article throws the spotlight on who will be eligible for the first batch of COVID-19 vaccinations? So far, it is the front-liners – including nurses, pharmacists, police and civil protection officials, who come into contact with the vulnerable – and persons aged over 80, who will be the first to be given an appointment for their vaccination. But this could still change and include more categories. Whether it will also include teachers – as the union of professional educators has insisted – and other vulnerable persons, with a Schedule V document, is yet to be seen.</w:t>
+      </w:r>
+      <w:r>
+        <w:br/>
+      </w:r>
+      <w:r>
+        <w:br/>
+      </w:r>
+      <w:r>
+        <w:br/>
+      </w:r>
+      <w:hyperlink r:id="rId11">
+        <w:r>
+          <w:rPr>
+            <w:color w:val="3C46E7"/>
+            <w:i/>
+            <w:iCs/>
+          </w:rPr>
+          <w:t>Malta-Times:</w:t>
+        </w:r>
+      </w:hyperlink>
+      <w:r>
+        <w:rPr>
+          <w:i/>
+          <w:iCs/>
+        </w:rPr>
+        <w:t xml:space="preserve"> Vaccine for COVID-19: what we know so far / Vaccine for COVID-19: what we know so far page: 4 info: by Fione Galea Debono date: Wednesday, December 2, 2020</w:t>
+      </w:r>
+      <w:r>
+        <w:br/>
+      </w:r>
+    </w:p>
+    <w:p>
+      <w:pPr>
+        <w:ind/>
+      </w:pPr>
+      <w:r>
+        <w:rPr>
+          <w:b/>
+          <w:bCs/>
+        </w:rPr>
+        <w:t>Four more deaths bring Covid-19 death toll to 141</w:t>
+      </w:r>
+    </w:p>
+    <w:p>
+      <w:pPr>
+        <w:ind/>
+      </w:pPr>
+      <w:r>
+        <w:t>Malta Today reported that two elderly women and two men have died while infected with Covid-19, the Health Ministry said on Tuesday, bringing the total death toll re­ported until noon yesterday to 141. The first case involved a 79-year-old woman who tested positive for coronavirus on 21 November and died at Mater Dei Hospital on 29 November. The death was announced yes­terday. Malta yesterday also registered 102 new Covid-19 cas­es and 83 recov­eries, bringing the total of active cases to 2,086.</w:t>
+      </w:r>
+      <w:r>
+        <w:br/>
+      </w:r>
+      <w:r>
+        <w:br/>
+      </w:r>
+      <w:r>
+        <w:br/>
+      </w:r>
+      <w:hyperlink r:id="rId12">
+        <w:r>
+          <w:rPr>
+            <w:color w:val="3C46E7"/>
+            <w:i/>
+            <w:iCs/>
+          </w:rPr>
+          <w:t>Malta-Today:</w:t>
+        </w:r>
+      </w:hyperlink>
+      <w:r>
+        <w:rPr>
+          <w:i/>
+          <w:iCs/>
+        </w:rPr>
+        <w:t xml:space="preserve"> Four more deaths bring Covid-19 death toll to 141 / Four more deaths bring Covid-19 death toll to 141 page: 2 info: by Kurt Sansone date: Wednesday, December 2, 2020</w:t>
+      </w:r>
+      <w:r>
+        <w:br/>
+      </w:r>
+    </w:p>
+    <w:p>
+      <w:pPr>
+        <w:ind/>
+      </w:pPr>
+      <w:r>
+        <w:rPr>
+          <w:b/>
+          <w:bCs/>
+        </w:rPr>
+        <w:t>Over 50 direct connections were lost due to the pandemic</w:t>
+      </w:r>
+    </w:p>
+    <w:p>
+      <w:pPr>
+        <w:ind/>
+      </w:pPr>
+      <w:r>
+        <w:t>TVM reported that if Malta is to benefit from the eventual post-COVID-19 recovery, it will be crucial for the island to restore or replace the significant number of direct air connections lost during the pandemic, according to a policy note prepared by the Central Bank of Malta. In 2005, Malta had 84 direct air connections but this had improved drastically by 2019 to 125. However, COVID-19 dealt air connectivity a significant blow: in 2020, over 50 direct connections were lost, with just around 70 remaining active. Those dropped included connections to large hubs such as Doha and Dubai, hindering indirect connectivity offered by these hubs, particularly to Asia and Australia. The policy note stressed that policymakers should strive to retain and improve connectivity to large hubs.</w:t>
+      </w:r>
+      <w:r>
+        <w:br/>
+      </w:r>
+      <w:r>
+        <w:br/>
+      </w:r>
+      <w:r>
+        <w:br/>
+      </w:r>
+      <w:hyperlink r:id="rId13">
         <w:r>
           <w:rPr>
             <w:color w:val="3C46E7"/>
@@ -95,101 +394,41 @@
           <w:i/>
           <w:iCs/>
         </w:rPr>
-        <w:t xml:space="preserve"> "L-Ahbarijiet..."  info: 2020-11-30 20:00:00, 20:00:00, by Daphne Cassar date: Monday, November 30, 2020 8:00:00 PM CET </w:t>
-      </w:r>
-      <w:r>
-        <w:br/>
-      </w:r>
-    </w:p>
-    <w:p>
-      <w:pPr>
-        <w:ind/>
-      </w:pPr>
-      <w:r>
-        <w:rPr>
-          <w:b/>
-          <w:bCs/>
-          <w:sz w:val="28"/>
-          <w:szCs w:val="28"/>
-        </w:rPr>
-        <w:t>HEALTH</w:t>
-      </w:r>
-    </w:p>
-    <w:p>
-      <w:pPr>
-        <w:ind/>
-      </w:pPr>
-      <w:r>
-        <w:rPr>
-          <w:b/>
-          <w:bCs/>
-        </w:rPr>
-        <w:t>Moderna requests US, Europe vaccine approvals after full results</w:t>
-      </w:r>
-    </w:p>
-    <w:p>
-      <w:pPr>
-        <w:ind/>
-      </w:pPr>
-      <w:r>
-        <w:t>Website timesofmalta.com yesterday reported that US firm Moderna said that yesterday it was ready to file requests for emergency authorization of its Covid-19 vaccine in the United States and Europe. Moderna have said that the vaccine a high efficacy estimated at 94.1%. Moderna CEO Stephane Bancel said that the company believed that the vaccine may change the course of this pandemic and help prevent severe disease, hospitalizations and death. American pharmaceutical Pfizer and Germany's BioNTech applied for similar approvals last week, and their vaccine could be greenlit in the US shortly after December 10. Local media today also reported that Health Minister Chris Fearne yesterday said that the first people to be vaccinated against Covid-19 in the first weeks of 2021 would be frontline workers and elderly people. Fearne said that these would be advising by a letter with an appointment in order to avoid queues and crowding at clinics. The vaccination will be provided free of charge and Malta has booked enough vaccines to cover the entire population during the first few months. Meanwhile, another four deaths were reported on Sunday, bringing the total number of deaths to 137. Another 121 new cases and 108 recoveries were recorded, resulting in 2,071 active cases.</w:t>
-      </w:r>
-      <w:r>
-        <w:br/>
-      </w:r>
-      <w:r>
-        <w:br/>
-      </w:r>
-      <w:r>
-        <w:br/>
-      </w:r>
-      <w:hyperlink r:id="rId9">
-        <w:r>
-          <w:rPr>
-            <w:color w:val="3C46E7"/>
-            <w:i/>
-            <w:iCs/>
-          </w:rPr>
-          <w:t>In-Nazzjon:</w:t>
-        </w:r>
-      </w:hyperlink>
-      <w:r>
-        <w:rPr>
-          <w:i/>
-          <w:iCs/>
-        </w:rPr>
-        <w:t xml:space="preserve"> "Il-vittmi f’pajjizna jitilghu ghal 137..."  page: 1 date: Tuesday, December 1, 2020 </w:t>
-      </w:r>
-      <w:r>
-        <w:br/>
-      </w:r>
-      <w:r>
-        <w:br/>
-      </w:r>
-      <w:hyperlink r:id="rId10">
-        <w:r>
-          <w:rPr>
-            <w:color w:val="3C46E7"/>
-            <w:i/>
-            <w:iCs/>
-          </w:rPr>
-          <w:t>L-Orizzont:</w:t>
-        </w:r>
-      </w:hyperlink>
-      <w:r>
-        <w:rPr>
-          <w:i/>
-          <w:iCs/>
-        </w:rPr>
-        <w:t xml:space="preserve"> "Fearne jindika li l-ewwel tilqim tal-Covid-19 b’appuntament / Fearne jindika ..."  page: 2 date: Tuesday, December 1, 2020 </w:t>
-      </w:r>
-      <w:r>
-        <w:br/>
-      </w:r>
-      <w:r>
-        <w:br/>
-      </w:r>
-      <w:hyperlink r:id="rId11">
+        <w:t xml:space="preserve"> "Over 50 direct connections were lost due to the pandemic ..."  info: L-ahbarijiet, 2020-12-01 04:40:00, 00:01:02, by Fiorella Pace date: Tuesday, December 1, 2020 4:40:00 AM CET </w:t>
+      </w:r>
+      <w:r>
+        <w:br/>
+      </w:r>
+    </w:p>
+    <w:p>
+      <w:pPr>
+        <w:ind/>
+      </w:pPr>
+      <w:r>
+        <w:rPr>
+          <w:b/>
+          <w:bCs/>
+        </w:rPr>
+        <w:t>European regulator to meet on 29 December to decide on first virus vaccine</w:t>
+      </w:r>
+    </w:p>
+    <w:p>
+      <w:pPr>
+        <w:ind/>
+      </w:pPr>
+      <w:r>
+        <w:t>In a syndicated article from AFP, the Malta Independent reported the European Medicines Agency will convene a meeting on December 29 to decide if there is enough data about the safety and efficacy of the Covid-19 vaccine developed by Pfizer and BioNTech for it to be approved, the European regulator said on Tuesday. The agency also said it could decide as early as January 12 whether to approve a rival Covid-19 vaccine developed by Moderna Inc.</w:t>
+      </w:r>
+      <w:r>
+        <w:br/>
+      </w:r>
+      <w:r>
+        <w:br/>
+      </w:r>
+      <w:r>
+        <w:br/>
+      </w:r>
+      <w:hyperlink r:id="rId14">
         <w:r>
           <w:rPr>
             <w:color w:val="3C46E7"/>
@@ -204,74 +443,7 @@
           <w:i/>
           <w:iCs/>
         </w:rPr>
-        <w:t xml:space="preserve"> "121 new cases of Covid-19 reported / 121 new cases ..."  page: 3 date: Tuesday, December 1, 2020 </w:t>
-      </w:r>
-      <w:r>
-        <w:br/>
-      </w:r>
-      <w:r>
-        <w:br/>
-      </w:r>
-      <w:hyperlink r:id="rId12">
-        <w:r>
-          <w:rPr>
-            <w:color w:val="3C46E7"/>
-            <w:i/>
-            <w:iCs/>
-          </w:rPr>
-          <w:t>Malta-Times:</w:t>
-        </w:r>
-      </w:hyperlink>
-      <w:r>
-        <w:rPr>
-          <w:i/>
-          <w:iCs/>
-        </w:rPr>
-        <w:t xml:space="preserve"> First COVID vaccinations by appointment – Fearne / First COVID vaccinations by appointment – Fearne page: 5 info: by Sarah Carabott date: Tuesday, December 1, 2020</w:t>
-      </w:r>
-      <w:r>
-        <w:br/>
-      </w:r>
-      <w:r>
-        <w:br/>
-      </w:r>
-      <w:r>
-        <w:rPr>
-          <w:color w:val="black"/>
-          <w:i/>
-          <w:iCs/>
-        </w:rPr>
-        <w:t>Radio-Malta:</w:t>
-      </w:r>
-      <w:r>
-        <w:rPr>
-          <w:i/>
-          <w:iCs/>
-        </w:rPr>
-        <w:t xml:space="preserve"> "L-Ahbarijiet / L-Ahbarijiet..."  info: 2020-11-30 18:00:00, 18:00:00, date: Monday, November 30, 2020 6:00:00 PM CET </w:t>
-      </w:r>
-      <w:r>
-        <w:br/>
-      </w:r>
-      <w:r>
-        <w:br/>
-      </w:r>
-      <w:hyperlink r:id="rId13">
-        <w:r>
-          <w:rPr>
-            <w:color w:val="3C46E7"/>
-            <w:i/>
-            <w:iCs/>
-          </w:rPr>
-          <w:t>timesofmalta.com:</w:t>
-        </w:r>
-      </w:hyperlink>
-      <w:r>
-        <w:rPr>
-          <w:i/>
-          <w:iCs/>
-        </w:rPr>
-        <w:t xml:space="preserve"> Moderna requests US, Europe vaccine approvals after full results / Moderna requests US, Europe vaccine approvals after full results date: Monday, November 30, 2020</w:t>
+        <w:t xml:space="preserve"> "European regulator to meet on 29 December to decide on ..."  page: 3 date: Wednesday, December 2, 2020 </w:t>
       </w:r>
       <w:r>
         <w:br/>
@@ -288,90 +460,27 @@
           <w:sz w:val="28"/>
           <w:szCs w:val="28"/>
         </w:rPr>
-        <w:t>MIGRATION</w:t>
-      </w:r>
-    </w:p>
-    <w:p>
-      <w:pPr>
-        <w:ind/>
-      </w:pPr>
-      <w:r>
-        <w:rPr>
-          <w:b/>
-          <w:bCs/>
-        </w:rPr>
-        <w:t>Court releases four migrants detained in ‘abusive’ policy</w:t>
-      </w:r>
-    </w:p>
-    <w:p>
-      <w:pPr>
-        <w:ind/>
-      </w:pPr>
-      <w:r>
-        <w:t>Times of Malta reported today that during a court hearing yesterday the judge ordered the release of four migrants from detention centres, condemning the “abusive and farcical” policy under which they had been kept at closed centres “against their will” for 166 days. The plight of illegally detained migrants came to the fore again last week when four men filed urgent applications requesting immediate release. The court condemned the migrants’ detention and ordered their immediate release, stating that their continued detention lacked a legal basis. In reaction to the judgment Home Affairs Minister Byron Camilleri declared that the country was full up for irregular migrants and said the issue highlighted the difficult situation in which the authorities had found themselves when caring for migrants.</w:t>
-      </w:r>
-      <w:r>
-        <w:br/>
-      </w:r>
-      <w:r>
-        <w:br/>
-      </w:r>
-      <w:r>
-        <w:br/>
-      </w:r>
-      <w:hyperlink r:id="rId14">
-        <w:r>
-          <w:rPr>
-            <w:color w:val="3C46E7"/>
-            <w:i/>
-            <w:iCs/>
-          </w:rPr>
-          <w:t>Malta-Times:</w:t>
-        </w:r>
-      </w:hyperlink>
-      <w:r>
-        <w:rPr>
-          <w:i/>
-          <w:iCs/>
-        </w:rPr>
-        <w:t xml:space="preserve"> Court releases four migrants detained in ‘abusive’ policy / Court releases four migrants detained in ‘abusive’ policy page: 7 info: by Edwina Brincat date: Tuesday, December 1, 2020</w:t>
-      </w:r>
-      <w:r>
-        <w:br/>
-      </w:r>
-    </w:p>
-    <w:p>
-      <w:pPr>
-        <w:ind/>
-      </w:pPr>
-      <w:r>
-        <w:rPr>
-          <w:b/>
-          <w:bCs/>
-          <w:sz w:val="28"/>
-          <w:szCs w:val="28"/>
-        </w:rPr>
-        <w:t>RESEARCH, SCIENCE AND INNOVATION</w:t>
-      </w:r>
-    </w:p>
-    <w:p>
-      <w:pPr>
-        <w:ind/>
-      </w:pPr>
-      <w:r>
-        <w:rPr>
-          <w:b/>
-          <w:bCs/>
-        </w:rPr>
-        <w:t>Malta had one of worst R&amp;D intensity rates in the EU in 2019</w:t>
-      </w:r>
-    </w:p>
-    <w:p>
-      <w:pPr>
-        <w:ind/>
-      </w:pPr>
-      <w:r>
-        <w:t>The Malta Independent reported on Eurostat statistics which showed that in 2019 Malta had one of the worst research and development (R&amp;D) intensity rates in the EU at 0.61%. In the EU the highest R&amp;D intensity was recorded in Sweden, followed by Austria and Germany who all had R&amp;D expenditure above 3% of GDP. Eigh member states recorded a R&amp;D intensity below 1% of GDP. A total of €306 billion was spent on R&amp;D in the EU in 2019 and the EU average as a percentage of GDP stood at 2.19 in the EU in 2019, compared with 2.18% in 2018.</w:t>
+        <w:t>INSTITUTIONAL AFFAIRS</w:t>
+      </w:r>
+    </w:p>
+    <w:p>
+      <w:pPr>
+        <w:ind/>
+      </w:pPr>
+      <w:r>
+        <w:rPr>
+          <w:b/>
+          <w:bCs/>
+        </w:rPr>
+        <w:t>European Parliament approves 'right to disconnect' report</w:t>
+      </w:r>
+    </w:p>
+    <w:p>
+      <w:pPr>
+        <w:ind/>
+      </w:pPr>
+      <w:r>
+        <w:t>Maltatoday.com.mt reported the European Parliament has approved a report calling for the right to digitally disconnect. The report was compiled by Labour MEP Alex Agius Saliba. The right to switch off, sometimes called the ‘right to disconnect’, refers to a worker’s right to be able to disconnect from work and refrain from engaging in work-related electronic communications, such as emails or other messages, during non-work hours. This concept has developed as a result of advancements in communication technologies and its impact on people’s daily lives.</w:t>
       </w:r>
       <w:r>
         <w:br/>
@@ -389,7 +498,7 @@
             <w:i/>
             <w:iCs/>
           </w:rPr>
-          <w:t>Malta-Independent:</w:t>
+          <w:t>Maltatoday.com.mt:</w:t>
         </w:r>
       </w:hyperlink>
       <w:r>
@@ -397,44 +506,30 @@
           <w:i/>
           <w:iCs/>
         </w:rPr>
-        <w:t xml:space="preserve"> "Malta had one of worst R&amp;D intensity rates in the ..."  page: 2 date: Tuesday, December 1, 2020 </w:t>
-      </w:r>
-      <w:r>
-        <w:br/>
-      </w:r>
-    </w:p>
-    <w:p>
-      <w:pPr>
-        <w:ind/>
-      </w:pPr>
-      <w:r>
-        <w:rPr>
-          <w:b/>
-          <w:bCs/>
-          <w:sz w:val="28"/>
-          <w:szCs w:val="28"/>
-        </w:rPr>
-        <w:t>TAXATION</w:t>
-      </w:r>
-    </w:p>
-    <w:p>
-      <w:pPr>
-        <w:ind/>
-      </w:pPr>
-      <w:r>
-        <w:rPr>
-          <w:b/>
-          <w:bCs/>
-        </w:rPr>
-        <w:t>MEPs take united stand against EU’s proposal of common tax</w:t>
-      </w:r>
-    </w:p>
-    <w:p>
-      <w:pPr>
-        <w:ind/>
-      </w:pPr>
-      <w:r>
-        <w:t>Times of Malta reported today that all Maltese MEPs are united in their resistance to the introduction of any tax harmonisation as the proposed tax amendments would be detrimental to the country and adversely affect Malta’s competitive edge. Nationalist MEP Roberta Metsola and Labour MEP Alfred Sant agreed that any consolidated common tax base would have a disproportionate impact on smaller economies like Malta’s. A webinar was organised yesterday by the European Parliament to shed light on the administrative, legal and political issues related to the stalled EU budget and Malta.</w:t>
+        <w:t xml:space="preserve"> "European Parliament approves 'right to disconnect' report / European Parliament ..."  info: by Karl Azzopardi date: Tuesday, December 1, 2020 </w:t>
+      </w:r>
+      <w:r>
+        <w:br/>
+      </w:r>
+    </w:p>
+    <w:p>
+      <w:pPr>
+        <w:ind/>
+      </w:pPr>
+      <w:r>
+        <w:rPr>
+          <w:b/>
+          <w:bCs/>
+        </w:rPr>
+        <w:t>Casa pushes for EU-coordinated state aid to media houses</w:t>
+      </w:r>
+    </w:p>
+    <w:p>
+      <w:pPr>
+        <w:ind/>
+      </w:pPr>
+      <w:r>
+        <w:t>The Times of Malta reported that MEP David Casa has insisted that the European Commission should make a proposal for a transparent and unbiased mechanism that would be used for the allocation of state-aid for media houses across Europe. He said that the amounts and the recipients of such funding should be made public and constantly reviewed. Casa made his appeal during a meeting with the Vice-President of the European Commission for Values and Transparency, Vera Jourova, and the European Commissioner for the Internal Market, Thierry Breton.</w:t>
       </w:r>
       <w:r>
         <w:br/>
@@ -460,7 +555,7 @@
           <w:i/>
           <w:iCs/>
         </w:rPr>
-        <w:t xml:space="preserve"> MEPs take united stand against EU’s proposal of common tax / MEPs take united stand against EU’s proposal of common tax page: 4 info: by Matthew Xuereb date: Tuesday, December 1, 2020</w:t>
+        <w:t xml:space="preserve"> Casa pushes for EU-coordinated state aid to media houses / Casa pushes for EU-coordinated state aid to media houses page: 5 date: Wednesday, December 2, 2020</w:t>
       </w:r>
       <w:r>
         <w:br/>
@@ -477,27 +572,27 @@
           <w:sz w:val="28"/>
           <w:szCs w:val="28"/>
         </w:rPr>
-        <w:t>TRANSPORT</w:t>
-      </w:r>
-    </w:p>
-    <w:p>
-      <w:pPr>
-        <w:ind/>
-      </w:pPr>
-      <w:r>
-        <w:rPr>
-          <w:b/>
-          <w:bCs/>
-        </w:rPr>
-        <w:t>IM starts Grand Harbour Clean Air Project to cut cruise liner pollution by over 90%</w:t>
-      </w:r>
-    </w:p>
-    <w:p>
-      <w:pPr>
-        <w:ind/>
-      </w:pPr>
-      <w:r>
-        <w:t>The Malta Independent, L-Orizzont and TVM reported on the start of the first phase of Grand Harbour Clean Air Project which is co-financed through the Connecting Europe Facility. The project will cut over 90% of the air pollution that cruise liners and Ro-Ro ships produce at the Grand Harbour cost and will cost €49.9 million in total. Infrastructure Malta secured €21.9 million of the €37 million required for the first phase of this project through EU funds. Infrastructure Malta is planning to complete the first phase of the GHCAP by 2023.</w:t>
+        <w:t>JUSTICE</w:t>
+      </w:r>
+    </w:p>
+    <w:p>
+      <w:pPr>
+        <w:ind/>
+      </w:pPr>
+      <w:r>
+        <w:rPr>
+          <w:b/>
+          <w:bCs/>
+        </w:rPr>
+        <w:t>Rule of law, for the others</w:t>
+      </w:r>
+    </w:p>
+    <w:p>
+      <w:pPr>
+        <w:ind/>
+      </w:pPr>
+      <w:r>
+        <w:t>In his weekly Oped article on the Malta Independent, Peter Agius said this last week brought a pot of mixed feelings on Malta’s journey through the European project. On the one hand we learnt of the impending arrival of the Pfizer/biontech vaccine to our shores thanks to the timely action by the European Union. That is a case of Europe acting assertively where needed. On theother hand, on Thursday the European Parliament voted a resolution condemning Poland on its abortion laws supposedly basing itself on rule of law motivations.</w:t>
       </w:r>
       <w:r>
         <w:br/>
@@ -509,29 +604,6 @@
         <w:br/>
       </w:r>
       <w:hyperlink r:id="rId17">
-        <w:r>
-          <w:rPr>
-            <w:color w:val="3C46E7"/>
-            <w:i/>
-            <w:iCs/>
-          </w:rPr>
-          <w:t>L-Orizzont:</w:t>
-        </w:r>
-      </w:hyperlink>
-      <w:r>
-        <w:rPr>
-          <w:i/>
-          <w:iCs/>
-        </w:rPr>
-        <w:t xml:space="preserve"> "Sistema tal-elettriku ghall-cruise ships u Ro-Ros / Sistema tal-elettriku ghall-cruise ..."  page: 4 date: Tuesday, December 1, 2020 </w:t>
-      </w:r>
-      <w:r>
-        <w:br/>
-      </w:r>
-      <w:r>
-        <w:br/>
-      </w:r>
-      <w:hyperlink r:id="rId18">
         <w:r>
           <w:rPr>
             <w:color w:val="3C46E7"/>
@@ -546,43 +618,62 @@
           <w:i/>
           <w:iCs/>
         </w:rPr>
-        <w:t xml:space="preserve"> "IM starts Grand Harbour Clean Air Project to cut cruise ..."  page: 5 date: Tuesday, December 1, 2020 </w:t>
-      </w:r>
-      <w:r>
-        <w:br/>
-      </w:r>
-      <w:r>
-        <w:br/>
-      </w:r>
-      <w:r>
-        <w:rPr>
-          <w:color w:val="black"/>
-          <w:i/>
-          <w:iCs/>
-        </w:rPr>
-        <w:t>Radio-Malta:</w:t>
-      </w:r>
-      <w:r>
-        <w:rPr>
-          <w:i/>
-          <w:iCs/>
-        </w:rPr>
-        <w:t xml:space="preserve"> "L-Ahbarijiet / L-Ahbarijiet..."  info: 2020-11-30 18:00:00, 18:00:00, date: Monday, November 30, 2020 6:00:00 PM CET </w:t>
-      </w:r>
-      <w:r>
-        <w:br/>
-      </w:r>
-      <w:r>
-        <w:br/>
-      </w:r>
-      <w:hyperlink r:id="rId19">
+        <w:t xml:space="preserve"> "Rule of law, for the others / Rule of law, ..."  page: 20 info: by Peter Agius date: Wednesday, December 2, 2020 </w:t>
+      </w:r>
+      <w:r>
+        <w:br/>
+      </w:r>
+    </w:p>
+    <w:p>
+      <w:pPr>
+        <w:ind/>
+      </w:pPr>
+      <w:r>
+        <w:rPr>
+          <w:b/>
+          <w:bCs/>
+          <w:sz w:val="28"/>
+          <w:szCs w:val="28"/>
+        </w:rPr>
+        <w:t>MEMBER STATES - INTERNAL AFFAIRS</w:t>
+      </w:r>
+    </w:p>
+    <w:p>
+      <w:pPr>
+        <w:ind/>
+      </w:pPr>
+      <w:r>
+        <w:rPr>
+          <w:b/>
+          <w:bCs/>
+        </w:rPr>
+        <w:t>Shady ‘person of trust’ appointments</w:t>
+      </w:r>
+    </w:p>
+    <w:p>
+      <w:pPr>
+        <w:ind/>
+      </w:pPr>
+      <w:r>
+        <w:t>The Times of Malta editorial says the appointment of persons of trust, or political appointees, by cabinet ministers and parliamentary secretaries is a long-standing practice. One can hardly argue against politicians in government wanting people whom they can trust blindly to occupy certain positions, especially in their private secretariats. Regrettably, by time, this position has been increasingly abused. It is now clear that, rather than to ensure the highest level of trust possible, such appointments are made to curry favours, give unjustified ‘promotions’ – read handsome remuneration packages – to friends and, as more recent events have shown, even to serve as henchmen.</w:t>
+      </w:r>
+      <w:r>
+        <w:br/>
+      </w:r>
+      <w:r>
+        <w:br/>
+      </w:r>
+      <w:r>
+        <w:br/>
+      </w:r>
+      <w:hyperlink r:id="rId18">
         <w:r>
           <w:rPr>
             <w:color w:val="3C46E7"/>
             <w:i/>
             <w:iCs/>
           </w:rPr>
-          <w:t>TVM-Malta:</w:t>
+          <w:t>Malta-Times:</w:t>
         </w:r>
       </w:hyperlink>
       <w:r>
@@ -590,7 +681,7 @@
           <w:i/>
           <w:iCs/>
         </w:rPr>
-        <w:t xml:space="preserve"> "L-Ahbarijiet..."  info: 2020-11-30 20:00:00, 20:00:00, by Ruth Castillo date: Monday, November 30, 2020 8:00:00 PM CET </w:t>
+        <w:t xml:space="preserve"> Shady ‘person of trust’ appointments / Shady ‘person of trust’ appointments page: 13 date: Wednesday, December 2, 2020</w:t>
       </w:r>
       <w:r>
         <w:br/>

</xml_diff>